<commit_message>
First version of summary and research paper
</commit_message>
<xml_diff>
--- a/COLABS_Summary_C4TL1205_LANDY-Lucas.docx
+++ b/COLABS_Summary_C4TL1205_LANDY-Lucas.docx
@@ -4,35 +4,31 @@
   <w:body>
     <w:p>
       <w:pPr>
-        <w:spacing w:line="320" w:lineRule="exact"/>
         <w:rPr>
-          <w:rFonts w:cs="Calibri"/>
           <w:b/>
-          <w:sz w:val="24"/>
-          <w:szCs w:val="24"/>
+          <w:bCs/>
         </w:rPr>
       </w:pPr>
+      <w:commentRangeStart w:id="0"/>
       <w:r>
         <w:rPr>
-          <w:rFonts w:cs="Calibri"/>
           <w:b/>
+          <w:bCs/>
           <w:noProof/>
-          <w:sz w:val="24"/>
-          <w:szCs w:val="24"/>
         </w:rPr>
         <mc:AlternateContent>
           <mc:Choice Requires="wps">
             <w:drawing>
-              <wp:anchor distT="0" distB="0" distL="114300" distR="114300" simplePos="0" relativeHeight="251659264" behindDoc="0" locked="0" layoutInCell="1" allowOverlap="1" wp14:anchorId="072B0B08" wp14:editId="0A0D4DA4">
+              <wp:anchor distT="0" distB="0" distL="114300" distR="114300" simplePos="0" relativeHeight="251659264" behindDoc="0" locked="0" layoutInCell="1" allowOverlap="1" wp14:anchorId="072B0B08" wp14:editId="5FCA168E">
                 <wp:simplePos x="0" y="0"/>
                 <wp:positionH relativeFrom="page">
-                  <wp:posOffset>3445510</wp:posOffset>
+                  <wp:posOffset>4467225</wp:posOffset>
                 </wp:positionH>
                 <wp:positionV relativeFrom="paragraph">
-                  <wp:posOffset>-577215</wp:posOffset>
+                  <wp:posOffset>-450215</wp:posOffset>
                 </wp:positionV>
-                <wp:extent cx="4124325" cy="571500"/>
-                <wp:effectExtent l="0" t="0" r="9525" b="0"/>
+                <wp:extent cx="3086100" cy="571500"/>
+                <wp:effectExtent l="0" t="0" r="0" b="0"/>
                 <wp:wrapNone/>
                 <wp:docPr id="2" name="テキスト ボックス 2"/>
                 <wp:cNvGraphicFramePr/>
@@ -43,7 +39,7 @@
                       <wps:spPr>
                         <a:xfrm>
                           <a:off x="0" y="0"/>
-                          <a:ext cx="4124325" cy="571500"/>
+                          <a:ext cx="3086100" cy="571500"/>
                         </a:xfrm>
                         <a:prstGeom prst="rect">
                           <a:avLst/>
@@ -57,33 +53,29 @@
                         <w:txbxContent>
                           <w:p>
                             <w:pPr>
-                              <w:spacing w:line="900" w:lineRule="exact"/>
-                              <w:ind w:right="1160"/>
-                              <w:jc w:val="left"/>
                               <w:rPr>
-                                <w:rFonts w:hint="eastAsia"/>
                                 <w:b/>
-                                <w:color w:val="auto"/>
-                                <w:sz w:val="60"/>
-                                <w:szCs w:val="60"/>
+                                <w:bCs/>
+                                <w:sz w:val="48"/>
+                                <w:szCs w:val="48"/>
                               </w:rPr>
                             </w:pPr>
                             <w:r>
                               <w:rPr>
                                 <w:rFonts w:hint="eastAsia"/>
                                 <w:b/>
-                                <w:color w:val="auto"/>
-                                <w:sz w:val="60"/>
-                                <w:szCs w:val="60"/>
+                                <w:bCs/>
+                                <w:sz w:val="48"/>
+                                <w:szCs w:val="48"/>
                               </w:rPr>
                               <w:t>COLABS</w:t>
                             </w:r>
                             <w:r>
                               <w:rPr>
                                 <w:b/>
-                                <w:color w:val="auto"/>
-                                <w:sz w:val="60"/>
-                                <w:szCs w:val="60"/>
+                                <w:bCs/>
+                                <w:sz w:val="48"/>
+                                <w:szCs w:val="48"/>
                               </w:rPr>
                               <w:t xml:space="preserve"> </w:t>
                             </w:r>
@@ -91,9 +83,9 @@
                               <w:rPr>
                                 <w:rFonts w:hint="eastAsia"/>
                                 <w:b/>
-                                <w:color w:val="auto"/>
-                                <w:sz w:val="60"/>
-                                <w:szCs w:val="60"/>
+                                <w:bCs/>
+                                <w:sz w:val="48"/>
+                                <w:szCs w:val="48"/>
                               </w:rPr>
                               <w:t xml:space="preserve">- </w:t>
                             </w:r>
@@ -101,9 +93,9 @@
                               <w:rPr>
                                 <w:rFonts w:hint="eastAsia"/>
                                 <w:b/>
-                                <w:color w:val="auto"/>
-                                <w:sz w:val="60"/>
-                                <w:szCs w:val="60"/>
+                                <w:bCs/>
+                                <w:sz w:val="48"/>
+                                <w:szCs w:val="48"/>
                               </w:rPr>
                               <w:t>Fall</w:t>
                             </w:r>
@@ -111,27 +103,27 @@
                               <w:rPr>
                                 <w:rFonts w:hint="eastAsia"/>
                                 <w:b/>
-                                <w:color w:val="auto"/>
-                                <w:sz w:val="60"/>
-                                <w:szCs w:val="60"/>
+                                <w:bCs/>
+                                <w:sz w:val="48"/>
+                                <w:szCs w:val="48"/>
                               </w:rPr>
                               <w:t xml:space="preserve"> </w:t>
                             </w:r>
                             <w:r>
                               <w:rPr>
                                 <w:b/>
-                                <w:color w:val="auto"/>
-                                <w:sz w:val="60"/>
-                                <w:szCs w:val="60"/>
+                                <w:bCs/>
+                                <w:sz w:val="48"/>
+                                <w:szCs w:val="48"/>
                               </w:rPr>
                               <w:t>20</w:t>
                             </w:r>
                             <w:r>
                               <w:rPr>
                                 <w:b/>
-                                <w:color w:val="auto"/>
-                                <w:sz w:val="60"/>
-                                <w:szCs w:val="60"/>
+                                <w:bCs/>
+                                <w:sz w:val="48"/>
+                                <w:szCs w:val="48"/>
                                 <w:lang w:val="en-GB"/>
                               </w:rPr>
                               <w:t>2</w:t>
@@ -139,9 +131,9 @@
                             <w:r>
                               <w:rPr>
                                 <w:b/>
-                                <w:color w:val="auto"/>
-                                <w:sz w:val="60"/>
-                                <w:szCs w:val="60"/>
+                                <w:bCs/>
+                                <w:sz w:val="48"/>
+                                <w:szCs w:val="48"/>
                                 <w:lang w:val="en-GB"/>
                               </w:rPr>
                               <w:t>4</w:t>
@@ -150,9 +142,9 @@
                               <w:rPr>
                                 <w:rFonts w:hint="eastAsia"/>
                                 <w:b/>
-                                <w:color w:val="auto"/>
-                                <w:sz w:val="60"/>
-                                <w:szCs w:val="60"/>
+                                <w:bCs/>
+                                <w:sz w:val="48"/>
+                                <w:szCs w:val="48"/>
                                 <w:lang w:val="en-GB"/>
                               </w:rPr>
                               <w:t>/25</w:t>
@@ -184,38 +176,34 @@
                 <v:stroke joinstyle="miter"/>
                 <v:path gradientshapeok="t" o:connecttype="rect"/>
               </v:shapetype>
-              <v:shape id="テキスト ボックス 2" o:spid="_x0000_s1026" type="#_x0000_t202" style="position:absolute;left:0;text-align:left;margin-left:271.3pt;margin-top:-45.45pt;width:324.75pt;height:45pt;z-index:251659264;visibility:visible;mso-wrap-style:square;mso-width-percent:0;mso-height-percent:0;mso-wrap-distance-left:9pt;mso-wrap-distance-top:0;mso-wrap-distance-right:9pt;mso-wrap-distance-bottom:0;mso-position-horizontal:absolute;mso-position-horizontal-relative:page;mso-position-vertical:absolute;mso-position-vertical-relative:text;mso-width-percent:0;mso-height-percent:0;mso-width-relative:margin;mso-height-relative:margin;v-text-anchor:middle" o:gfxdata="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" filled="f" stroked="f" strokeweight=".5pt">
+              <v:shape id="テキスト ボックス 2" o:spid="_x0000_s1026" type="#_x0000_t202" style="position:absolute;left:0;text-align:left;margin-left:351.75pt;margin-top:-35.45pt;width:243pt;height:45pt;z-index:251659264;visibility:visible;mso-wrap-style:square;mso-width-percent:0;mso-height-percent:0;mso-wrap-distance-left:9pt;mso-wrap-distance-top:0;mso-wrap-distance-right:9pt;mso-wrap-distance-bottom:0;mso-position-horizontal:absolute;mso-position-horizontal-relative:page;mso-position-vertical:absolute;mso-position-vertical-relative:text;mso-width-percent:0;mso-height-percent:0;mso-width-relative:margin;mso-height-relative:margin;v-text-anchor:middle" o:gfxdata="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" filled="f" stroked="f" strokeweight=".5pt">
                 <v:textbox inset="0,0,0,0">
                   <w:txbxContent>
                     <w:p>
                       <w:pPr>
-                        <w:spacing w:line="900" w:lineRule="exact"/>
-                        <w:ind w:right="1160"/>
-                        <w:jc w:val="left"/>
                         <w:rPr>
-                          <w:rFonts w:hint="eastAsia"/>
                           <w:b/>
-                          <w:color w:val="auto"/>
-                          <w:sz w:val="60"/>
-                          <w:szCs w:val="60"/>
+                          <w:bCs/>
+                          <w:sz w:val="48"/>
+                          <w:szCs w:val="48"/>
                         </w:rPr>
                       </w:pPr>
                       <w:r>
                         <w:rPr>
                           <w:rFonts w:hint="eastAsia"/>
                           <w:b/>
-                          <w:color w:val="auto"/>
-                          <w:sz w:val="60"/>
-                          <w:szCs w:val="60"/>
+                          <w:bCs/>
+                          <w:sz w:val="48"/>
+                          <w:szCs w:val="48"/>
                         </w:rPr>
                         <w:t>COLABS</w:t>
                       </w:r>
                       <w:r>
                         <w:rPr>
                           <w:b/>
-                          <w:color w:val="auto"/>
-                          <w:sz w:val="60"/>
-                          <w:szCs w:val="60"/>
+                          <w:bCs/>
+                          <w:sz w:val="48"/>
+                          <w:szCs w:val="48"/>
                         </w:rPr>
                         <w:t xml:space="preserve"> </w:t>
                       </w:r>
@@ -223,9 +211,9 @@
                         <w:rPr>
                           <w:rFonts w:hint="eastAsia"/>
                           <w:b/>
-                          <w:color w:val="auto"/>
-                          <w:sz w:val="60"/>
-                          <w:szCs w:val="60"/>
+                          <w:bCs/>
+                          <w:sz w:val="48"/>
+                          <w:szCs w:val="48"/>
                         </w:rPr>
                         <w:t xml:space="preserve">- </w:t>
                       </w:r>
@@ -233,9 +221,9 @@
                         <w:rPr>
                           <w:rFonts w:hint="eastAsia"/>
                           <w:b/>
-                          <w:color w:val="auto"/>
-                          <w:sz w:val="60"/>
-                          <w:szCs w:val="60"/>
+                          <w:bCs/>
+                          <w:sz w:val="48"/>
+                          <w:szCs w:val="48"/>
                         </w:rPr>
                         <w:t>Fall</w:t>
                       </w:r>
@@ -243,27 +231,27 @@
                         <w:rPr>
                           <w:rFonts w:hint="eastAsia"/>
                           <w:b/>
-                          <w:color w:val="auto"/>
-                          <w:sz w:val="60"/>
-                          <w:szCs w:val="60"/>
+                          <w:bCs/>
+                          <w:sz w:val="48"/>
+                          <w:szCs w:val="48"/>
                         </w:rPr>
                         <w:t xml:space="preserve"> </w:t>
                       </w:r>
                       <w:r>
                         <w:rPr>
                           <w:b/>
-                          <w:color w:val="auto"/>
-                          <w:sz w:val="60"/>
-                          <w:szCs w:val="60"/>
+                          <w:bCs/>
+                          <w:sz w:val="48"/>
+                          <w:szCs w:val="48"/>
                         </w:rPr>
                         <w:t>20</w:t>
                       </w:r>
                       <w:r>
                         <w:rPr>
                           <w:b/>
-                          <w:color w:val="auto"/>
-                          <w:sz w:val="60"/>
-                          <w:szCs w:val="60"/>
+                          <w:bCs/>
+                          <w:sz w:val="48"/>
+                          <w:szCs w:val="48"/>
                           <w:lang w:val="en-GB"/>
                         </w:rPr>
                         <w:t>2</w:t>
@@ -271,9 +259,9 @@
                       <w:r>
                         <w:rPr>
                           <w:b/>
-                          <w:color w:val="auto"/>
-                          <w:sz w:val="60"/>
-                          <w:szCs w:val="60"/>
+                          <w:bCs/>
+                          <w:sz w:val="48"/>
+                          <w:szCs w:val="48"/>
                           <w:lang w:val="en-GB"/>
                         </w:rPr>
                         <w:t>4</w:t>
@@ -282,9 +270,9 @@
                         <w:rPr>
                           <w:rFonts w:hint="eastAsia"/>
                           <w:b/>
-                          <w:color w:val="auto"/>
-                          <w:sz w:val="60"/>
-                          <w:szCs w:val="60"/>
+                          <w:bCs/>
+                          <w:sz w:val="48"/>
+                          <w:szCs w:val="48"/>
                           <w:lang w:val="en-GB"/>
                         </w:rPr>
                         <w:t>/25</w:t>
@@ -298,79 +286,48 @@
           </mc:Fallback>
         </mc:AlternateContent>
       </w:r>
+      <w:proofErr w:type="spellStart"/>
       <w:r>
         <w:rPr>
-          <w:rFonts w:cs="Calibri"/>
           <w:b/>
-          <w:sz w:val="24"/>
-          <w:szCs w:val="24"/>
+          <w:bCs/>
         </w:rPr>
-        <w:t>IRTLab Presentation Summary</w:t>
+        <w:t>IRTLab</w:t>
+      </w:r>
+      <w:proofErr w:type="spellEnd"/>
+      <w:r>
+        <w:rPr>
+          <w:b/>
+          <w:bCs/>
+        </w:rPr>
+        <w:t xml:space="preserve"> Presentation Summary</w:t>
+      </w:r>
+      <w:commentRangeEnd w:id="0"/>
+      <w:r>
+        <w:rPr>
+          <w:rStyle w:val="Marquedecommentaire"/>
+          <w:b/>
+          <w:bCs/>
+        </w:rPr>
+        <w:commentReference w:id="0"/>
       </w:r>
     </w:p>
     <w:p>
-      <w:pPr>
-        <w:spacing w:line="100" w:lineRule="exact"/>
+      <w:r>
         <w:rPr>
-          <w:rFonts w:cs="Calibri"/>
-          <w:sz w:val="24"/>
-          <w:szCs w:val="24"/>
+          <w:b/>
+          <w:bCs/>
+          <w:u w:val="single"/>
         </w:rPr>
-      </w:pPr>
-    </w:p>
-    <w:p>
-      <w:pPr>
-        <w:spacing w:line="220" w:lineRule="exact"/>
-        <w:ind w:left="451" w:hangingChars="250" w:hanging="451"/>
-        <w:jc w:val="left"/>
-        <w:rPr>
-          <w:rFonts w:cs="Calibri"/>
-          <w:sz w:val="20"/>
-          <w:szCs w:val="20"/>
-        </w:rPr>
-      </w:pPr>
-      <w:r>
-        <w:rPr>
-          <w:rFonts w:cs="Calibri"/>
-          <w:sz w:val="20"/>
-          <w:szCs w:val="20"/>
-          <w:shd w:val="pct15" w:color="auto" w:fill="FFFFFF"/>
-        </w:rPr>
-        <w:t>Note</w:t>
-      </w:r>
-      <w:r>
-        <w:rPr>
-          <w:rFonts w:cs="Calibri"/>
-          <w:sz w:val="20"/>
-          <w:szCs w:val="20"/>
-        </w:rPr>
-        <w:t xml:space="preserve">: </w:t>
-      </w:r>
-      <w:r>
-        <w:rPr>
-          <w:rFonts w:cs="Calibri"/>
-          <w:i/>
-          <w:sz w:val="20"/>
-          <w:szCs w:val="20"/>
-        </w:rPr>
-        <w:t xml:space="preserve">The summary is an </w:t>
-      </w:r>
-      <w:r>
-        <w:rPr>
-          <w:rFonts w:cs="Calibri"/>
-          <w:i/>
-          <w:sz w:val="20"/>
-          <w:szCs w:val="20"/>
-        </w:rPr>
+        <w:t>Note:</w:t>
+      </w:r>
+      <w:r>
+        <w:t xml:space="preserve"> The summary is an </w:t>
+      </w:r>
+      <w:r>
         <w:t xml:space="preserve">important </w:t>
       </w:r>
       <w:r>
-        <w:rPr>
-          <w:rFonts w:cs="Calibri"/>
-          <w:i/>
-          <w:sz w:val="20"/>
-          <w:szCs w:val="20"/>
-        </w:rPr>
         <w:t>outline of the abstract to be shared with other participants, therefore, any confidential information must be excluded due to the Intellectual Property Protection policies.</w:t>
       </w:r>
     </w:p>
@@ -400,20 +357,7 @@
             <w:vAlign w:val="center"/>
           </w:tcPr>
           <w:p>
-            <w:pPr>
-              <w:spacing w:line="320" w:lineRule="exact"/>
-              <w:rPr>
-                <w:rFonts w:cs="Calibri"/>
-                <w:sz w:val="24"/>
-                <w:szCs w:val="24"/>
-              </w:rPr>
-            </w:pPr>
             <w:r>
-              <w:rPr>
-                <w:rFonts w:cs="Calibri"/>
-                <w:sz w:val="24"/>
-                <w:szCs w:val="24"/>
-              </w:rPr>
               <w:t>Name:</w:t>
             </w:r>
           </w:p>
@@ -425,19 +369,9 @@
             <w:vAlign w:val="center"/>
           </w:tcPr>
           <w:p>
-            <w:pPr>
-              <w:spacing w:line="320" w:lineRule="exact"/>
-              <w:rPr>
-                <w:rFonts w:cs="Calibri" w:hint="eastAsia"/>
-                <w:sz w:val="24"/>
-                <w:szCs w:val="24"/>
-              </w:rPr>
-            </w:pPr>
             <w:r>
               <w:rPr>
-                <w:rFonts w:cs="Calibri" w:hint="eastAsia"/>
-                <w:sz w:val="24"/>
-                <w:szCs w:val="24"/>
+                <w:rFonts w:hint="eastAsia"/>
               </w:rPr>
               <w:t>LANDY Lucas</w:t>
             </w:r>
@@ -456,20 +390,7 @@
             <w:vAlign w:val="center"/>
           </w:tcPr>
           <w:p>
-            <w:pPr>
-              <w:spacing w:line="320" w:lineRule="exact"/>
-              <w:rPr>
-                <w:rFonts w:cs="Calibri"/>
-                <w:sz w:val="24"/>
-                <w:szCs w:val="24"/>
-              </w:rPr>
-            </w:pPr>
             <w:r>
-              <w:rPr>
-                <w:rFonts w:cs="Calibri"/>
-                <w:sz w:val="24"/>
-                <w:szCs w:val="24"/>
-              </w:rPr>
               <w:t>Student ID:</w:t>
             </w:r>
           </w:p>
@@ -481,19 +402,9 @@
             <w:vAlign w:val="center"/>
           </w:tcPr>
           <w:p>
-            <w:pPr>
-              <w:spacing w:line="320" w:lineRule="exact"/>
-              <w:rPr>
-                <w:rFonts w:cs="Calibri" w:hint="eastAsia"/>
-                <w:sz w:val="24"/>
-                <w:szCs w:val="24"/>
-              </w:rPr>
-            </w:pPr>
             <w:r>
               <w:rPr>
-                <w:rFonts w:cs="Calibri" w:hint="eastAsia"/>
-                <w:sz w:val="24"/>
-                <w:szCs w:val="24"/>
+                <w:rFonts w:hint="eastAsia"/>
               </w:rPr>
               <w:t>C4TL1205</w:t>
             </w:r>
@@ -512,20 +423,7 @@
             <w:vAlign w:val="center"/>
           </w:tcPr>
           <w:p>
-            <w:pPr>
-              <w:spacing w:line="320" w:lineRule="exact"/>
-              <w:rPr>
-                <w:rFonts w:cs="Calibri"/>
-                <w:sz w:val="24"/>
-                <w:szCs w:val="24"/>
-              </w:rPr>
-            </w:pPr>
             <w:r>
-              <w:rPr>
-                <w:rFonts w:cs="Calibri"/>
-                <w:sz w:val="24"/>
-                <w:szCs w:val="24"/>
-              </w:rPr>
               <w:t>Academic Advisor:</w:t>
             </w:r>
           </w:p>
@@ -536,27 +434,12 @@
             <w:vAlign w:val="center"/>
           </w:tcPr>
           <w:p>
-            <w:pPr>
-              <w:spacing w:line="320" w:lineRule="exact"/>
-              <w:rPr>
-                <w:rFonts w:cs="Calibri" w:hint="eastAsia"/>
-                <w:sz w:val="24"/>
-                <w:szCs w:val="24"/>
-              </w:rPr>
-            </w:pPr>
             <w:r>
-              <w:rPr>
-                <w:rFonts w:cs="Calibri"/>
-                <w:sz w:val="24"/>
-                <w:szCs w:val="24"/>
-              </w:rPr>
               <w:t>Shinichiro O</w:t>
             </w:r>
             <w:r>
               <w:rPr>
-                <w:rFonts w:cs="Calibri" w:hint="eastAsia"/>
-                <w:sz w:val="24"/>
-                <w:szCs w:val="24"/>
+                <w:rFonts w:hint="eastAsia"/>
               </w:rPr>
               <w:t>MACHI</w:t>
             </w:r>
@@ -569,30 +452,13 @@
             <w:vAlign w:val="center"/>
           </w:tcPr>
           <w:p>
-            <w:pPr>
-              <w:spacing w:line="320" w:lineRule="exact"/>
-              <w:jc w:val="center"/>
-              <w:rPr>
-                <w:rFonts w:cs="Calibri"/>
-                <w:sz w:val="24"/>
-                <w:szCs w:val="24"/>
-              </w:rPr>
-            </w:pPr>
             <w:r>
-              <w:rPr>
-                <w:rFonts w:cs="Calibri"/>
-                <w:sz w:val="24"/>
-                <w:szCs w:val="24"/>
-              </w:rPr>
               <w:t>Title:</w:t>
             </w:r>
           </w:p>
         </w:tc>
         <w:sdt>
           <w:sdtPr>
-            <w:rPr>
-              <w:rFonts w:cs="Calibri"/>
-            </w:rPr>
             <w:id w:val="1212075417"/>
             <w:placeholder>
               <w:docPart w:val="EF67C1DC8E2648969AC0DDFF24B74436"/>
@@ -611,18 +477,12 @@
               </w:tcPr>
               <w:p>
                 <w:pPr>
-                  <w:spacing w:line="320" w:lineRule="exact"/>
-                  <w:jc w:val="center"/>
                   <w:rPr>
-                    <w:rFonts w:cs="Calibri"/>
                     <w:sz w:val="24"/>
                     <w:szCs w:val="24"/>
                   </w:rPr>
                 </w:pPr>
                 <w:r>
-                  <w:rPr>
-                    <w:rFonts w:cs="Calibri"/>
-                  </w:rPr>
                   <w:t>Professor</w:t>
                 </w:r>
               </w:p>
@@ -645,39 +505,16 @@
             <w:vAlign w:val="center"/>
           </w:tcPr>
           <w:p>
-            <w:pPr>
-              <w:spacing w:line="320" w:lineRule="exact"/>
-              <w:rPr>
-                <w:rFonts w:cs="Calibri"/>
-                <w:sz w:val="24"/>
-                <w:szCs w:val="24"/>
-              </w:rPr>
-            </w:pPr>
             <w:r>
-              <w:rPr>
-                <w:rFonts w:cs="Calibri"/>
-                <w:sz w:val="24"/>
-                <w:szCs w:val="24"/>
-              </w:rPr>
               <w:t>Graduate School</w:t>
             </w:r>
             <w:r>
-              <w:rPr>
-                <w:rFonts w:cs="Calibri"/>
-                <w:sz w:val="24"/>
-                <w:szCs w:val="24"/>
-              </w:rPr>
               <w:t>:</w:t>
             </w:r>
           </w:p>
         </w:tc>
         <w:sdt>
           <w:sdtPr>
-            <w:rPr>
-              <w:rFonts w:cs="Calibri"/>
-              <w:sz w:val="24"/>
-              <w:szCs w:val="24"/>
-            </w:rPr>
             <w:id w:val="1634758212"/>
             <w:placeholder>
               <w:docPart w:val="C0EDBBB08C114FE7A4B64123D8852237"/>
@@ -706,21 +543,7 @@
                 <w:vAlign w:val="center"/>
               </w:tcPr>
               <w:p>
-                <w:pPr>
-                  <w:spacing w:line="320" w:lineRule="exact"/>
-                  <w:jc w:val="left"/>
-                  <w:rPr>
-                    <w:rFonts w:cs="Calibri"/>
-                    <w:sz w:val="24"/>
-                    <w:szCs w:val="24"/>
-                  </w:rPr>
-                </w:pPr>
                 <w:r>
-                  <w:rPr>
-                    <w:rFonts w:cs="Calibri"/>
-                    <w:sz w:val="24"/>
-                    <w:szCs w:val="24"/>
-                  </w:rPr>
                   <w:t>Engineering</w:t>
                 </w:r>
               </w:p>
@@ -730,77 +553,20 @@
       </w:tr>
       <w:tr>
         <w:trPr>
-          <w:trHeight w:hRule="exact" w:val="170"/>
+          <w:trHeight w:val="361"/>
           <w:jc w:val="center"/>
         </w:trPr>
         <w:tc>
           <w:tcPr>
             <w:tcW w:w="1980" w:type="dxa"/>
             <w:tcBorders>
-              <w:left w:val="nil"/>
-              <w:right w:val="nil"/>
+              <w:bottom w:val="single" w:sz="4" w:space="0" w:color="auto"/>
             </w:tcBorders>
-            <w:vAlign w:val="center"/>
-          </w:tcPr>
-          <w:p>
-            <w:pPr>
-              <w:spacing w:line="320" w:lineRule="exact"/>
-              <w:rPr>
-                <w:rFonts w:cs="Calibri"/>
-                <w:sz w:val="24"/>
-                <w:szCs w:val="24"/>
-              </w:rPr>
-            </w:pPr>
-          </w:p>
-        </w:tc>
-        <w:tc>
-          <w:tcPr>
-            <w:tcW w:w="7569" w:type="dxa"/>
-            <w:gridSpan w:val="3"/>
-            <w:tcBorders>
-              <w:left w:val="nil"/>
-              <w:right w:val="nil"/>
-            </w:tcBorders>
-            <w:vAlign w:val="center"/>
-          </w:tcPr>
-          <w:p>
-            <w:pPr>
-              <w:spacing w:line="320" w:lineRule="exact"/>
-              <w:rPr>
-                <w:rFonts w:cs="Calibri"/>
-                <w:sz w:val="24"/>
-                <w:szCs w:val="24"/>
-              </w:rPr>
-            </w:pPr>
-          </w:p>
-        </w:tc>
-      </w:tr>
-      <w:tr>
-        <w:trPr>
-          <w:trHeight w:val="361"/>
-          <w:jc w:val="center"/>
-        </w:trPr>
-        <w:tc>
-          <w:tcPr>
-            <w:tcW w:w="1980" w:type="dxa"/>
             <w:shd w:val="clear" w:color="auto" w:fill="DEEAF6" w:themeFill="accent1" w:themeFillTint="33"/>
             <w:vAlign w:val="center"/>
           </w:tcPr>
           <w:p>
-            <w:pPr>
-              <w:spacing w:line="320" w:lineRule="exact"/>
-              <w:rPr>
-                <w:rFonts w:cs="Calibri"/>
-                <w:sz w:val="24"/>
-                <w:szCs w:val="24"/>
-              </w:rPr>
-            </w:pPr>
             <w:r>
-              <w:rPr>
-                <w:rFonts w:cs="Calibri"/>
-                <w:sz w:val="24"/>
-                <w:szCs w:val="24"/>
-              </w:rPr>
               <w:t>Research Theme:</w:t>
             </w:r>
           </w:p>
@@ -809,22 +575,15 @@
           <w:tcPr>
             <w:tcW w:w="7569" w:type="dxa"/>
             <w:gridSpan w:val="3"/>
+            <w:tcBorders>
+              <w:bottom w:val="single" w:sz="4" w:space="0" w:color="auto"/>
+            </w:tcBorders>
             <w:vAlign w:val="center"/>
           </w:tcPr>
           <w:p>
-            <w:pPr>
-              <w:spacing w:line="320" w:lineRule="exact"/>
-              <w:rPr>
-                <w:rFonts w:cs="Calibri" w:hint="eastAsia"/>
-                <w:sz w:val="24"/>
-                <w:szCs w:val="24"/>
-              </w:rPr>
-            </w:pPr>
             <w:r>
               <w:rPr>
-                <w:rFonts w:cs="Calibri" w:hint="eastAsia"/>
-                <w:sz w:val="24"/>
-                <w:szCs w:val="24"/>
+                <w:rFonts w:hint="eastAsia"/>
               </w:rPr>
               <w:t>MRI Tumor detection using CNN</w:t>
             </w:r>
@@ -834,288 +593,319 @@
     </w:tbl>
     <w:p>
       <w:pPr>
-        <w:ind w:firstLine="340"/>
-        <w:jc w:val="left"/>
+        <w:pStyle w:val="Titre2"/>
+      </w:pPr>
+      <w:r>
+        <w:t xml:space="preserve">Background of </w:t>
+      </w:r>
+      <w:proofErr w:type="gramStart"/>
+      <w:r>
+        <w:t>the Research</w:t>
+      </w:r>
+      <w:proofErr w:type="gramEnd"/>
+      <w:r>
         <w:rPr>
-          <w:rFonts w:ascii="Times New Roman" w:hAnsi="Times New Roman" w:cs="Times New Roman"/>
-          <w:color w:val="FF0000"/>
+          <w:rFonts w:hint="eastAsia"/>
         </w:rPr>
-      </w:pPr>
+        <w:t>.</w:t>
+      </w:r>
     </w:p>
     <w:p>
-      <w:pPr>
-        <w:ind w:firstLine="340"/>
-        <w:jc w:val="left"/>
+      <w:r>
+        <w:t>Magnetic Resonance Imaging (MRI) is a cornerstone in medical diagnostics, providing detailed imaging of soft tissues such as the brain. However, the manual interpretation of MRI scans is time-consuming, prone to human error, and heavily reliant on the expertise of radiologists. The use of Artificial Intelligence (AI) in MRI head tumor detection represents a transformative approach to enhance diagnostic precision and efficiency. AI algorithms, particularly those based on deep learning, have demonstrated remarkable capability in recognizing complex patterns in imaging data, potentially outperforming traditional diagnostic techniques. The integration of AI into tumor detection aims to assist radiologists by providing accurate and consistent analyses, reducing diagnostic errors, and expediting patient management.</w:t>
+      </w:r>
+    </w:p>
+    <w:p>
+      <w:pPr>
+        <w:pStyle w:val="Titre2"/>
+      </w:pPr>
+      <w:r>
+        <w:t xml:space="preserve">Importance of </w:t>
+      </w:r>
+      <w:proofErr w:type="gramStart"/>
+      <w:r>
+        <w:t>the Research</w:t>
+      </w:r>
+      <w:proofErr w:type="gramEnd"/>
+      <w:r>
         <w:rPr>
-          <w:rFonts w:ascii="Times New Roman" w:hAnsi="Times New Roman" w:cs="Times New Roman"/>
-          <w:color w:val="auto"/>
+          <w:rFonts w:hint="eastAsia"/>
         </w:rPr>
-      </w:pPr>
-      <w:r>
+        <w:t>.</w:t>
+      </w:r>
+    </w:p>
+    <w:p>
+      <w:pPr>
         <w:rPr>
-          <w:rFonts w:ascii="Times New Roman" w:hAnsi="Times New Roman" w:cs="Times New Roman"/>
+          <w:lang w:val="fr-FR"/>
         </w:rPr>
-        <w:t xml:space="preserve">(You can delete these texts) </w:t>
+      </w:pPr>
+      <w:r>
+        <w:t xml:space="preserve">Head tumors, both malignant and benign, pose significant health challenges due to their critical location and potential to affect neurological functions. Early and accurate detection is essential for effective treatment planning and improving patient outcomes. </w:t>
       </w:r>
       <w:r>
         <w:rPr>
-          <w:rFonts w:ascii="Times New Roman" w:hAnsi="Times New Roman" w:cs="Times New Roman"/>
-          <w:color w:val="auto"/>
+          <w:lang w:val="fr-FR"/>
         </w:rPr>
-        <w:t>Please summarize your research so that other participants can understand the following three items</w:t>
-      </w:r>
+        <w:t xml:space="preserve">This </w:t>
+      </w:r>
+      <w:proofErr w:type="spellStart"/>
       <w:r>
         <w:rPr>
-          <w:rFonts w:ascii="Times New Roman" w:hAnsi="Times New Roman" w:cs="Times New Roman"/>
-          <w:color w:val="auto"/>
+          <w:lang w:val="fr-FR"/>
         </w:rPr>
-        <w:t xml:space="preserve"> (t</w:t>
-      </w:r>
+        <w:t>research</w:t>
+      </w:r>
+      <w:proofErr w:type="spellEnd"/>
       <w:r>
         <w:rPr>
-          <w:rFonts w:ascii="Times New Roman" w:hAnsi="Times New Roman" w:cs="Times New Roman"/>
-          <w:color w:val="auto"/>
+          <w:lang w:val="fr-FR"/>
         </w:rPr>
-        <w:t>he order does not matter)</w:t>
-      </w:r>
+        <w:t xml:space="preserve"> </w:t>
+      </w:r>
+      <w:proofErr w:type="spellStart"/>
       <w:r>
         <w:rPr>
-          <w:rFonts w:ascii="Times New Roman" w:hAnsi="Times New Roman" w:cs="Times New Roman"/>
-          <w:color w:val="auto"/>
+          <w:lang w:val="fr-FR"/>
+        </w:rPr>
+        <w:t>is</w:t>
+      </w:r>
+      <w:proofErr w:type="spellEnd"/>
+      <w:r>
+        <w:rPr>
+          <w:lang w:val="fr-FR"/>
+        </w:rPr>
+        <w:t xml:space="preserve"> important for </w:t>
+      </w:r>
+      <w:proofErr w:type="spellStart"/>
+      <w:r>
+        <w:rPr>
+          <w:lang w:val="fr-FR"/>
+        </w:rPr>
+        <w:t>several</w:t>
+      </w:r>
+      <w:proofErr w:type="spellEnd"/>
+      <w:r>
+        <w:rPr>
+          <w:lang w:val="fr-FR"/>
+        </w:rPr>
+        <w:t xml:space="preserve"> </w:t>
+      </w:r>
+      <w:proofErr w:type="spellStart"/>
+      <w:proofErr w:type="gramStart"/>
+      <w:r>
+        <w:rPr>
+          <w:lang w:val="fr-FR"/>
+        </w:rPr>
+        <w:t>reasons</w:t>
+      </w:r>
+      <w:proofErr w:type="spellEnd"/>
+      <w:r>
+        <w:rPr>
+          <w:lang w:val="fr-FR"/>
         </w:rPr>
         <w:t>:</w:t>
       </w:r>
+      <w:proofErr w:type="gramEnd"/>
     </w:p>
     <w:p>
       <w:pPr>
-        <w:ind w:firstLine="340"/>
-        <w:jc w:val="left"/>
+        <w:pStyle w:val="Paragraphedeliste"/>
+        <w:numPr>
+          <w:ilvl w:val="0"/>
+          <w:numId w:val="7"/>
+        </w:numPr>
+      </w:pPr>
+      <w:r>
         <w:rPr>
-          <w:rFonts w:ascii="Times New Roman" w:eastAsia="MS PGothic" w:hAnsi="Times New Roman" w:cs="Times New Roman"/>
-          <w:color w:val="auto"/>
+          <w:b/>
+          <w:bCs/>
         </w:rPr>
-      </w:pPr>
+        <w:t>Improving Diagnostic Accuracy</w:t>
+      </w:r>
+      <w:r>
+        <w:t>: AI models trained on large datasets can identify subtle anomalies that may be overlooked by human experts.</w:t>
+      </w:r>
     </w:p>
     <w:p>
       <w:pPr>
-        <w:ind w:firstLine="340"/>
-        <w:jc w:val="left"/>
+        <w:pStyle w:val="Paragraphedeliste"/>
+        <w:numPr>
+          <w:ilvl w:val="0"/>
+          <w:numId w:val="7"/>
+        </w:numPr>
+      </w:pPr>
+      <w:r>
         <w:rPr>
-          <w:rFonts w:ascii="Times New Roman" w:eastAsia="MS PGothic" w:hAnsi="Times New Roman" w:cs="Times New Roman"/>
-          <w:color w:val="auto"/>
+          <w:b/>
+          <w:bCs/>
         </w:rPr>
-      </w:pPr>
-      <w:r>
-        <w:rPr>
-          <w:rFonts w:ascii="Times New Roman" w:eastAsia="MS PGothic" w:hAnsi="Times New Roman" w:cs="Times New Roman"/>
-          <w:color w:val="auto"/>
-        </w:rPr>
-        <w:t>1) Background of your research</w:t>
+        <w:t>Reducing Diagnostic Time</w:t>
+      </w:r>
+      <w:r>
+        <w:t>: Automated systems can analyze MRI scans rapidly, enabling quicker diagnosis and treatment initiation.</w:t>
       </w:r>
     </w:p>
     <w:p>
       <w:pPr>
-        <w:ind w:firstLine="340"/>
-        <w:jc w:val="left"/>
+        <w:pStyle w:val="Paragraphedeliste"/>
+        <w:numPr>
+          <w:ilvl w:val="0"/>
+          <w:numId w:val="7"/>
+        </w:numPr>
+      </w:pPr>
+      <w:r>
         <w:rPr>
-          <w:rFonts w:ascii="Times New Roman" w:eastAsia="MS PGothic" w:hAnsi="Times New Roman" w:cs="Times New Roman"/>
-          <w:color w:val="auto"/>
+          <w:b/>
+          <w:bCs/>
         </w:rPr>
-      </w:pPr>
-      <w:r>
-        <w:rPr>
-          <w:rFonts w:ascii="Times New Roman" w:eastAsia="MS PGothic" w:hAnsi="Times New Roman" w:cs="Times New Roman"/>
-          <w:color w:val="auto"/>
-        </w:rPr>
-        <w:t xml:space="preserve">2) </w:t>
-      </w:r>
-      <w:r>
-        <w:rPr>
-          <w:rFonts w:ascii="Times New Roman" w:hAnsi="Times New Roman" w:cs="Times New Roman"/>
-          <w:color w:val="auto"/>
-        </w:rPr>
-        <w:t xml:space="preserve">Importance of your </w:t>
-      </w:r>
-      <w:r>
-        <w:rPr>
-          <w:rFonts w:ascii="Times New Roman" w:eastAsia="MS PGothic" w:hAnsi="Times New Roman" w:cs="Times New Roman"/>
-          <w:color w:val="auto"/>
-        </w:rPr>
-        <w:t>research</w:t>
+        <w:t>Addressing Radiologist Shortages</w:t>
+      </w:r>
+      <w:r>
+        <w:t>: In many regions, the scarcity of specialized radiologists leads to delayed diagnoses; AI can bridge this gap by serving as a reliable second opinion or primary diagnostic tool.</w:t>
       </w:r>
     </w:p>
     <w:p>
       <w:pPr>
-        <w:ind w:firstLine="340"/>
-        <w:jc w:val="left"/>
+        <w:pStyle w:val="Paragraphedeliste"/>
+        <w:numPr>
+          <w:ilvl w:val="0"/>
+          <w:numId w:val="7"/>
+        </w:numPr>
+      </w:pPr>
+      <w:r>
         <w:rPr>
-          <w:rFonts w:ascii="Times New Roman" w:hAnsi="Times New Roman" w:cs="Times New Roman"/>
-          <w:color w:val="auto"/>
+          <w:b/>
+          <w:bCs/>
         </w:rPr>
-      </w:pPr>
-      <w:r>
-        <w:rPr>
-          <w:rFonts w:ascii="Times New Roman" w:eastAsia="MS PGothic" w:hAnsi="Times New Roman" w:cs="Times New Roman"/>
-          <w:color w:val="auto"/>
-        </w:rPr>
-        <w:t xml:space="preserve">3) </w:t>
-      </w:r>
-      <w:r>
-        <w:rPr>
-          <w:rFonts w:ascii="Times New Roman" w:hAnsi="Times New Roman" w:cs="Times New Roman"/>
-          <w:color w:val="auto"/>
-        </w:rPr>
-        <w:t xml:space="preserve">Describe expected social influences and/or </w:t>
-      </w:r>
-      <w:r>
-        <w:rPr>
-          <w:rFonts w:ascii="Times New Roman" w:eastAsia="MS PGothic" w:hAnsi="Times New Roman" w:cs="Times New Roman"/>
-          <w:color w:val="auto"/>
-        </w:rPr>
-        <w:t>pos</w:t>
-      </w:r>
-      <w:r>
-        <w:rPr>
-          <w:rFonts w:ascii="Times New Roman" w:hAnsi="Times New Roman" w:cs="Times New Roman"/>
-          <w:color w:val="auto"/>
-        </w:rPr>
-        <w:t>sible impacts on society by doing your research.</w:t>
+        <w:t>Cost Efficiency</w:t>
+      </w:r>
+      <w:r>
+        <w:t>: AI-driven diagnostics may reduce the overall cost of healthcare by optimizing resource utilization and preventing unnecessary treatments.</w:t>
       </w:r>
     </w:p>
     <w:p>
       <w:pPr>
-        <w:ind w:firstLine="340"/>
-        <w:jc w:val="left"/>
+        <w:pStyle w:val="Titre2"/>
+      </w:pPr>
+      <w:r>
+        <w:t>Expected Social Influences and Possible Impacts on Society</w:t>
+      </w:r>
+      <w:r>
         <w:rPr>
-          <w:rFonts w:ascii="Times New Roman" w:hAnsi="Times New Roman" w:cs="Times New Roman"/>
-          <w:color w:val="auto"/>
-          <w:shd w:val="pct15" w:color="auto" w:fill="FFFFFF"/>
+          <w:rFonts w:hint="eastAsia"/>
         </w:rPr>
-      </w:pPr>
+        <w:t>.</w:t>
+      </w:r>
     </w:p>
     <w:p>
-      <w:pPr>
-        <w:spacing w:afterLines="50" w:after="152"/>
-        <w:ind w:firstLine="340"/>
-        <w:rPr>
-          <w:rFonts w:ascii="Times New Roman" w:hAnsi="Times New Roman" w:cs="Times New Roman"/>
-        </w:rPr>
-      </w:pPr>
-      <w:r>
-        <w:rPr>
-          <w:rFonts w:ascii="Times New Roman" w:hAnsi="Times New Roman" w:cs="Times New Roman"/>
-        </w:rPr>
-        <w:t xml:space="preserve">Your summary must be </w:t>
-      </w:r>
-      <w:r>
-        <w:rPr>
-          <w:rFonts w:ascii="Times New Roman" w:hAnsi="Times New Roman" w:cs="Times New Roman"/>
-        </w:rPr>
-        <w:t>one page</w:t>
-      </w:r>
-      <w:r>
-        <w:rPr>
-          <w:rFonts w:ascii="Times New Roman" w:hAnsi="Times New Roman" w:cs="Times New Roman"/>
-        </w:rPr>
-        <w:t>; i</w:t>
-      </w:r>
-      <w:r>
-        <w:rPr>
-          <w:rFonts w:ascii="Times New Roman" w:hAnsi="Times New Roman" w:cs="Times New Roman"/>
-        </w:rPr>
-        <w:t xml:space="preserve">f it is more than two pages, you will be asked to </w:t>
-      </w:r>
-      <w:r>
-        <w:rPr>
-          <w:rFonts w:ascii="Times New Roman" w:hAnsi="Times New Roman" w:cs="Times New Roman"/>
-        </w:rPr>
-        <w:t>shorten it and make it one page</w:t>
-      </w:r>
-      <w:r>
-        <w:rPr>
-          <w:rFonts w:ascii="Times New Roman" w:hAnsi="Times New Roman" w:cs="Times New Roman"/>
-        </w:rPr>
-        <w:t>.</w:t>
-      </w:r>
-      <w:r>
-        <w:rPr>
-          <w:rFonts w:ascii="Times New Roman" w:hAnsi="Times New Roman" w:cs="Times New Roman"/>
-        </w:rPr>
-        <w:t xml:space="preserve"> </w:t>
-      </w:r>
-      <w:r>
-        <w:rPr>
-          <w:rFonts w:ascii="Times New Roman" w:hAnsi="Times New Roman" w:cs="Times New Roman"/>
-        </w:rPr>
-        <w:t>You can insert images</w:t>
-      </w:r>
-      <w:r>
-        <w:rPr>
-          <w:rFonts w:ascii="Times New Roman" w:hAnsi="Times New Roman" w:cs="Times New Roman"/>
-        </w:rPr>
-        <w:t>,</w:t>
-      </w:r>
-      <w:r>
-        <w:rPr>
-          <w:rFonts w:ascii="Times New Roman" w:hAnsi="Times New Roman" w:cs="Times New Roman"/>
-        </w:rPr>
-        <w:t xml:space="preserve"> too. </w:t>
-      </w:r>
-      <w:r>
-        <w:rPr>
-          <w:rFonts w:ascii="Times New Roman" w:hAnsi="Times New Roman" w:cs="Times New Roman"/>
-        </w:rPr>
-        <w:t>B</w:t>
-      </w:r>
-      <w:r>
-        <w:rPr>
-          <w:rFonts w:ascii="Times New Roman" w:hAnsi="Times New Roman" w:cs="Times New Roman"/>
-        </w:rPr>
-        <w:t>e advised that summaries</w:t>
-      </w:r>
-      <w:r>
-        <w:rPr>
-          <w:rFonts w:ascii="Times New Roman" w:hAnsi="Times New Roman" w:cs="Times New Roman"/>
-        </w:rPr>
-        <w:t xml:space="preserve"> of</w:t>
-      </w:r>
-      <w:r>
-        <w:rPr>
-          <w:rFonts w:ascii="Times New Roman" w:hAnsi="Times New Roman" w:cs="Times New Roman"/>
-        </w:rPr>
-        <w:t xml:space="preserve"> all </w:t>
-      </w:r>
-      <w:r>
-        <w:rPr>
-          <w:rFonts w:ascii="Times New Roman" w:hAnsi="Times New Roman" w:cs="Times New Roman"/>
-        </w:rPr>
-        <w:t>COLABS students</w:t>
-      </w:r>
-      <w:r>
-        <w:rPr>
-          <w:rFonts w:ascii="Times New Roman" w:hAnsi="Times New Roman" w:cs="Times New Roman"/>
-        </w:rPr>
-        <w:t xml:space="preserve"> will be printed and distributed at the venue.</w:t>
-      </w:r>
-      <w:r>
-        <w:rPr>
-          <w:rFonts w:ascii="Times New Roman" w:hAnsi="Times New Roman" w:cs="Times New Roman"/>
-        </w:rPr>
-        <w:t xml:space="preserve"> </w:t>
+      <w:r>
+        <w:t>The implementation of AI in MRI head tumor detection has the potential to bring significant social and healthcare benefits, including:</w:t>
       </w:r>
     </w:p>
     <w:p>
       <w:pPr>
-        <w:spacing w:afterLines="50" w:after="152"/>
-        <w:ind w:firstLine="340"/>
+        <w:pStyle w:val="Paragraphedeliste"/>
+        <w:numPr>
+          <w:ilvl w:val="0"/>
+          <w:numId w:val="8"/>
+        </w:numPr>
+      </w:pPr>
+      <w:r>
         <w:rPr>
-          <w:rFonts w:ascii="Times New Roman" w:hAnsi="Times New Roman" w:cs="Times New Roman"/>
+          <w:b/>
+          <w:bCs/>
         </w:rPr>
-      </w:pPr>
+        <w:t>Enhanced Healthcare Accessibility</w:t>
+      </w:r>
+      <w:r>
+        <w:t>: AI can democratize access to advanced diagnostic capabilities, especially in under-resourced or rural areas where access to radiologists is limited.</w:t>
+      </w:r>
+    </w:p>
+    <w:p>
+      <w:pPr>
+        <w:pStyle w:val="Paragraphedeliste"/>
+        <w:numPr>
+          <w:ilvl w:val="0"/>
+          <w:numId w:val="8"/>
+        </w:numPr>
+      </w:pPr>
+      <w:r>
+        <w:rPr>
+          <w:b/>
+          <w:bCs/>
+        </w:rPr>
+        <w:t>Improved Patient Outcomes</w:t>
+      </w:r>
+      <w:r>
+        <w:t>: Early detection and accurate diagnosis lead to timely interventions, improving survival rates and quality of life for patients with brain tumors.</w:t>
+      </w:r>
+    </w:p>
+    <w:p>
+      <w:pPr>
+        <w:pStyle w:val="Paragraphedeliste"/>
+        <w:numPr>
+          <w:ilvl w:val="0"/>
+          <w:numId w:val="8"/>
+        </w:numPr>
+      </w:pPr>
+      <w:r>
+        <w:rPr>
+          <w:b/>
+          <w:bCs/>
+        </w:rPr>
+        <w:t>Reduction in Healthcare Disparities</w:t>
+      </w:r>
+      <w:r>
+        <w:t>: By standardizing diagnostic processes, AI helps reduce variability in care quality across different regions and facilities.</w:t>
+      </w:r>
+    </w:p>
+    <w:p>
+      <w:pPr>
+        <w:pStyle w:val="Paragraphedeliste"/>
+        <w:numPr>
+          <w:ilvl w:val="0"/>
+          <w:numId w:val="8"/>
+        </w:numPr>
+      </w:pPr>
+      <w:r>
+        <w:rPr>
+          <w:b/>
+          <w:bCs/>
+        </w:rPr>
+        <w:t>Augmented Medical Training</w:t>
+      </w:r>
+      <w:r>
+        <w:t>: AI tools can serve as educational resources for medical trainees, providing real-time feedback and enhancing their learning experience.</w:t>
+      </w:r>
+    </w:p>
+    <w:p>
+      <w:pPr>
+        <w:pStyle w:val="Paragraphedeliste"/>
+        <w:numPr>
+          <w:ilvl w:val="0"/>
+          <w:numId w:val="8"/>
+        </w:numPr>
+      </w:pPr>
+      <w:r>
+        <w:rPr>
+          <w:b/>
+          <w:bCs/>
+        </w:rPr>
+        <w:t>Ethical and Economic Considerations</w:t>
+      </w:r>
+      <w:r>
+        <w:t>: While AI adoption raises concerns about job displacement among radiologists, it also creates opportunities for upskilling and collaborative workflows between humans and machines.</w:t>
+      </w:r>
+    </w:p>
+    <w:p>
+      <w:r>
+        <w:t>By advancing the capabilities of AI in MRI head tumor detection, this research underscores the intersection of technology and healthcare, with profound implications for enhancing human well-being and reshaping the future of medical diagnostics.</w:t>
+      </w:r>
     </w:p>
     <w:sectPr>
       <w:pgSz w:w="11906" w:h="16838" w:code="9"/>
-      <w:pgMar w:top="1134" w:right="1134" w:bottom="567" w:left="1134" w:header="851" w:footer="0" w:gutter="0"/>
+      <w:pgMar w:top="709" w:right="1134" w:bottom="567" w:left="1134" w:header="851" w:footer="0" w:gutter="0"/>
       <w:cols w:space="425"/>
       <w:docGrid w:type="linesAndChars" w:linePitch="304" w:charSpace="-4033"/>
     </w:sectPr>
@@ -1123,10 +913,100 @@
 </w:document>
 </file>
 
+<file path=word/comments.xml><?xml version="1.0" encoding="utf-8"?>
+<w:comments xmlns:wpc="http://schemas.microsoft.com/office/word/2010/wordprocessingCanvas" xmlns:cx="http://schemas.microsoft.com/office/drawing/2014/chartex" xmlns:cx1="http://schemas.microsoft.com/office/drawing/2015/9/8/chartex" xmlns:cx2="http://schemas.microsoft.com/office/drawing/2015/10/21/chartex" xmlns:cx3="http://schemas.microsoft.com/office/drawing/2016/5/9/chartex" xmlns:cx4="http://schemas.microsoft.com/office/drawing/2016/5/10/chartex" xmlns:cx5="http://schemas.microsoft.com/office/drawing/2016/5/11/chartex" xmlns:cx6="http://schemas.microsoft.com/office/drawing/2016/5/12/chartex" xmlns:cx7="http://schemas.microsoft.com/office/drawing/2016/5/13/chartex" xmlns:cx8="http://schemas.microsoft.com/office/drawing/2016/5/14/chartex" xmlns:mc="http://schemas.openxmlformats.org/markup-compatibility/2006" xmlns:aink="http://schemas.microsoft.com/office/drawing/2016/ink" xmlns:am3d="http://schemas.microsoft.com/office/drawing/2017/model3d" xmlns:o="urn:schemas-microsoft-com:office:office" xmlns:oel="http://schemas.microsoft.com/office/2019/extlst" xmlns:r="http://schemas.openxmlformats.org/officeDocument/2006/relationships" xmlns:m="http://schemas.openxmlformats.org/officeDocument/2006/math" xmlns:v="urn:schemas-microsoft-com:vml" xmlns:wp14="http://schemas.microsoft.com/office/word/2010/wordprocessingDrawing" xmlns:wp="http://schemas.openxmlformats.org/drawingml/2006/wordprocessingDrawing" xmlns:w10="urn:schemas-microsoft-com:office:word" xmlns:w="http://schemas.openxmlformats.org/wordprocessingml/2006/main" xmlns:w14="http://schemas.microsoft.com/office/word/2010/wordml" xmlns:w15="http://schemas.microsoft.com/office/word/2012/wordml" xmlns:w16cex="http://schemas.microsoft.com/office/word/2018/wordml/cex" xmlns:w16cid="http://schemas.microsoft.com/office/word/2016/wordml/cid" xmlns:w16="http://schemas.microsoft.com/office/word/2018/wordml" xmlns:w16du="http://schemas.microsoft.com/office/word/2023/wordml/word16du" xmlns:w16sdtdh="http://schemas.microsoft.com/office/word/2020/wordml/sdtdatahash" xmlns:w16se="http://schemas.microsoft.com/office/word/2015/wordml/symex" xmlns:wpg="http://schemas.microsoft.com/office/word/2010/wordprocessingGroup" xmlns:wpi="http://schemas.microsoft.com/office/word/2010/wordprocessingInk" xmlns:wne="http://schemas.microsoft.com/office/word/2006/wordml" xmlns:wps="http://schemas.microsoft.com/office/word/2010/wordprocessingShape" mc:Ignorable="w14 w15 w16se w16cid w16 w16cex w16sdtdh w16du wp14">
+  <w:comment w:id="0" w:author="LANDY　LUCAS" w:date="2024-12-13T12:14:00Z" w:initials="LL">
+    <w:p>
+      <w:pPr>
+        <w:pStyle w:val="Commentaire"/>
+      </w:pPr>
+      <w:r>
+        <w:rPr>
+          <w:rStyle w:val="Marquedecommentaire"/>
+        </w:rPr>
+        <w:annotationRef/>
+      </w:r>
+      <w:r>
+        <w:rPr>
+          <w:color w:val="000000"/>
+        </w:rPr>
+        <w:t xml:space="preserve">(You can delete these texts) </w:t>
+      </w:r>
+      <w:r>
+        <w:t>Please summarize your research so that other participants can understand the following three items (the order does not matter):</w:t>
+      </w:r>
+    </w:p>
+    <w:p>
+      <w:pPr>
+        <w:pStyle w:val="Commentaire"/>
+      </w:pPr>
+    </w:p>
+    <w:p>
+      <w:pPr>
+        <w:pStyle w:val="Commentaire"/>
+      </w:pPr>
+      <w:r>
+        <w:t>1) Background of your research</w:t>
+      </w:r>
+    </w:p>
+    <w:p>
+      <w:pPr>
+        <w:pStyle w:val="Commentaire"/>
+      </w:pPr>
+      <w:r>
+        <w:t>2) Importance of your research</w:t>
+      </w:r>
+    </w:p>
+    <w:p>
+      <w:pPr>
+        <w:pStyle w:val="Commentaire"/>
+      </w:pPr>
+      <w:r>
+        <w:t>3) Describe expected social influences and/or possible impacts on society by doing your research.</w:t>
+      </w:r>
+    </w:p>
+    <w:p>
+      <w:pPr>
+        <w:pStyle w:val="Commentaire"/>
+      </w:pPr>
+    </w:p>
+    <w:p>
+      <w:pPr>
+        <w:pStyle w:val="Commentaire"/>
+      </w:pPr>
+      <w:r>
+        <w:t xml:space="preserve">Your summary must be one page; if it is more than two pages, you will be asked to shorten it and make it one page. You can insert images, too. Be advised that summaries of all COLABS students will be printed and distributed at the venue. </w:t>
+      </w:r>
+    </w:p>
+  </w:comment>
+</w:comments>
+</file>
+
+<file path=word/commentsExtended.xml><?xml version="1.0" encoding="utf-8"?>
+<w15:commentsEx xmlns:wpc="http://schemas.microsoft.com/office/word/2010/wordprocessingCanvas" xmlns:cx="http://schemas.microsoft.com/office/drawing/2014/chartex" xmlns:cx1="http://schemas.microsoft.com/office/drawing/2015/9/8/chartex" xmlns:cx2="http://schemas.microsoft.com/office/drawing/2015/10/21/chartex" xmlns:cx3="http://schemas.microsoft.com/office/drawing/2016/5/9/chartex" xmlns:cx4="http://schemas.microsoft.com/office/drawing/2016/5/10/chartex" xmlns:cx5="http://schemas.microsoft.com/office/drawing/2016/5/11/chartex" xmlns:cx6="http://schemas.microsoft.com/office/drawing/2016/5/12/chartex" xmlns:cx7="http://schemas.microsoft.com/office/drawing/2016/5/13/chartex" xmlns:cx8="http://schemas.microsoft.com/office/drawing/2016/5/14/chartex" xmlns:mc="http://schemas.openxmlformats.org/markup-compatibility/2006" xmlns:aink="http://schemas.microsoft.com/office/drawing/2016/ink" xmlns:am3d="http://schemas.microsoft.com/office/drawing/2017/model3d" xmlns:o="urn:schemas-microsoft-com:office:office" xmlns:oel="http://schemas.microsoft.com/office/2019/extlst" xmlns:r="http://schemas.openxmlformats.org/officeDocument/2006/relationships" xmlns:m="http://schemas.openxmlformats.org/officeDocument/2006/math" xmlns:v="urn:schemas-microsoft-com:vml" xmlns:wp14="http://schemas.microsoft.com/office/word/2010/wordprocessingDrawing" xmlns:wp="http://schemas.openxmlformats.org/drawingml/2006/wordprocessingDrawing" xmlns:w10="urn:schemas-microsoft-com:office:word" xmlns:w="http://schemas.openxmlformats.org/wordprocessingml/2006/main" xmlns:w14="http://schemas.microsoft.com/office/word/2010/wordml" xmlns:w15="http://schemas.microsoft.com/office/word/2012/wordml" xmlns:w16cex="http://schemas.microsoft.com/office/word/2018/wordml/cex" xmlns:w16cid="http://schemas.microsoft.com/office/word/2016/wordml/cid" xmlns:w16="http://schemas.microsoft.com/office/word/2018/wordml" xmlns:w16du="http://schemas.microsoft.com/office/word/2023/wordml/word16du" xmlns:w16sdtdh="http://schemas.microsoft.com/office/word/2020/wordml/sdtdatahash" xmlns:w16se="http://schemas.microsoft.com/office/word/2015/wordml/symex" xmlns:wpg="http://schemas.microsoft.com/office/word/2010/wordprocessingGroup" xmlns:wpi="http://schemas.microsoft.com/office/word/2010/wordprocessingInk" xmlns:wne="http://schemas.microsoft.com/office/word/2006/wordml" xmlns:wps="http://schemas.microsoft.com/office/word/2010/wordprocessingShape" mc:Ignorable="w14 w15 w16se w16cid w16 w16cex w16sdtdh w16du wp14">
+  <w15:commentEx w15:paraId="34347784" w15:done="0"/>
+</w15:commentsEx>
+</file>
+
+<file path=word/commentsExtensible.xml><?xml version="1.0" encoding="utf-8"?>
+<w16cex:commentsExtensible xmlns:wpc="http://schemas.microsoft.com/office/word/2010/wordprocessingCanvas" xmlns:cx="http://schemas.microsoft.com/office/drawing/2014/chartex" xmlns:cx1="http://schemas.microsoft.com/office/drawing/2015/9/8/chartex" xmlns:cx2="http://schemas.microsoft.com/office/drawing/2015/10/21/chartex" xmlns:cx3="http://schemas.microsoft.com/office/drawing/2016/5/9/chartex" xmlns:cx4="http://schemas.microsoft.com/office/drawing/2016/5/10/chartex" xmlns:cx5="http://schemas.microsoft.com/office/drawing/2016/5/11/chartex" xmlns:cx6="http://schemas.microsoft.com/office/drawing/2016/5/12/chartex" xmlns:cx7="http://schemas.microsoft.com/office/drawing/2016/5/13/chartex" xmlns:cx8="http://schemas.microsoft.com/office/drawing/2016/5/14/chartex" xmlns:cr="http://schemas.microsoft.com/office/comments/2020/reactions" xmlns:mc="http://schemas.openxmlformats.org/markup-compatibility/2006" xmlns:aink="http://schemas.microsoft.com/office/drawing/2016/ink" xmlns:am3d="http://schemas.microsoft.com/office/drawing/2017/model3d" xmlns:o="urn:schemas-microsoft-com:office:office" xmlns:oel="http://schemas.microsoft.com/office/2019/extlst" xmlns:r="http://schemas.openxmlformats.org/officeDocument/2006/relationships" xmlns:m="http://schemas.openxmlformats.org/officeDocument/2006/math" xmlns:v="urn:schemas-microsoft-com:vml" xmlns:wp14="http://schemas.microsoft.com/office/word/2010/wordprocessingDrawing" xmlns:wp="http://schemas.openxmlformats.org/drawingml/2006/wordprocessingDrawing" xmlns:w10="urn:schemas-microsoft-com:office:word" xmlns:w="http://schemas.openxmlformats.org/wordprocessingml/2006/main" xmlns:w14="http://schemas.microsoft.com/office/word/2010/wordml" xmlns:w15="http://schemas.microsoft.com/office/word/2012/wordml" xmlns:w16cex="http://schemas.microsoft.com/office/word/2018/wordml/cex" xmlns:w16cid="http://schemas.microsoft.com/office/word/2016/wordml/cid" xmlns:w16="http://schemas.microsoft.com/office/word/2018/wordml" xmlns:w16du="http://schemas.microsoft.com/office/word/2023/wordml/word16du" xmlns:w16sdtdh="http://schemas.microsoft.com/office/word/2020/wordml/sdtdatahash" xmlns:w16se="http://schemas.microsoft.com/office/word/2015/wordml/symex" xmlns:wpg="http://schemas.microsoft.com/office/word/2010/wordprocessingGroup" xmlns:wpi="http://schemas.microsoft.com/office/word/2010/wordprocessingInk" xmlns:wne="http://schemas.microsoft.com/office/word/2006/wordml" xmlns:wps="http://schemas.microsoft.com/office/word/2010/wordprocessingShape" mc:Ignorable="w14 w15 w16se w16cid w16 w16cex w16sdtdh cr w16du wp14">
+  <w16cex:commentExtensible w16cex:durableId="2174565B" w16cex:dateUtc="2024-12-13T03:14:00Z"/>
+</w16cex:commentsExtensible>
+</file>
+
+<file path=word/commentsIds.xml><?xml version="1.0" encoding="utf-8"?>
+<w16cid:commentsIds xmlns:wpc="http://schemas.microsoft.com/office/word/2010/wordprocessingCanvas" xmlns:cx="http://schemas.microsoft.com/office/drawing/2014/chartex" xmlns:cx1="http://schemas.microsoft.com/office/drawing/2015/9/8/chartex" xmlns:cx2="http://schemas.microsoft.com/office/drawing/2015/10/21/chartex" xmlns:cx3="http://schemas.microsoft.com/office/drawing/2016/5/9/chartex" xmlns:cx4="http://schemas.microsoft.com/office/drawing/2016/5/10/chartex" xmlns:cx5="http://schemas.microsoft.com/office/drawing/2016/5/11/chartex" xmlns:cx6="http://schemas.microsoft.com/office/drawing/2016/5/12/chartex" xmlns:cx7="http://schemas.microsoft.com/office/drawing/2016/5/13/chartex" xmlns:cx8="http://schemas.microsoft.com/office/drawing/2016/5/14/chartex" xmlns:mc="http://schemas.openxmlformats.org/markup-compatibility/2006" xmlns:aink="http://schemas.microsoft.com/office/drawing/2016/ink" xmlns:am3d="http://schemas.microsoft.com/office/drawing/2017/model3d" xmlns:o="urn:schemas-microsoft-com:office:office" xmlns:oel="http://schemas.microsoft.com/office/2019/extlst" xmlns:r="http://schemas.openxmlformats.org/officeDocument/2006/relationships" xmlns:m="http://schemas.openxmlformats.org/officeDocument/2006/math" xmlns:v="urn:schemas-microsoft-com:vml" xmlns:wp14="http://schemas.microsoft.com/office/word/2010/wordprocessingDrawing" xmlns:wp="http://schemas.openxmlformats.org/drawingml/2006/wordprocessingDrawing" xmlns:w10="urn:schemas-microsoft-com:office:word" xmlns:w="http://schemas.openxmlformats.org/wordprocessingml/2006/main" xmlns:w14="http://schemas.microsoft.com/office/word/2010/wordml" xmlns:w15="http://schemas.microsoft.com/office/word/2012/wordml" xmlns:w16cex="http://schemas.microsoft.com/office/word/2018/wordml/cex" xmlns:w16cid="http://schemas.microsoft.com/office/word/2016/wordml/cid" xmlns:w16="http://schemas.microsoft.com/office/word/2018/wordml" xmlns:w16du="http://schemas.microsoft.com/office/word/2023/wordml/word16du" xmlns:w16sdtdh="http://schemas.microsoft.com/office/word/2020/wordml/sdtdatahash" xmlns:w16se="http://schemas.microsoft.com/office/word/2015/wordml/symex" xmlns:wpg="http://schemas.microsoft.com/office/word/2010/wordprocessingGroup" xmlns:wpi="http://schemas.microsoft.com/office/word/2010/wordprocessingInk" xmlns:wne="http://schemas.microsoft.com/office/word/2006/wordml" xmlns:wps="http://schemas.microsoft.com/office/word/2010/wordprocessingShape" mc:Ignorable="w14 w15 w16se w16cid w16 w16cex w16sdtdh w16du wp14">
+  <w16cid:commentId w16cid:paraId="34347784" w16cid:durableId="2174565B"/>
+</w16cid:commentsIds>
+</file>
+
 <file path=word/endnotes.xml><?xml version="1.0" encoding="utf-8"?>
 <w:endnotes xmlns:wpc="http://schemas.microsoft.com/office/word/2010/wordprocessingCanvas" xmlns:cx="http://schemas.microsoft.com/office/drawing/2014/chartex" xmlns:cx1="http://schemas.microsoft.com/office/drawing/2015/9/8/chartex" xmlns:cx2="http://schemas.microsoft.com/office/drawing/2015/10/21/chartex" xmlns:cx3="http://schemas.microsoft.com/office/drawing/2016/5/9/chartex" xmlns:cx4="http://schemas.microsoft.com/office/drawing/2016/5/10/chartex" xmlns:cx5="http://schemas.microsoft.com/office/drawing/2016/5/11/chartex" xmlns:cx6="http://schemas.microsoft.com/office/drawing/2016/5/12/chartex" xmlns:cx7="http://schemas.microsoft.com/office/drawing/2016/5/13/chartex" xmlns:cx8="http://schemas.microsoft.com/office/drawing/2016/5/14/chartex" xmlns:mc="http://schemas.openxmlformats.org/markup-compatibility/2006" xmlns:aink="http://schemas.microsoft.com/office/drawing/2016/ink" xmlns:am3d="http://schemas.microsoft.com/office/drawing/2017/model3d" xmlns:o="urn:schemas-microsoft-com:office:office" xmlns:oel="http://schemas.microsoft.com/office/2019/extlst" xmlns:r="http://schemas.openxmlformats.org/officeDocument/2006/relationships" xmlns:m="http://schemas.openxmlformats.org/officeDocument/2006/math" xmlns:v="urn:schemas-microsoft-com:vml" xmlns:wp14="http://schemas.microsoft.com/office/word/2010/wordprocessingDrawing" xmlns:wp="http://schemas.openxmlformats.org/drawingml/2006/wordprocessingDrawing" xmlns:w10="urn:schemas-microsoft-com:office:word" xmlns:w="http://schemas.openxmlformats.org/wordprocessingml/2006/main" xmlns:w14="http://schemas.microsoft.com/office/word/2010/wordml" xmlns:w15="http://schemas.microsoft.com/office/word/2012/wordml" xmlns:w16cex="http://schemas.microsoft.com/office/word/2018/wordml/cex" xmlns:w16cid="http://schemas.microsoft.com/office/word/2016/wordml/cid" xmlns:w16="http://schemas.microsoft.com/office/word/2018/wordml" xmlns:w16du="http://schemas.microsoft.com/office/word/2023/wordml/word16du" xmlns:w16sdtdh="http://schemas.microsoft.com/office/word/2020/wordml/sdtdatahash" xmlns:w16se="http://schemas.microsoft.com/office/word/2015/wordml/symex" xmlns:wpg="http://schemas.microsoft.com/office/word/2010/wordprocessingGroup" xmlns:wpi="http://schemas.microsoft.com/office/word/2010/wordprocessingInk" xmlns:wne="http://schemas.microsoft.com/office/word/2006/wordml" xmlns:wps="http://schemas.microsoft.com/office/word/2010/wordprocessingShape" mc:Ignorable="w14 w15 w16se w16cid w16 w16cex w16sdtdh w16du wp14">
   <w:endnote w:type="separator" w:id="-1">
     <w:p>
+      <w:pPr>
+        <w:spacing w:after="120"/>
+      </w:pPr>
       <w:r>
         <w:separator/>
       </w:r>
@@ -1134,6 +1014,9 @@
   </w:endnote>
   <w:endnote w:type="continuationSeparator" w:id="0">
     <w:p>
+      <w:pPr>
+        <w:spacing w:after="120"/>
+      </w:pPr>
       <w:r>
         <w:continuationSeparator/>
       </w:r>
@@ -1146,6 +1029,9 @@
 <w:footnotes xmlns:wpc="http://schemas.microsoft.com/office/word/2010/wordprocessingCanvas" xmlns:cx="http://schemas.microsoft.com/office/drawing/2014/chartex" xmlns:cx1="http://schemas.microsoft.com/office/drawing/2015/9/8/chartex" xmlns:cx2="http://schemas.microsoft.com/office/drawing/2015/10/21/chartex" xmlns:cx3="http://schemas.microsoft.com/office/drawing/2016/5/9/chartex" xmlns:cx4="http://schemas.microsoft.com/office/drawing/2016/5/10/chartex" xmlns:cx5="http://schemas.microsoft.com/office/drawing/2016/5/11/chartex" xmlns:cx6="http://schemas.microsoft.com/office/drawing/2016/5/12/chartex" xmlns:cx7="http://schemas.microsoft.com/office/drawing/2016/5/13/chartex" xmlns:cx8="http://schemas.microsoft.com/office/drawing/2016/5/14/chartex" xmlns:mc="http://schemas.openxmlformats.org/markup-compatibility/2006" xmlns:aink="http://schemas.microsoft.com/office/drawing/2016/ink" xmlns:am3d="http://schemas.microsoft.com/office/drawing/2017/model3d" xmlns:o="urn:schemas-microsoft-com:office:office" xmlns:oel="http://schemas.microsoft.com/office/2019/extlst" xmlns:r="http://schemas.openxmlformats.org/officeDocument/2006/relationships" xmlns:m="http://schemas.openxmlformats.org/officeDocument/2006/math" xmlns:v="urn:schemas-microsoft-com:vml" xmlns:wp14="http://schemas.microsoft.com/office/word/2010/wordprocessingDrawing" xmlns:wp="http://schemas.openxmlformats.org/drawingml/2006/wordprocessingDrawing" xmlns:w10="urn:schemas-microsoft-com:office:word" xmlns:w="http://schemas.openxmlformats.org/wordprocessingml/2006/main" xmlns:w14="http://schemas.microsoft.com/office/word/2010/wordml" xmlns:w15="http://schemas.microsoft.com/office/word/2012/wordml" xmlns:w16cex="http://schemas.microsoft.com/office/word/2018/wordml/cex" xmlns:w16cid="http://schemas.microsoft.com/office/word/2016/wordml/cid" xmlns:w16="http://schemas.microsoft.com/office/word/2018/wordml" xmlns:w16du="http://schemas.microsoft.com/office/word/2023/wordml/word16du" xmlns:w16sdtdh="http://schemas.microsoft.com/office/word/2020/wordml/sdtdatahash" xmlns:w16se="http://schemas.microsoft.com/office/word/2015/wordml/symex" xmlns:wpg="http://schemas.microsoft.com/office/word/2010/wordprocessingGroup" xmlns:wpi="http://schemas.microsoft.com/office/word/2010/wordprocessingInk" xmlns:wne="http://schemas.microsoft.com/office/word/2006/wordml" xmlns:wps="http://schemas.microsoft.com/office/word/2010/wordprocessingShape" mc:Ignorable="w14 w15 w16se w16cid w16 w16cex w16sdtdh w16du wp14">
   <w:footnote w:type="separator" w:id="-1">
     <w:p>
+      <w:pPr>
+        <w:spacing w:after="120"/>
+      </w:pPr>
       <w:r>
         <w:separator/>
       </w:r>
@@ -1153,6 +1039,9 @@
   </w:footnote>
   <w:footnote w:type="continuationSeparator" w:id="0">
     <w:p>
+      <w:pPr>
+        <w:spacing w:after="120"/>
+      </w:pPr>
       <w:r>
         <w:continuationSeparator/>
       </w:r>
@@ -1164,6 +1053,444 @@
 <file path=word/numbering.xml><?xml version="1.0" encoding="utf-8"?>
 <w:numbering xmlns:wpc="http://schemas.microsoft.com/office/word/2010/wordprocessingCanvas" xmlns:cx="http://schemas.microsoft.com/office/drawing/2014/chartex" xmlns:cx1="http://schemas.microsoft.com/office/drawing/2015/9/8/chartex" xmlns:cx2="http://schemas.microsoft.com/office/drawing/2015/10/21/chartex" xmlns:cx3="http://schemas.microsoft.com/office/drawing/2016/5/9/chartex" xmlns:cx4="http://schemas.microsoft.com/office/drawing/2016/5/10/chartex" xmlns:cx5="http://schemas.microsoft.com/office/drawing/2016/5/11/chartex" xmlns:cx6="http://schemas.microsoft.com/office/drawing/2016/5/12/chartex" xmlns:cx7="http://schemas.microsoft.com/office/drawing/2016/5/13/chartex" xmlns:cx8="http://schemas.microsoft.com/office/drawing/2016/5/14/chartex" xmlns:mc="http://schemas.openxmlformats.org/markup-compatibility/2006" xmlns:aink="http://schemas.microsoft.com/office/drawing/2016/ink" xmlns:am3d="http://schemas.microsoft.com/office/drawing/2017/model3d" xmlns:o="urn:schemas-microsoft-com:office:office" xmlns:oel="http://schemas.microsoft.com/office/2019/extlst" xmlns:r="http://schemas.openxmlformats.org/officeDocument/2006/relationships" xmlns:m="http://schemas.openxmlformats.org/officeDocument/2006/math" xmlns:v="urn:schemas-microsoft-com:vml" xmlns:wp14="http://schemas.microsoft.com/office/word/2010/wordprocessingDrawing" xmlns:wp="http://schemas.openxmlformats.org/drawingml/2006/wordprocessingDrawing" xmlns:w10="urn:schemas-microsoft-com:office:word" xmlns:w="http://schemas.openxmlformats.org/wordprocessingml/2006/main" xmlns:w14="http://schemas.microsoft.com/office/word/2010/wordml" xmlns:w15="http://schemas.microsoft.com/office/word/2012/wordml" xmlns:w16cex="http://schemas.microsoft.com/office/word/2018/wordml/cex" xmlns:w16cid="http://schemas.microsoft.com/office/word/2016/wordml/cid" xmlns:w16="http://schemas.microsoft.com/office/word/2018/wordml" xmlns:w16du="http://schemas.microsoft.com/office/word/2023/wordml/word16du" xmlns:w16sdtdh="http://schemas.microsoft.com/office/word/2020/wordml/sdtdatahash" xmlns:w16se="http://schemas.microsoft.com/office/word/2015/wordml/symex" xmlns:wpg="http://schemas.microsoft.com/office/word/2010/wordprocessingGroup" xmlns:wpi="http://schemas.microsoft.com/office/word/2010/wordprocessingInk" xmlns:wne="http://schemas.microsoft.com/office/word/2006/wordml" xmlns:wps="http://schemas.microsoft.com/office/word/2010/wordprocessingShape" mc:Ignorable="w14 w15 w16se w16cid w16 w16cex w16sdtdh w16du wp14">
   <w:abstractNum w:abstractNumId="0" w15:restartNumberingAfterBreak="0">
+    <w:nsid w:val="0BFF6BBB"/>
+    <w:multiLevelType w:val="hybridMultilevel"/>
+    <w:tmpl w:val="E2B6E188"/>
+    <w:lvl w:ilvl="0" w:tplc="AAB8DDB6">
+      <w:start w:val="1"/>
+      <w:numFmt w:val="decimal"/>
+      <w:lvlText w:val="%1)"/>
+      <w:lvlJc w:val="left"/>
+      <w:pPr>
+        <w:ind w:left="720" w:hanging="360"/>
+      </w:pPr>
+      <w:rPr>
+        <w:rFonts w:hint="default"/>
+      </w:rPr>
+    </w:lvl>
+    <w:lvl w:ilvl="1" w:tplc="040C0019" w:tentative="1">
+      <w:start w:val="1"/>
+      <w:numFmt w:val="lowerLetter"/>
+      <w:lvlText w:val="%2."/>
+      <w:lvlJc w:val="left"/>
+      <w:pPr>
+        <w:ind w:left="1440" w:hanging="360"/>
+      </w:pPr>
+    </w:lvl>
+    <w:lvl w:ilvl="2" w:tplc="040C001B" w:tentative="1">
+      <w:start w:val="1"/>
+      <w:numFmt w:val="lowerRoman"/>
+      <w:lvlText w:val="%3."/>
+      <w:lvlJc w:val="right"/>
+      <w:pPr>
+        <w:ind w:left="2160" w:hanging="180"/>
+      </w:pPr>
+    </w:lvl>
+    <w:lvl w:ilvl="3" w:tplc="040C000F" w:tentative="1">
+      <w:start w:val="1"/>
+      <w:numFmt w:val="decimal"/>
+      <w:lvlText w:val="%4."/>
+      <w:lvlJc w:val="left"/>
+      <w:pPr>
+        <w:ind w:left="2880" w:hanging="360"/>
+      </w:pPr>
+    </w:lvl>
+    <w:lvl w:ilvl="4" w:tplc="040C0019" w:tentative="1">
+      <w:start w:val="1"/>
+      <w:numFmt w:val="lowerLetter"/>
+      <w:lvlText w:val="%5."/>
+      <w:lvlJc w:val="left"/>
+      <w:pPr>
+        <w:ind w:left="3600" w:hanging="360"/>
+      </w:pPr>
+    </w:lvl>
+    <w:lvl w:ilvl="5" w:tplc="040C001B" w:tentative="1">
+      <w:start w:val="1"/>
+      <w:numFmt w:val="lowerRoman"/>
+      <w:lvlText w:val="%6."/>
+      <w:lvlJc w:val="right"/>
+      <w:pPr>
+        <w:ind w:left="4320" w:hanging="180"/>
+      </w:pPr>
+    </w:lvl>
+    <w:lvl w:ilvl="6" w:tplc="040C000F" w:tentative="1">
+      <w:start w:val="1"/>
+      <w:numFmt w:val="decimal"/>
+      <w:lvlText w:val="%7."/>
+      <w:lvlJc w:val="left"/>
+      <w:pPr>
+        <w:ind w:left="5040" w:hanging="360"/>
+      </w:pPr>
+    </w:lvl>
+    <w:lvl w:ilvl="7" w:tplc="040C0019" w:tentative="1">
+      <w:start w:val="1"/>
+      <w:numFmt w:val="lowerLetter"/>
+      <w:lvlText w:val="%8."/>
+      <w:lvlJc w:val="left"/>
+      <w:pPr>
+        <w:ind w:left="5760" w:hanging="360"/>
+      </w:pPr>
+    </w:lvl>
+    <w:lvl w:ilvl="8" w:tplc="040C001B" w:tentative="1">
+      <w:start w:val="1"/>
+      <w:numFmt w:val="lowerRoman"/>
+      <w:lvlText w:val="%9."/>
+      <w:lvlJc w:val="right"/>
+      <w:pPr>
+        <w:ind w:left="6480" w:hanging="180"/>
+      </w:pPr>
+    </w:lvl>
+  </w:abstractNum>
+  <w:abstractNum w:abstractNumId="1" w15:restartNumberingAfterBreak="0">
+    <w:nsid w:val="30BC6354"/>
+    <w:multiLevelType w:val="hybridMultilevel"/>
+    <w:tmpl w:val="A52C0E5C"/>
+    <w:lvl w:ilvl="0" w:tplc="48E6081C">
+      <w:start w:val="1"/>
+      <w:numFmt w:val="decimal"/>
+      <w:pStyle w:val="Titre2"/>
+      <w:lvlText w:val="%1."/>
+      <w:lvlJc w:val="left"/>
+      <w:pPr>
+        <w:ind w:left="720" w:hanging="360"/>
+      </w:pPr>
+    </w:lvl>
+    <w:lvl w:ilvl="1" w:tplc="040C0019" w:tentative="1">
+      <w:start w:val="1"/>
+      <w:numFmt w:val="lowerLetter"/>
+      <w:lvlText w:val="%2."/>
+      <w:lvlJc w:val="left"/>
+      <w:pPr>
+        <w:ind w:left="1440" w:hanging="360"/>
+      </w:pPr>
+    </w:lvl>
+    <w:lvl w:ilvl="2" w:tplc="040C001B" w:tentative="1">
+      <w:start w:val="1"/>
+      <w:numFmt w:val="lowerRoman"/>
+      <w:lvlText w:val="%3."/>
+      <w:lvlJc w:val="right"/>
+      <w:pPr>
+        <w:ind w:left="2160" w:hanging="180"/>
+      </w:pPr>
+    </w:lvl>
+    <w:lvl w:ilvl="3" w:tplc="040C000F" w:tentative="1">
+      <w:start w:val="1"/>
+      <w:numFmt w:val="decimal"/>
+      <w:lvlText w:val="%4."/>
+      <w:lvlJc w:val="left"/>
+      <w:pPr>
+        <w:ind w:left="2880" w:hanging="360"/>
+      </w:pPr>
+    </w:lvl>
+    <w:lvl w:ilvl="4" w:tplc="040C0019" w:tentative="1">
+      <w:start w:val="1"/>
+      <w:numFmt w:val="lowerLetter"/>
+      <w:lvlText w:val="%5."/>
+      <w:lvlJc w:val="left"/>
+      <w:pPr>
+        <w:ind w:left="3600" w:hanging="360"/>
+      </w:pPr>
+    </w:lvl>
+    <w:lvl w:ilvl="5" w:tplc="040C001B" w:tentative="1">
+      <w:start w:val="1"/>
+      <w:numFmt w:val="lowerRoman"/>
+      <w:lvlText w:val="%6."/>
+      <w:lvlJc w:val="right"/>
+      <w:pPr>
+        <w:ind w:left="4320" w:hanging="180"/>
+      </w:pPr>
+    </w:lvl>
+    <w:lvl w:ilvl="6" w:tplc="040C000F" w:tentative="1">
+      <w:start w:val="1"/>
+      <w:numFmt w:val="decimal"/>
+      <w:lvlText w:val="%7."/>
+      <w:lvlJc w:val="left"/>
+      <w:pPr>
+        <w:ind w:left="5040" w:hanging="360"/>
+      </w:pPr>
+    </w:lvl>
+    <w:lvl w:ilvl="7" w:tplc="040C0019" w:tentative="1">
+      <w:start w:val="1"/>
+      <w:numFmt w:val="lowerLetter"/>
+      <w:lvlText w:val="%8."/>
+      <w:lvlJc w:val="left"/>
+      <w:pPr>
+        <w:ind w:left="5760" w:hanging="360"/>
+      </w:pPr>
+    </w:lvl>
+    <w:lvl w:ilvl="8" w:tplc="040C001B" w:tentative="1">
+      <w:start w:val="1"/>
+      <w:numFmt w:val="lowerRoman"/>
+      <w:lvlText w:val="%9."/>
+      <w:lvlJc w:val="right"/>
+      <w:pPr>
+        <w:ind w:left="6480" w:hanging="180"/>
+      </w:pPr>
+    </w:lvl>
+  </w:abstractNum>
+  <w:abstractNum w:abstractNumId="2" w15:restartNumberingAfterBreak="0">
+    <w:nsid w:val="5297275C"/>
+    <w:multiLevelType w:val="multilevel"/>
+    <w:tmpl w:val="81203386"/>
+    <w:lvl w:ilvl="0">
+      <w:start w:val="1"/>
+      <w:numFmt w:val="bullet"/>
+      <w:lvlText w:val=""/>
+      <w:lvlJc w:val="left"/>
+      <w:pPr>
+        <w:tabs>
+          <w:tab w:val="num" w:pos="720"/>
+        </w:tabs>
+        <w:ind w:left="720" w:hanging="360"/>
+      </w:pPr>
+      <w:rPr>
+        <w:rFonts w:ascii="Symbol" w:hAnsi="Symbol" w:hint="default"/>
+        <w:sz w:val="20"/>
+      </w:rPr>
+    </w:lvl>
+    <w:lvl w:ilvl="1" w:tentative="1">
+      <w:start w:val="1"/>
+      <w:numFmt w:val="bullet"/>
+      <w:lvlText w:val="o"/>
+      <w:lvlJc w:val="left"/>
+      <w:pPr>
+        <w:tabs>
+          <w:tab w:val="num" w:pos="1440"/>
+        </w:tabs>
+        <w:ind w:left="1440" w:hanging="360"/>
+      </w:pPr>
+      <w:rPr>
+        <w:rFonts w:ascii="Courier New" w:hAnsi="Courier New" w:hint="default"/>
+        <w:sz w:val="20"/>
+      </w:rPr>
+    </w:lvl>
+    <w:lvl w:ilvl="2" w:tentative="1">
+      <w:start w:val="1"/>
+      <w:numFmt w:val="bullet"/>
+      <w:lvlText w:val=""/>
+      <w:lvlJc w:val="left"/>
+      <w:pPr>
+        <w:tabs>
+          <w:tab w:val="num" w:pos="2160"/>
+        </w:tabs>
+        <w:ind w:left="2160" w:hanging="360"/>
+      </w:pPr>
+      <w:rPr>
+        <w:rFonts w:ascii="Wingdings" w:hAnsi="Wingdings" w:hint="default"/>
+        <w:sz w:val="20"/>
+      </w:rPr>
+    </w:lvl>
+    <w:lvl w:ilvl="3" w:tentative="1">
+      <w:start w:val="1"/>
+      <w:numFmt w:val="bullet"/>
+      <w:lvlText w:val=""/>
+      <w:lvlJc w:val="left"/>
+      <w:pPr>
+        <w:tabs>
+          <w:tab w:val="num" w:pos="2880"/>
+        </w:tabs>
+        <w:ind w:left="2880" w:hanging="360"/>
+      </w:pPr>
+      <w:rPr>
+        <w:rFonts w:ascii="Wingdings" w:hAnsi="Wingdings" w:hint="default"/>
+        <w:sz w:val="20"/>
+      </w:rPr>
+    </w:lvl>
+    <w:lvl w:ilvl="4" w:tentative="1">
+      <w:start w:val="1"/>
+      <w:numFmt w:val="bullet"/>
+      <w:lvlText w:val=""/>
+      <w:lvlJc w:val="left"/>
+      <w:pPr>
+        <w:tabs>
+          <w:tab w:val="num" w:pos="3600"/>
+        </w:tabs>
+        <w:ind w:left="3600" w:hanging="360"/>
+      </w:pPr>
+      <w:rPr>
+        <w:rFonts w:ascii="Wingdings" w:hAnsi="Wingdings" w:hint="default"/>
+        <w:sz w:val="20"/>
+      </w:rPr>
+    </w:lvl>
+    <w:lvl w:ilvl="5" w:tentative="1">
+      <w:start w:val="1"/>
+      <w:numFmt w:val="bullet"/>
+      <w:lvlText w:val=""/>
+      <w:lvlJc w:val="left"/>
+      <w:pPr>
+        <w:tabs>
+          <w:tab w:val="num" w:pos="4320"/>
+        </w:tabs>
+        <w:ind w:left="4320" w:hanging="360"/>
+      </w:pPr>
+      <w:rPr>
+        <w:rFonts w:ascii="Wingdings" w:hAnsi="Wingdings" w:hint="default"/>
+        <w:sz w:val="20"/>
+      </w:rPr>
+    </w:lvl>
+    <w:lvl w:ilvl="6" w:tentative="1">
+      <w:start w:val="1"/>
+      <w:numFmt w:val="bullet"/>
+      <w:lvlText w:val=""/>
+      <w:lvlJc w:val="left"/>
+      <w:pPr>
+        <w:tabs>
+          <w:tab w:val="num" w:pos="5040"/>
+        </w:tabs>
+        <w:ind w:left="5040" w:hanging="360"/>
+      </w:pPr>
+      <w:rPr>
+        <w:rFonts w:ascii="Wingdings" w:hAnsi="Wingdings" w:hint="default"/>
+        <w:sz w:val="20"/>
+      </w:rPr>
+    </w:lvl>
+    <w:lvl w:ilvl="7" w:tentative="1">
+      <w:start w:val="1"/>
+      <w:numFmt w:val="bullet"/>
+      <w:lvlText w:val=""/>
+      <w:lvlJc w:val="left"/>
+      <w:pPr>
+        <w:tabs>
+          <w:tab w:val="num" w:pos="5760"/>
+        </w:tabs>
+        <w:ind w:left="5760" w:hanging="360"/>
+      </w:pPr>
+      <w:rPr>
+        <w:rFonts w:ascii="Wingdings" w:hAnsi="Wingdings" w:hint="default"/>
+        <w:sz w:val="20"/>
+      </w:rPr>
+    </w:lvl>
+    <w:lvl w:ilvl="8" w:tentative="1">
+      <w:start w:val="1"/>
+      <w:numFmt w:val="bullet"/>
+      <w:lvlText w:val=""/>
+      <w:lvlJc w:val="left"/>
+      <w:pPr>
+        <w:tabs>
+          <w:tab w:val="num" w:pos="6480"/>
+        </w:tabs>
+        <w:ind w:left="6480" w:hanging="360"/>
+      </w:pPr>
+      <w:rPr>
+        <w:rFonts w:ascii="Wingdings" w:hAnsi="Wingdings" w:hint="default"/>
+        <w:sz w:val="20"/>
+      </w:rPr>
+    </w:lvl>
+  </w:abstractNum>
+  <w:abstractNum w:abstractNumId="3" w15:restartNumberingAfterBreak="0">
+    <w:nsid w:val="587431E1"/>
+    <w:multiLevelType w:val="hybridMultilevel"/>
+    <w:tmpl w:val="EB048052"/>
+    <w:lvl w:ilvl="0" w:tplc="040C0001">
+      <w:start w:val="1"/>
+      <w:numFmt w:val="bullet"/>
+      <w:lvlText w:val=""/>
+      <w:lvlJc w:val="left"/>
+      <w:pPr>
+        <w:ind w:left="720" w:hanging="360"/>
+      </w:pPr>
+      <w:rPr>
+        <w:rFonts w:ascii="Symbol" w:hAnsi="Symbol" w:hint="default"/>
+      </w:rPr>
+    </w:lvl>
+    <w:lvl w:ilvl="1" w:tplc="040C0003" w:tentative="1">
+      <w:start w:val="1"/>
+      <w:numFmt w:val="bullet"/>
+      <w:lvlText w:val="o"/>
+      <w:lvlJc w:val="left"/>
+      <w:pPr>
+        <w:ind w:left="1440" w:hanging="360"/>
+      </w:pPr>
+      <w:rPr>
+        <w:rFonts w:ascii="Courier New" w:hAnsi="Courier New" w:cs="Courier New" w:hint="default"/>
+      </w:rPr>
+    </w:lvl>
+    <w:lvl w:ilvl="2" w:tplc="040C0005" w:tentative="1">
+      <w:start w:val="1"/>
+      <w:numFmt w:val="bullet"/>
+      <w:lvlText w:val=""/>
+      <w:lvlJc w:val="left"/>
+      <w:pPr>
+        <w:ind w:left="2160" w:hanging="360"/>
+      </w:pPr>
+      <w:rPr>
+        <w:rFonts w:ascii="Wingdings" w:hAnsi="Wingdings" w:hint="default"/>
+      </w:rPr>
+    </w:lvl>
+    <w:lvl w:ilvl="3" w:tplc="040C0001" w:tentative="1">
+      <w:start w:val="1"/>
+      <w:numFmt w:val="bullet"/>
+      <w:lvlText w:val=""/>
+      <w:lvlJc w:val="left"/>
+      <w:pPr>
+        <w:ind w:left="2880" w:hanging="360"/>
+      </w:pPr>
+      <w:rPr>
+        <w:rFonts w:ascii="Symbol" w:hAnsi="Symbol" w:hint="default"/>
+      </w:rPr>
+    </w:lvl>
+    <w:lvl w:ilvl="4" w:tplc="040C0003" w:tentative="1">
+      <w:start w:val="1"/>
+      <w:numFmt w:val="bullet"/>
+      <w:lvlText w:val="o"/>
+      <w:lvlJc w:val="left"/>
+      <w:pPr>
+        <w:ind w:left="3600" w:hanging="360"/>
+      </w:pPr>
+      <w:rPr>
+        <w:rFonts w:ascii="Courier New" w:hAnsi="Courier New" w:cs="Courier New" w:hint="default"/>
+      </w:rPr>
+    </w:lvl>
+    <w:lvl w:ilvl="5" w:tplc="040C0005" w:tentative="1">
+      <w:start w:val="1"/>
+      <w:numFmt w:val="bullet"/>
+      <w:lvlText w:val=""/>
+      <w:lvlJc w:val="left"/>
+      <w:pPr>
+        <w:ind w:left="4320" w:hanging="360"/>
+      </w:pPr>
+      <w:rPr>
+        <w:rFonts w:ascii="Wingdings" w:hAnsi="Wingdings" w:hint="default"/>
+      </w:rPr>
+    </w:lvl>
+    <w:lvl w:ilvl="6" w:tplc="040C0001" w:tentative="1">
+      <w:start w:val="1"/>
+      <w:numFmt w:val="bullet"/>
+      <w:lvlText w:val=""/>
+      <w:lvlJc w:val="left"/>
+      <w:pPr>
+        <w:ind w:left="5040" w:hanging="360"/>
+      </w:pPr>
+      <w:rPr>
+        <w:rFonts w:ascii="Symbol" w:hAnsi="Symbol" w:hint="default"/>
+      </w:rPr>
+    </w:lvl>
+    <w:lvl w:ilvl="7" w:tplc="040C0003" w:tentative="1">
+      <w:start w:val="1"/>
+      <w:numFmt w:val="bullet"/>
+      <w:lvlText w:val="o"/>
+      <w:lvlJc w:val="left"/>
+      <w:pPr>
+        <w:ind w:left="5760" w:hanging="360"/>
+      </w:pPr>
+      <w:rPr>
+        <w:rFonts w:ascii="Courier New" w:hAnsi="Courier New" w:cs="Courier New" w:hint="default"/>
+      </w:rPr>
+    </w:lvl>
+    <w:lvl w:ilvl="8" w:tplc="040C0005" w:tentative="1">
+      <w:start w:val="1"/>
+      <w:numFmt w:val="bullet"/>
+      <w:lvlText w:val=""/>
+      <w:lvlJc w:val="left"/>
+      <w:pPr>
+        <w:ind w:left="6480" w:hanging="360"/>
+      </w:pPr>
+      <w:rPr>
+        <w:rFonts w:ascii="Wingdings" w:hAnsi="Wingdings" w:hint="default"/>
+      </w:rPr>
+    </w:lvl>
+  </w:abstractNum>
+  <w:abstractNum w:abstractNumId="4" w15:restartNumberingAfterBreak="0">
     <w:nsid w:val="62203189"/>
     <w:multiLevelType w:val="hybridMultilevel"/>
     <w:tmpl w:val="E51A9530"/>
@@ -1275,7 +1602,7 @@
       </w:rPr>
     </w:lvl>
   </w:abstractNum>
-  <w:abstractNum w:abstractNumId="1" w15:restartNumberingAfterBreak="0">
+  <w:abstractNum w:abstractNumId="5" w15:restartNumberingAfterBreak="0">
     <w:nsid w:val="69F815D7"/>
     <w:multiLevelType w:val="hybridMultilevel"/>
     <w:tmpl w:val="34261D10"/>
@@ -1388,13 +1715,301 @@
       </w:rPr>
     </w:lvl>
   </w:abstractNum>
+  <w:abstractNum w:abstractNumId="6" w15:restartNumberingAfterBreak="0">
+    <w:nsid w:val="6FA723B8"/>
+    <w:multiLevelType w:val="hybridMultilevel"/>
+    <w:tmpl w:val="4C9C595E"/>
+    <w:lvl w:ilvl="0" w:tplc="040C0001">
+      <w:start w:val="1"/>
+      <w:numFmt w:val="bullet"/>
+      <w:lvlText w:val=""/>
+      <w:lvlJc w:val="left"/>
+      <w:pPr>
+        <w:ind w:left="720" w:hanging="360"/>
+      </w:pPr>
+      <w:rPr>
+        <w:rFonts w:ascii="Symbol" w:hAnsi="Symbol" w:hint="default"/>
+      </w:rPr>
+    </w:lvl>
+    <w:lvl w:ilvl="1" w:tplc="040C0003" w:tentative="1">
+      <w:start w:val="1"/>
+      <w:numFmt w:val="bullet"/>
+      <w:lvlText w:val="o"/>
+      <w:lvlJc w:val="left"/>
+      <w:pPr>
+        <w:ind w:left="1440" w:hanging="360"/>
+      </w:pPr>
+      <w:rPr>
+        <w:rFonts w:ascii="Courier New" w:hAnsi="Courier New" w:cs="Courier New" w:hint="default"/>
+      </w:rPr>
+    </w:lvl>
+    <w:lvl w:ilvl="2" w:tplc="040C0005" w:tentative="1">
+      <w:start w:val="1"/>
+      <w:numFmt w:val="bullet"/>
+      <w:lvlText w:val=""/>
+      <w:lvlJc w:val="left"/>
+      <w:pPr>
+        <w:ind w:left="2160" w:hanging="360"/>
+      </w:pPr>
+      <w:rPr>
+        <w:rFonts w:ascii="Wingdings" w:hAnsi="Wingdings" w:hint="default"/>
+      </w:rPr>
+    </w:lvl>
+    <w:lvl w:ilvl="3" w:tplc="040C0001" w:tentative="1">
+      <w:start w:val="1"/>
+      <w:numFmt w:val="bullet"/>
+      <w:lvlText w:val=""/>
+      <w:lvlJc w:val="left"/>
+      <w:pPr>
+        <w:ind w:left="2880" w:hanging="360"/>
+      </w:pPr>
+      <w:rPr>
+        <w:rFonts w:ascii="Symbol" w:hAnsi="Symbol" w:hint="default"/>
+      </w:rPr>
+    </w:lvl>
+    <w:lvl w:ilvl="4" w:tplc="040C0003" w:tentative="1">
+      <w:start w:val="1"/>
+      <w:numFmt w:val="bullet"/>
+      <w:lvlText w:val="o"/>
+      <w:lvlJc w:val="left"/>
+      <w:pPr>
+        <w:ind w:left="3600" w:hanging="360"/>
+      </w:pPr>
+      <w:rPr>
+        <w:rFonts w:ascii="Courier New" w:hAnsi="Courier New" w:cs="Courier New" w:hint="default"/>
+      </w:rPr>
+    </w:lvl>
+    <w:lvl w:ilvl="5" w:tplc="040C0005" w:tentative="1">
+      <w:start w:val="1"/>
+      <w:numFmt w:val="bullet"/>
+      <w:lvlText w:val=""/>
+      <w:lvlJc w:val="left"/>
+      <w:pPr>
+        <w:ind w:left="4320" w:hanging="360"/>
+      </w:pPr>
+      <w:rPr>
+        <w:rFonts w:ascii="Wingdings" w:hAnsi="Wingdings" w:hint="default"/>
+      </w:rPr>
+    </w:lvl>
+    <w:lvl w:ilvl="6" w:tplc="040C0001" w:tentative="1">
+      <w:start w:val="1"/>
+      <w:numFmt w:val="bullet"/>
+      <w:lvlText w:val=""/>
+      <w:lvlJc w:val="left"/>
+      <w:pPr>
+        <w:ind w:left="5040" w:hanging="360"/>
+      </w:pPr>
+      <w:rPr>
+        <w:rFonts w:ascii="Symbol" w:hAnsi="Symbol" w:hint="default"/>
+      </w:rPr>
+    </w:lvl>
+    <w:lvl w:ilvl="7" w:tplc="040C0003" w:tentative="1">
+      <w:start w:val="1"/>
+      <w:numFmt w:val="bullet"/>
+      <w:lvlText w:val="o"/>
+      <w:lvlJc w:val="left"/>
+      <w:pPr>
+        <w:ind w:left="5760" w:hanging="360"/>
+      </w:pPr>
+      <w:rPr>
+        <w:rFonts w:ascii="Courier New" w:hAnsi="Courier New" w:cs="Courier New" w:hint="default"/>
+      </w:rPr>
+    </w:lvl>
+    <w:lvl w:ilvl="8" w:tplc="040C0005" w:tentative="1">
+      <w:start w:val="1"/>
+      <w:numFmt w:val="bullet"/>
+      <w:lvlText w:val=""/>
+      <w:lvlJc w:val="left"/>
+      <w:pPr>
+        <w:ind w:left="6480" w:hanging="360"/>
+      </w:pPr>
+      <w:rPr>
+        <w:rFonts w:ascii="Wingdings" w:hAnsi="Wingdings" w:hint="default"/>
+      </w:rPr>
+    </w:lvl>
+  </w:abstractNum>
+  <w:abstractNum w:abstractNumId="7" w15:restartNumberingAfterBreak="0">
+    <w:nsid w:val="7A2F2A62"/>
+    <w:multiLevelType w:val="multilevel"/>
+    <w:tmpl w:val="488A4744"/>
+    <w:lvl w:ilvl="0">
+      <w:start w:val="1"/>
+      <w:numFmt w:val="bullet"/>
+      <w:lvlText w:val=""/>
+      <w:lvlJc w:val="left"/>
+      <w:pPr>
+        <w:tabs>
+          <w:tab w:val="num" w:pos="720"/>
+        </w:tabs>
+        <w:ind w:left="720" w:hanging="360"/>
+      </w:pPr>
+      <w:rPr>
+        <w:rFonts w:ascii="Symbol" w:hAnsi="Symbol" w:hint="default"/>
+        <w:sz w:val="20"/>
+      </w:rPr>
+    </w:lvl>
+    <w:lvl w:ilvl="1" w:tentative="1">
+      <w:start w:val="1"/>
+      <w:numFmt w:val="bullet"/>
+      <w:lvlText w:val="o"/>
+      <w:lvlJc w:val="left"/>
+      <w:pPr>
+        <w:tabs>
+          <w:tab w:val="num" w:pos="1440"/>
+        </w:tabs>
+        <w:ind w:left="1440" w:hanging="360"/>
+      </w:pPr>
+      <w:rPr>
+        <w:rFonts w:ascii="Courier New" w:hAnsi="Courier New" w:hint="default"/>
+        <w:sz w:val="20"/>
+      </w:rPr>
+    </w:lvl>
+    <w:lvl w:ilvl="2" w:tentative="1">
+      <w:start w:val="1"/>
+      <w:numFmt w:val="bullet"/>
+      <w:lvlText w:val=""/>
+      <w:lvlJc w:val="left"/>
+      <w:pPr>
+        <w:tabs>
+          <w:tab w:val="num" w:pos="2160"/>
+        </w:tabs>
+        <w:ind w:left="2160" w:hanging="360"/>
+      </w:pPr>
+      <w:rPr>
+        <w:rFonts w:ascii="Wingdings" w:hAnsi="Wingdings" w:hint="default"/>
+        <w:sz w:val="20"/>
+      </w:rPr>
+    </w:lvl>
+    <w:lvl w:ilvl="3" w:tentative="1">
+      <w:start w:val="1"/>
+      <w:numFmt w:val="bullet"/>
+      <w:lvlText w:val=""/>
+      <w:lvlJc w:val="left"/>
+      <w:pPr>
+        <w:tabs>
+          <w:tab w:val="num" w:pos="2880"/>
+        </w:tabs>
+        <w:ind w:left="2880" w:hanging="360"/>
+      </w:pPr>
+      <w:rPr>
+        <w:rFonts w:ascii="Wingdings" w:hAnsi="Wingdings" w:hint="default"/>
+        <w:sz w:val="20"/>
+      </w:rPr>
+    </w:lvl>
+    <w:lvl w:ilvl="4" w:tentative="1">
+      <w:start w:val="1"/>
+      <w:numFmt w:val="bullet"/>
+      <w:lvlText w:val=""/>
+      <w:lvlJc w:val="left"/>
+      <w:pPr>
+        <w:tabs>
+          <w:tab w:val="num" w:pos="3600"/>
+        </w:tabs>
+        <w:ind w:left="3600" w:hanging="360"/>
+      </w:pPr>
+      <w:rPr>
+        <w:rFonts w:ascii="Wingdings" w:hAnsi="Wingdings" w:hint="default"/>
+        <w:sz w:val="20"/>
+      </w:rPr>
+    </w:lvl>
+    <w:lvl w:ilvl="5" w:tentative="1">
+      <w:start w:val="1"/>
+      <w:numFmt w:val="bullet"/>
+      <w:lvlText w:val=""/>
+      <w:lvlJc w:val="left"/>
+      <w:pPr>
+        <w:tabs>
+          <w:tab w:val="num" w:pos="4320"/>
+        </w:tabs>
+        <w:ind w:left="4320" w:hanging="360"/>
+      </w:pPr>
+      <w:rPr>
+        <w:rFonts w:ascii="Wingdings" w:hAnsi="Wingdings" w:hint="default"/>
+        <w:sz w:val="20"/>
+      </w:rPr>
+    </w:lvl>
+    <w:lvl w:ilvl="6" w:tentative="1">
+      <w:start w:val="1"/>
+      <w:numFmt w:val="bullet"/>
+      <w:lvlText w:val=""/>
+      <w:lvlJc w:val="left"/>
+      <w:pPr>
+        <w:tabs>
+          <w:tab w:val="num" w:pos="5040"/>
+        </w:tabs>
+        <w:ind w:left="5040" w:hanging="360"/>
+      </w:pPr>
+      <w:rPr>
+        <w:rFonts w:ascii="Wingdings" w:hAnsi="Wingdings" w:hint="default"/>
+        <w:sz w:val="20"/>
+      </w:rPr>
+    </w:lvl>
+    <w:lvl w:ilvl="7" w:tentative="1">
+      <w:start w:val="1"/>
+      <w:numFmt w:val="bullet"/>
+      <w:lvlText w:val=""/>
+      <w:lvlJc w:val="left"/>
+      <w:pPr>
+        <w:tabs>
+          <w:tab w:val="num" w:pos="5760"/>
+        </w:tabs>
+        <w:ind w:left="5760" w:hanging="360"/>
+      </w:pPr>
+      <w:rPr>
+        <w:rFonts w:ascii="Wingdings" w:hAnsi="Wingdings" w:hint="default"/>
+        <w:sz w:val="20"/>
+      </w:rPr>
+    </w:lvl>
+    <w:lvl w:ilvl="8" w:tentative="1">
+      <w:start w:val="1"/>
+      <w:numFmt w:val="bullet"/>
+      <w:lvlText w:val=""/>
+      <w:lvlJc w:val="left"/>
+      <w:pPr>
+        <w:tabs>
+          <w:tab w:val="num" w:pos="6480"/>
+        </w:tabs>
+        <w:ind w:left="6480" w:hanging="360"/>
+      </w:pPr>
+      <w:rPr>
+        <w:rFonts w:ascii="Wingdings" w:hAnsi="Wingdings" w:hint="default"/>
+        <w:sz w:val="20"/>
+      </w:rPr>
+    </w:lvl>
+  </w:abstractNum>
   <w:num w:numId="1" w16cid:durableId="12728338">
+    <w:abstractNumId w:val="4"/>
+  </w:num>
+  <w:num w:numId="2" w16cid:durableId="1806968895">
+    <w:abstractNumId w:val="5"/>
+  </w:num>
+  <w:num w:numId="3" w16cid:durableId="1008022619">
+    <w:abstractNumId w:val="7"/>
+  </w:num>
+  <w:num w:numId="4" w16cid:durableId="1999192970">
+    <w:abstractNumId w:val="2"/>
+  </w:num>
+  <w:num w:numId="5" w16cid:durableId="1222787932">
     <w:abstractNumId w:val="0"/>
   </w:num>
-  <w:num w:numId="2" w16cid:durableId="1806968895">
+  <w:num w:numId="6" w16cid:durableId="1214540427">
     <w:abstractNumId w:val="1"/>
   </w:num>
+  <w:num w:numId="7" w16cid:durableId="1546521866">
+    <w:abstractNumId w:val="6"/>
+  </w:num>
+  <w:num w:numId="8" w16cid:durableId="11298147">
+    <w:abstractNumId w:val="3"/>
+  </w:num>
 </w:numbering>
+</file>
+
+<file path=word/people.xml><?xml version="1.0" encoding="utf-8"?>
+<w15:people xmlns:wpc="http://schemas.microsoft.com/office/word/2010/wordprocessingCanvas" xmlns:cx="http://schemas.microsoft.com/office/drawing/2014/chartex" xmlns:cx1="http://schemas.microsoft.com/office/drawing/2015/9/8/chartex" xmlns:cx2="http://schemas.microsoft.com/office/drawing/2015/10/21/chartex" xmlns:cx3="http://schemas.microsoft.com/office/drawing/2016/5/9/chartex" xmlns:cx4="http://schemas.microsoft.com/office/drawing/2016/5/10/chartex" xmlns:cx5="http://schemas.microsoft.com/office/drawing/2016/5/11/chartex" xmlns:cx6="http://schemas.microsoft.com/office/drawing/2016/5/12/chartex" xmlns:cx7="http://schemas.microsoft.com/office/drawing/2016/5/13/chartex" xmlns:cx8="http://schemas.microsoft.com/office/drawing/2016/5/14/chartex" xmlns:mc="http://schemas.openxmlformats.org/markup-compatibility/2006" xmlns:aink="http://schemas.microsoft.com/office/drawing/2016/ink" xmlns:am3d="http://schemas.microsoft.com/office/drawing/2017/model3d" xmlns:o="urn:schemas-microsoft-com:office:office" xmlns:oel="http://schemas.microsoft.com/office/2019/extlst" xmlns:r="http://schemas.openxmlformats.org/officeDocument/2006/relationships" xmlns:m="http://schemas.openxmlformats.org/officeDocument/2006/math" xmlns:v="urn:schemas-microsoft-com:vml" xmlns:wp14="http://schemas.microsoft.com/office/word/2010/wordprocessingDrawing" xmlns:wp="http://schemas.openxmlformats.org/drawingml/2006/wordprocessingDrawing" xmlns:w10="urn:schemas-microsoft-com:office:word" xmlns:w="http://schemas.openxmlformats.org/wordprocessingml/2006/main" xmlns:w14="http://schemas.microsoft.com/office/word/2010/wordml" xmlns:w15="http://schemas.microsoft.com/office/word/2012/wordml" xmlns:w16cex="http://schemas.microsoft.com/office/word/2018/wordml/cex" xmlns:w16cid="http://schemas.microsoft.com/office/word/2016/wordml/cid" xmlns:w16="http://schemas.microsoft.com/office/word/2018/wordml" xmlns:w16du="http://schemas.microsoft.com/office/word/2023/wordml/word16du" xmlns:w16sdtdh="http://schemas.microsoft.com/office/word/2020/wordml/sdtdatahash" xmlns:w16se="http://schemas.microsoft.com/office/word/2015/wordml/symex" xmlns:wpg="http://schemas.microsoft.com/office/word/2010/wordprocessingGroup" xmlns:wpi="http://schemas.microsoft.com/office/word/2010/wordprocessingInk" xmlns:wne="http://schemas.microsoft.com/office/word/2006/wordml" xmlns:wps="http://schemas.microsoft.com/office/word/2010/wordprocessingShape" mc:Ignorable="w14 w15 w16se w16cid w16 w16cex w16sdtdh w16du wp14">
+  <w15:person w15:author="LANDY　LUCAS">
+    <w15:presenceInfo w15:providerId="AD" w15:userId="S::landy.lucas.t3@mso.tohoku.ac.jp::b6279081-f5b7-471d-8b71-174f0bee54b9"/>
+  </w15:person>
+</w15:people>
 </file>
 
 <file path=word/styles.xml><?xml version="1.0" encoding="utf-8"?>
@@ -1792,15 +2407,104 @@
   <w:style w:type="paragraph" w:default="1" w:styleId="Normal">
     <w:name w:val="Normal"/>
     <w:qFormat/>
-    <w:rsid w:val="003F0C3C"/>
+    <w:rsid w:val="00057A3A"/>
     <w:pPr>
       <w:widowControl w:val="0"/>
+      <w:spacing w:afterLines="50" w:after="152"/>
       <w:jc w:val="both"/>
+      <w:outlineLvl w:val="1"/>
     </w:pPr>
     <w:rPr>
-      <w:rFonts w:ascii="Calibri" w:hAnsi="Calibri"/>
+      <w:rFonts w:ascii="Times New Roman" w:hAnsi="Times New Roman" w:cs="Times New Roman"/>
       <w:color w:val="000000" w:themeColor="text1"/>
       <w:sz w:val="22"/>
+    </w:rPr>
+  </w:style>
+  <w:style w:type="paragraph" w:styleId="Titre1">
+    <w:name w:val="heading 1"/>
+    <w:basedOn w:val="Normal"/>
+    <w:next w:val="Normal"/>
+    <w:link w:val="Titre1Car"/>
+    <w:uiPriority w:val="9"/>
+    <w:qFormat/>
+    <w:rsid w:val="00057A3A"/>
+    <w:pPr>
+      <w:keepNext/>
+      <w:keepLines/>
+      <w:spacing w:before="240"/>
+      <w:outlineLvl w:val="0"/>
+    </w:pPr>
+    <w:rPr>
+      <w:rFonts w:asciiTheme="majorHAnsi" w:eastAsiaTheme="majorEastAsia" w:hAnsiTheme="majorHAnsi" w:cstheme="majorBidi"/>
+      <w:color w:val="2E74B5" w:themeColor="accent1" w:themeShade="BF"/>
+      <w:sz w:val="32"/>
+      <w:szCs w:val="32"/>
+    </w:rPr>
+  </w:style>
+  <w:style w:type="paragraph" w:styleId="Titre2">
+    <w:name w:val="heading 2"/>
+    <w:basedOn w:val="Normal"/>
+    <w:next w:val="Normal"/>
+    <w:link w:val="Titre2Car"/>
+    <w:uiPriority w:val="9"/>
+    <w:unhideWhenUsed/>
+    <w:qFormat/>
+    <w:rsid w:val="00057A3A"/>
+    <w:pPr>
+      <w:numPr>
+        <w:numId w:val="6"/>
+      </w:numPr>
+    </w:pPr>
+    <w:rPr>
+      <w:b/>
+      <w:bCs/>
+      <w:u w:val="single"/>
+    </w:rPr>
+  </w:style>
+  <w:style w:type="paragraph" w:styleId="Titre3">
+    <w:name w:val="heading 3"/>
+    <w:basedOn w:val="Normal"/>
+    <w:next w:val="Normal"/>
+    <w:link w:val="Titre3Car"/>
+    <w:uiPriority w:val="9"/>
+    <w:semiHidden/>
+    <w:unhideWhenUsed/>
+    <w:qFormat/>
+    <w:rsid w:val="00057A3A"/>
+    <w:pPr>
+      <w:keepNext/>
+      <w:keepLines/>
+      <w:spacing w:before="40"/>
+      <w:outlineLvl w:val="2"/>
+    </w:pPr>
+    <w:rPr>
+      <w:rFonts w:asciiTheme="majorHAnsi" w:eastAsiaTheme="majorEastAsia" w:hAnsiTheme="majorHAnsi" w:cstheme="majorBidi"/>
+      <w:color w:val="1F4D78" w:themeColor="accent1" w:themeShade="7F"/>
+      <w:sz w:val="24"/>
+      <w:szCs w:val="24"/>
+    </w:rPr>
+  </w:style>
+  <w:style w:type="paragraph" w:styleId="Titre4">
+    <w:name w:val="heading 4"/>
+    <w:basedOn w:val="Normal"/>
+    <w:next w:val="Normal"/>
+    <w:link w:val="Titre4Car"/>
+    <w:uiPriority w:val="9"/>
+    <w:semiHidden/>
+    <w:unhideWhenUsed/>
+    <w:qFormat/>
+    <w:rsid w:val="00057A3A"/>
+    <w:pPr>
+      <w:keepNext/>
+      <w:keepLines/>
+      <w:spacing w:before="40"/>
+      <w:outlineLvl w:val="3"/>
+    </w:pPr>
+    <w:rPr>
+      <w:rFonts w:asciiTheme="majorHAnsi" w:eastAsiaTheme="majorEastAsia" w:hAnsiTheme="majorHAnsi" w:cstheme="majorBidi"/>
+      <w:i/>
+      <w:iCs/>
+      <w:color w:val="2E74B5" w:themeColor="accent1" w:themeShade="BF"/>
     </w:rPr>
   </w:style>
   <w:style w:type="character" w:default="1" w:styleId="Policepardfaut">
@@ -1920,6 +2624,173 @@
       <w:contextualSpacing/>
     </w:pPr>
   </w:style>
+  <w:style w:type="character" w:customStyle="1" w:styleId="Titre2Car">
+    <w:name w:val="Titre 2 Car"/>
+    <w:basedOn w:val="Policepardfaut"/>
+    <w:link w:val="Titre2"/>
+    <w:uiPriority w:val="9"/>
+    <w:rsid w:val="00057A3A"/>
+    <w:rPr>
+      <w:rFonts w:ascii="Times New Roman" w:hAnsi="Times New Roman" w:cs="Times New Roman"/>
+      <w:b/>
+      <w:bCs/>
+      <w:color w:val="000000" w:themeColor="text1"/>
+      <w:sz w:val="22"/>
+      <w:u w:val="single"/>
+    </w:rPr>
+  </w:style>
+  <w:style w:type="character" w:styleId="Marquedecommentaire">
+    <w:name w:val="annotation reference"/>
+    <w:basedOn w:val="Policepardfaut"/>
+    <w:uiPriority w:val="99"/>
+    <w:semiHidden/>
+    <w:unhideWhenUsed/>
+    <w:rsid w:val="007844C1"/>
+    <w:rPr>
+      <w:sz w:val="16"/>
+      <w:szCs w:val="16"/>
+    </w:rPr>
+  </w:style>
+  <w:style w:type="paragraph" w:styleId="Commentaire">
+    <w:name w:val="annotation text"/>
+    <w:basedOn w:val="Normal"/>
+    <w:link w:val="CommentaireCar"/>
+    <w:uiPriority w:val="99"/>
+    <w:unhideWhenUsed/>
+    <w:rsid w:val="007844C1"/>
+    <w:rPr>
+      <w:sz w:val="20"/>
+      <w:szCs w:val="20"/>
+    </w:rPr>
+  </w:style>
+  <w:style w:type="character" w:customStyle="1" w:styleId="CommentaireCar">
+    <w:name w:val="Commentaire Car"/>
+    <w:basedOn w:val="Policepardfaut"/>
+    <w:link w:val="Commentaire"/>
+    <w:uiPriority w:val="99"/>
+    <w:rsid w:val="007844C1"/>
+    <w:rPr>
+      <w:rFonts w:ascii="Calibri" w:hAnsi="Calibri"/>
+      <w:color w:val="000000" w:themeColor="text1"/>
+      <w:sz w:val="20"/>
+      <w:szCs w:val="20"/>
+    </w:rPr>
+  </w:style>
+  <w:style w:type="paragraph" w:styleId="Objetducommentaire">
+    <w:name w:val="annotation subject"/>
+    <w:basedOn w:val="Commentaire"/>
+    <w:next w:val="Commentaire"/>
+    <w:link w:val="ObjetducommentaireCar"/>
+    <w:uiPriority w:val="99"/>
+    <w:semiHidden/>
+    <w:unhideWhenUsed/>
+    <w:rsid w:val="007844C1"/>
+    <w:rPr>
+      <w:b/>
+      <w:bCs/>
+    </w:rPr>
+  </w:style>
+  <w:style w:type="character" w:customStyle="1" w:styleId="ObjetducommentaireCar">
+    <w:name w:val="Objet du commentaire Car"/>
+    <w:basedOn w:val="CommentaireCar"/>
+    <w:link w:val="Objetducommentaire"/>
+    <w:uiPriority w:val="99"/>
+    <w:semiHidden/>
+    <w:rsid w:val="007844C1"/>
+    <w:rPr>
+      <w:rFonts w:ascii="Calibri" w:hAnsi="Calibri"/>
+      <w:b/>
+      <w:bCs/>
+      <w:color w:val="000000" w:themeColor="text1"/>
+      <w:sz w:val="20"/>
+      <w:szCs w:val="20"/>
+    </w:rPr>
+  </w:style>
+  <w:style w:type="character" w:customStyle="1" w:styleId="Titre3Car">
+    <w:name w:val="Titre 3 Car"/>
+    <w:basedOn w:val="Policepardfaut"/>
+    <w:link w:val="Titre3"/>
+    <w:uiPriority w:val="9"/>
+    <w:semiHidden/>
+    <w:rsid w:val="00057A3A"/>
+    <w:rPr>
+      <w:rFonts w:asciiTheme="majorHAnsi" w:eastAsiaTheme="majorEastAsia" w:hAnsiTheme="majorHAnsi" w:cstheme="majorBidi"/>
+      <w:color w:val="1F4D78" w:themeColor="accent1" w:themeShade="7F"/>
+      <w:sz w:val="24"/>
+      <w:szCs w:val="24"/>
+    </w:rPr>
+  </w:style>
+  <w:style w:type="character" w:customStyle="1" w:styleId="Titre4Car">
+    <w:name w:val="Titre 4 Car"/>
+    <w:basedOn w:val="Policepardfaut"/>
+    <w:link w:val="Titre4"/>
+    <w:uiPriority w:val="9"/>
+    <w:semiHidden/>
+    <w:rsid w:val="00057A3A"/>
+    <w:rPr>
+      <w:rFonts w:asciiTheme="majorHAnsi" w:eastAsiaTheme="majorEastAsia" w:hAnsiTheme="majorHAnsi" w:cstheme="majorBidi"/>
+      <w:i/>
+      <w:iCs/>
+      <w:color w:val="2E74B5" w:themeColor="accent1" w:themeShade="BF"/>
+      <w:sz w:val="22"/>
+    </w:rPr>
+  </w:style>
+  <w:style w:type="character" w:customStyle="1" w:styleId="Titre1Car">
+    <w:name w:val="Titre 1 Car"/>
+    <w:basedOn w:val="Policepardfaut"/>
+    <w:link w:val="Titre1"/>
+    <w:uiPriority w:val="9"/>
+    <w:rsid w:val="00057A3A"/>
+    <w:rPr>
+      <w:rFonts w:asciiTheme="majorHAnsi" w:eastAsiaTheme="majorEastAsia" w:hAnsiTheme="majorHAnsi" w:cstheme="majorBidi"/>
+      <w:color w:val="2E74B5" w:themeColor="accent1" w:themeShade="BF"/>
+      <w:sz w:val="32"/>
+      <w:szCs w:val="32"/>
+    </w:rPr>
+  </w:style>
+  <w:style w:type="paragraph" w:styleId="En-ttedetabledesmatires">
+    <w:name w:val="TOC Heading"/>
+    <w:basedOn w:val="Titre1"/>
+    <w:next w:val="Normal"/>
+    <w:uiPriority w:val="39"/>
+    <w:unhideWhenUsed/>
+    <w:qFormat/>
+    <w:rsid w:val="00057A3A"/>
+    <w:pPr>
+      <w:widowControl/>
+      <w:spacing w:line="259" w:lineRule="auto"/>
+      <w:jc w:val="left"/>
+      <w:outlineLvl w:val="9"/>
+    </w:pPr>
+    <w:rPr>
+      <w:kern w:val="0"/>
+      <w:lang w:val="fr-FR"/>
+    </w:rPr>
+  </w:style>
+  <w:style w:type="paragraph" w:styleId="TM2">
+    <w:name w:val="toc 2"/>
+    <w:basedOn w:val="Normal"/>
+    <w:next w:val="Normal"/>
+    <w:autoRedefine/>
+    <w:uiPriority w:val="39"/>
+    <w:unhideWhenUsed/>
+    <w:rsid w:val="00057A3A"/>
+    <w:pPr>
+      <w:spacing w:after="100"/>
+      <w:ind w:left="220"/>
+    </w:pPr>
+  </w:style>
+  <w:style w:type="character" w:styleId="Lienhypertexte">
+    <w:name w:val="Hyperlink"/>
+    <w:basedOn w:val="Policepardfaut"/>
+    <w:uiPriority w:val="99"/>
+    <w:unhideWhenUsed/>
+    <w:rsid w:val="00057A3A"/>
+    <w:rPr>
+      <w:color w:val="0563C1" w:themeColor="hyperlink"/>
+      <w:u w:val="single"/>
+    </w:rPr>
+  </w:style>
 </w:styles>
 </file>
 
@@ -1993,6 +2864,34 @@
 
 <file path=word/glossary/fontTable.xml><?xml version="1.0" encoding="utf-8"?>
 <w:fonts xmlns:mc="http://schemas.openxmlformats.org/markup-compatibility/2006" xmlns:r="http://schemas.openxmlformats.org/officeDocument/2006/relationships" xmlns:w="http://schemas.openxmlformats.org/wordprocessingml/2006/main" xmlns:w14="http://schemas.microsoft.com/office/word/2010/wordml" xmlns:w15="http://schemas.microsoft.com/office/word/2012/wordml" xmlns:w16cex="http://schemas.microsoft.com/office/word/2018/wordml/cex" xmlns:w16cid="http://schemas.microsoft.com/office/word/2016/wordml/cid" xmlns:w16="http://schemas.microsoft.com/office/word/2018/wordml" xmlns:w16du="http://schemas.microsoft.com/office/word/2023/wordml/word16du" xmlns:w16sdtdh="http://schemas.microsoft.com/office/word/2020/wordml/sdtdatahash" xmlns:w16se="http://schemas.microsoft.com/office/word/2015/wordml/symex" mc:Ignorable="w14 w15 w16se w16cid w16 w16cex w16sdtdh w16du">
+  <w:font w:name="Times New Roman">
+    <w:panose1 w:val="02020603050405020304"/>
+    <w:charset w:val="00"/>
+    <w:family w:val="roman"/>
+    <w:pitch w:val="variable"/>
+    <w:sig w:usb0="E0002EFF" w:usb1="C000785B" w:usb2="00000009" w:usb3="00000000" w:csb0="000001FF" w:csb1="00000000"/>
+  </w:font>
+  <w:font w:name="Symbol">
+    <w:panose1 w:val="05050102010706020507"/>
+    <w:charset w:val="02"/>
+    <w:family w:val="roman"/>
+    <w:pitch w:val="variable"/>
+    <w:sig w:usb0="00000000" w:usb1="10000000" w:usb2="00000000" w:usb3="00000000" w:csb0="80000000" w:csb1="00000000"/>
+  </w:font>
+  <w:font w:name="Courier New">
+    <w:panose1 w:val="02070309020205020404"/>
+    <w:charset w:val="00"/>
+    <w:family w:val="modern"/>
+    <w:pitch w:val="fixed"/>
+    <w:sig w:usb0="E0002EFF" w:usb1="C0007843" w:usb2="00000009" w:usb3="00000000" w:csb0="000001FF" w:csb1="00000000"/>
+  </w:font>
+  <w:font w:name="Wingdings">
+    <w:panose1 w:val="05000000000000000000"/>
+    <w:charset w:val="02"/>
+    <w:family w:val="auto"/>
+    <w:pitch w:val="variable"/>
+    <w:sig w:usb0="00000000" w:usb1="10000000" w:usb2="00000000" w:usb3="00000000" w:csb0="80000000" w:csb1="00000000"/>
+  </w:font>
   <w:font w:name="Calibri">
     <w:panose1 w:val="020F0502020204030204"/>
     <w:charset w:val="00"/>
@@ -2007,42 +2906,6 @@
     <w:family w:val="roman"/>
     <w:pitch w:val="variable"/>
     <w:sig w:usb0="800002E7" w:usb1="2AC7FCFF" w:usb2="00000012" w:usb3="00000000" w:csb0="0002009F" w:csb1="00000000"/>
-  </w:font>
-  <w:font w:name="Courier New">
-    <w:panose1 w:val="02070309020205020404"/>
-    <w:charset w:val="00"/>
-    <w:family w:val="modern"/>
-    <w:pitch w:val="fixed"/>
-    <w:sig w:usb0="E0002EFF" w:usb1="C0007843" w:usb2="00000009" w:usb3="00000000" w:csb0="000001FF" w:csb1="00000000"/>
-  </w:font>
-  <w:font w:name="Times New Roman">
-    <w:panose1 w:val="02020603050405020304"/>
-    <w:charset w:val="00"/>
-    <w:family w:val="roman"/>
-    <w:pitch w:val="variable"/>
-    <w:sig w:usb0="E0002EFF" w:usb1="C000785B" w:usb2="00000009" w:usb3="00000000" w:csb0="000001FF" w:csb1="00000000"/>
-  </w:font>
-  <w:font w:name="Wingdings">
-    <w:panose1 w:val="05000000000000000000"/>
-    <w:charset w:val="02"/>
-    <w:family w:val="auto"/>
-    <w:pitch w:val="variable"/>
-    <w:sig w:usb0="00000000" w:usb1="10000000" w:usb2="00000000" w:usb3="00000000" w:csb0="80000000" w:csb1="00000000"/>
-  </w:font>
-  <w:font w:name="Symbol">
-    <w:panose1 w:val="05050102010706020507"/>
-    <w:charset w:val="02"/>
-    <w:family w:val="roman"/>
-    <w:pitch w:val="variable"/>
-    <w:sig w:usb0="00000000" w:usb1="10000000" w:usb2="00000000" w:usb3="00000000" w:csb0="80000000" w:csb1="00000000"/>
-  </w:font>
-  <w:font w:name="MS PGothic">
-    <w:altName w:val="ＭＳ Ｐゴシック"/>
-    <w:panose1 w:val="020B0600070205080204"/>
-    <w:charset w:val="80"/>
-    <w:family w:val="swiss"/>
-    <w:pitch w:val="variable"/>
-    <w:sig w:usb0="E00002FF" w:usb1="6AC7FDFB" w:usb2="08000012" w:usb3="00000000" w:csb0="0002009F" w:csb1="00000000"/>
   </w:font>
   <w:font w:name="Yu Gothic Light">
     <w:altName w:val="游ゴシック Light"/>
@@ -2092,12 +2955,14 @@
     <w:rsid w:val="003C0B73"/>
     <w:rsid w:val="005A28FE"/>
     <w:rsid w:val="00640EA9"/>
+    <w:rsid w:val="007F6582"/>
     <w:rsid w:val="00892DDD"/>
     <w:rsid w:val="008B7BDF"/>
     <w:rsid w:val="008E42E3"/>
     <w:rsid w:val="00966506"/>
     <w:rsid w:val="00B162CF"/>
     <w:rsid w:val="00B219D5"/>
+    <w:rsid w:val="00CA0D42"/>
     <w:rsid w:val="00D11ECB"/>
     <w:rsid w:val="00EA4C41"/>
     <w:rsid w:val="00EE0A79"/>

</xml_diff>

<commit_message>
Update COLABS_Summary word documents
</commit_message>
<xml_diff>
--- a/COLABS_Summary_C4TL1205_LANDY-Lucas.docx
+++ b/COLABS_Summary_C4TL1205_LANDY-Lucas.docx
@@ -1,21 +1,10 @@
 
 <file path=word/document.xml><?xml version="1.0" encoding="utf-8"?>
-<w:document xmlns:wpc="http://schemas.microsoft.com/office/word/2010/wordprocessingCanvas" xmlns:cx="http://schemas.microsoft.com/office/drawing/2014/chartex" xmlns:cx1="http://schemas.microsoft.com/office/drawing/2015/9/8/chartex" xmlns:cx2="http://schemas.microsoft.com/office/drawing/2015/10/21/chartex" xmlns:cx3="http://schemas.microsoft.com/office/drawing/2016/5/9/chartex" xmlns:cx4="http://schemas.microsoft.com/office/drawing/2016/5/10/chartex" xmlns:cx5="http://schemas.microsoft.com/office/drawing/2016/5/11/chartex" xmlns:cx6="http://schemas.microsoft.com/office/drawing/2016/5/12/chartex" xmlns:cx7="http://schemas.microsoft.com/office/drawing/2016/5/13/chartex" xmlns:cx8="http://schemas.microsoft.com/office/drawing/2016/5/14/chartex" xmlns:mc="http://schemas.openxmlformats.org/markup-compatibility/2006" xmlns:aink="http://schemas.microsoft.com/office/drawing/2016/ink" xmlns:am3d="http://schemas.microsoft.com/office/drawing/2017/model3d" xmlns:o="urn:schemas-microsoft-com:office:office" xmlns:oel="http://schemas.microsoft.com/office/2019/extlst" xmlns:r="http://schemas.openxmlformats.org/officeDocument/2006/relationships" xmlns:m="http://schemas.openxmlformats.org/officeDocument/2006/math" xmlns:v="urn:schemas-microsoft-com:vml" xmlns:wp14="http://schemas.microsoft.com/office/word/2010/wordprocessingDrawing" xmlns:wp="http://schemas.openxmlformats.org/drawingml/2006/wordprocessingDrawing" xmlns:w10="urn:schemas-microsoft-com:office:word" xmlns:w="http://schemas.openxmlformats.org/wordprocessingml/2006/main" xmlns:w14="http://schemas.microsoft.com/office/word/2010/wordml" xmlns:w15="http://schemas.microsoft.com/office/word/2012/wordml" xmlns:w16cex="http://schemas.microsoft.com/office/word/2018/wordml/cex" xmlns:w16cid="http://schemas.microsoft.com/office/word/2016/wordml/cid" xmlns:w16="http://schemas.microsoft.com/office/word/2018/wordml" xmlns:w16du="http://schemas.microsoft.com/office/word/2023/wordml/word16du" xmlns:w16sdtdh="http://schemas.microsoft.com/office/word/2020/wordml/sdtdatahash" xmlns:w16se="http://schemas.microsoft.com/office/word/2015/wordml/symex" xmlns:wpg="http://schemas.microsoft.com/office/word/2010/wordprocessingGroup" xmlns:wpi="http://schemas.microsoft.com/office/word/2010/wordprocessingInk" xmlns:wne="http://schemas.microsoft.com/office/word/2006/wordml" xmlns:wps="http://schemas.microsoft.com/office/word/2010/wordprocessingShape" mc:Ignorable="w14 w15 w16se w16cid w16 w16cex w16sdtdh w16du wp14">
+<w:document xmlns:wpc="http://schemas.microsoft.com/office/word/2010/wordprocessingCanvas" xmlns:cx="http://schemas.microsoft.com/office/drawing/2014/chartex" xmlns:cx1="http://schemas.microsoft.com/office/drawing/2015/9/8/chartex" xmlns:cx2="http://schemas.microsoft.com/office/drawing/2015/10/21/chartex" xmlns:cx3="http://schemas.microsoft.com/office/drawing/2016/5/9/chartex" xmlns:cx4="http://schemas.microsoft.com/office/drawing/2016/5/10/chartex" xmlns:cx5="http://schemas.microsoft.com/office/drawing/2016/5/11/chartex" xmlns:cx6="http://schemas.microsoft.com/office/drawing/2016/5/12/chartex" xmlns:cx7="http://schemas.microsoft.com/office/drawing/2016/5/13/chartex" xmlns:cx8="http://schemas.microsoft.com/office/drawing/2016/5/14/chartex" xmlns:mc="http://schemas.openxmlformats.org/markup-compatibility/2006" xmlns:aink="http://schemas.microsoft.com/office/drawing/2016/ink" xmlns:am3d="http://schemas.microsoft.com/office/drawing/2017/model3d" xmlns:o="urn:schemas-microsoft-com:office:office" xmlns:oel="http://schemas.microsoft.com/office/2019/extlst" xmlns:r="http://schemas.openxmlformats.org/officeDocument/2006/relationships" xmlns:m="http://schemas.openxmlformats.org/officeDocument/2006/math" xmlns:v="urn:schemas-microsoft-com:vml" xmlns:wp14="http://schemas.microsoft.com/office/word/2010/wordprocessingDrawing" xmlns:wp="http://schemas.openxmlformats.org/drawingml/2006/wordprocessingDrawing" xmlns:w10="urn:schemas-microsoft-com:office:word" xmlns:w="http://schemas.openxmlformats.org/wordprocessingml/2006/main" xmlns:w14="http://schemas.microsoft.com/office/word/2010/wordml" xmlns:w15="http://schemas.microsoft.com/office/word/2012/wordml" xmlns:w16cex="http://schemas.microsoft.com/office/word/2018/wordml/cex" xmlns:w16cid="http://schemas.microsoft.com/office/word/2016/wordml/cid" xmlns:w16="http://schemas.microsoft.com/office/word/2018/wordml" xmlns:w16du="http://schemas.microsoft.com/office/word/2023/wordml/word16du" xmlns:w16sdtdh="http://schemas.microsoft.com/office/word/2020/wordml/sdtdatahash" xmlns:w16sdtfl="http://schemas.microsoft.com/office/word/2024/wordml/sdtformatlock" xmlns:w16se="http://schemas.microsoft.com/office/word/2015/wordml/symex" xmlns:wpg="http://schemas.microsoft.com/office/word/2010/wordprocessingGroup" xmlns:wpi="http://schemas.microsoft.com/office/word/2010/wordprocessingInk" xmlns:wne="http://schemas.microsoft.com/office/word/2006/wordml" xmlns:wps="http://schemas.microsoft.com/office/word/2010/wordprocessingShape" mc:Ignorable="w14 w15 w16se w16cid w16 w16cex w16sdtdh w16sdtfl w16du wp14">
   <w:body>
     <w:p>
-      <w:pPr>
-        <w:rPr>
-          <w:b/>
-          <w:bCs/>
-        </w:rPr>
-      </w:pPr>
       <w:commentRangeStart w:id="0"/>
       <w:r>
-        <w:rPr>
-          <w:b/>
-          <w:bCs/>
-          <w:noProof/>
-        </w:rPr>
         <mc:AlternateContent>
           <mc:Choice Requires="wps">
             <w:drawing>
@@ -52,88 +41,44 @@
                       <wps:txbx>
                         <w:txbxContent>
                           <w:p>
-                            <w:pPr>
-                              <w:rPr>
-                                <w:b/>
-                                <w:bCs/>
-                                <w:sz w:val="48"/>
-                                <w:szCs w:val="48"/>
-                              </w:rPr>
-                            </w:pPr>
                             <w:r>
                               <w:rPr>
                                 <w:rFonts w:hint="eastAsia"/>
-                                <w:b/>
-                                <w:bCs/>
-                                <w:sz w:val="48"/>
-                                <w:szCs w:val="48"/>
                               </w:rPr>
                               <w:t>COLABS</w:t>
                             </w:r>
                             <w:r>
-                              <w:rPr>
-                                <w:b/>
-                                <w:bCs/>
-                                <w:sz w:val="48"/>
-                                <w:szCs w:val="48"/>
-                              </w:rPr>
                               <w:t xml:space="preserve"> </w:t>
                             </w:r>
                             <w:r>
                               <w:rPr>
                                 <w:rFonts w:hint="eastAsia"/>
-                                <w:b/>
-                                <w:bCs/>
-                                <w:sz w:val="48"/>
-                                <w:szCs w:val="48"/>
                               </w:rPr>
                               <w:t xml:space="preserve">- </w:t>
                             </w:r>
                             <w:r>
                               <w:rPr>
                                 <w:rFonts w:hint="eastAsia"/>
-                                <w:b/>
-                                <w:bCs/>
-                                <w:sz w:val="48"/>
-                                <w:szCs w:val="48"/>
                               </w:rPr>
                               <w:t>Fall</w:t>
                             </w:r>
                             <w:r>
                               <w:rPr>
                                 <w:rFonts w:hint="eastAsia"/>
-                                <w:b/>
-                                <w:bCs/>
-                                <w:sz w:val="48"/>
-                                <w:szCs w:val="48"/>
                               </w:rPr>
                               <w:t xml:space="preserve"> </w:t>
                             </w:r>
                             <w:r>
-                              <w:rPr>
-                                <w:b/>
-                                <w:bCs/>
-                                <w:sz w:val="48"/>
-                                <w:szCs w:val="48"/>
-                              </w:rPr>
                               <w:t>20</w:t>
                             </w:r>
                             <w:r>
                               <w:rPr>
-                                <w:b/>
-                                <w:bCs/>
-                                <w:sz w:val="48"/>
-                                <w:szCs w:val="48"/>
                                 <w:lang w:val="en-GB"/>
                               </w:rPr>
                               <w:t>2</w:t>
                             </w:r>
                             <w:r>
                               <w:rPr>
-                                <w:b/>
-                                <w:bCs/>
-                                <w:sz w:val="48"/>
-                                <w:szCs w:val="48"/>
                                 <w:lang w:val="en-GB"/>
                               </w:rPr>
                               <w:t>4</w:t>
@@ -141,10 +86,6 @@
                             <w:r>
                               <w:rPr>
                                 <w:rFonts w:hint="eastAsia"/>
-                                <w:b/>
-                                <w:bCs/>
-                                <w:sz w:val="48"/>
-                                <w:szCs w:val="48"/>
                                 <w:lang w:val="en-GB"/>
                               </w:rPr>
                               <w:t>/25</w:t>
@@ -180,88 +121,44 @@
                 <v:textbox inset="0,0,0,0">
                   <w:txbxContent>
                     <w:p>
-                      <w:pPr>
-                        <w:rPr>
-                          <w:b/>
-                          <w:bCs/>
-                          <w:sz w:val="48"/>
-                          <w:szCs w:val="48"/>
-                        </w:rPr>
-                      </w:pPr>
                       <w:r>
                         <w:rPr>
                           <w:rFonts w:hint="eastAsia"/>
-                          <w:b/>
-                          <w:bCs/>
-                          <w:sz w:val="48"/>
-                          <w:szCs w:val="48"/>
                         </w:rPr>
                         <w:t>COLABS</w:t>
                       </w:r>
                       <w:r>
-                        <w:rPr>
-                          <w:b/>
-                          <w:bCs/>
-                          <w:sz w:val="48"/>
-                          <w:szCs w:val="48"/>
-                        </w:rPr>
                         <w:t xml:space="preserve"> </w:t>
                       </w:r>
                       <w:r>
                         <w:rPr>
                           <w:rFonts w:hint="eastAsia"/>
-                          <w:b/>
-                          <w:bCs/>
-                          <w:sz w:val="48"/>
-                          <w:szCs w:val="48"/>
                         </w:rPr>
                         <w:t xml:space="preserve">- </w:t>
                       </w:r>
                       <w:r>
                         <w:rPr>
                           <w:rFonts w:hint="eastAsia"/>
-                          <w:b/>
-                          <w:bCs/>
-                          <w:sz w:val="48"/>
-                          <w:szCs w:val="48"/>
                         </w:rPr>
                         <w:t>Fall</w:t>
                       </w:r>
                       <w:r>
                         <w:rPr>
                           <w:rFonts w:hint="eastAsia"/>
-                          <w:b/>
-                          <w:bCs/>
-                          <w:sz w:val="48"/>
-                          <w:szCs w:val="48"/>
                         </w:rPr>
                         <w:t xml:space="preserve"> </w:t>
                       </w:r>
                       <w:r>
-                        <w:rPr>
-                          <w:b/>
-                          <w:bCs/>
-                          <w:sz w:val="48"/>
-                          <w:szCs w:val="48"/>
-                        </w:rPr>
                         <w:t>20</w:t>
                       </w:r>
                       <w:r>
                         <w:rPr>
-                          <w:b/>
-                          <w:bCs/>
-                          <w:sz w:val="48"/>
-                          <w:szCs w:val="48"/>
                           <w:lang w:val="en-GB"/>
                         </w:rPr>
                         <w:t>2</w:t>
                       </w:r>
                       <w:r>
                         <w:rPr>
-                          <w:b/>
-                          <w:bCs/>
-                          <w:sz w:val="48"/>
-                          <w:szCs w:val="48"/>
                           <w:lang w:val="en-GB"/>
                         </w:rPr>
                         <w:t>4</w:t>
@@ -269,10 +166,6 @@
                       <w:r>
                         <w:rPr>
                           <w:rFonts w:hint="eastAsia"/>
-                          <w:b/>
-                          <w:bCs/>
-                          <w:sz w:val="48"/>
-                          <w:szCs w:val="48"/>
                           <w:lang w:val="en-GB"/>
                         </w:rPr>
                         <w:t>/25</w:t>
@@ -288,18 +181,10 @@
       </w:r>
       <w:proofErr w:type="spellStart"/>
       <w:r>
-        <w:rPr>
-          <w:b/>
-          <w:bCs/>
-        </w:rPr>
         <w:t>IRTLab</w:t>
       </w:r>
       <w:proofErr w:type="spellEnd"/>
       <w:r>
-        <w:rPr>
-          <w:b/>
-          <w:bCs/>
-        </w:rPr>
         <w:t xml:space="preserve"> Presentation Summary</w:t>
       </w:r>
       <w:commentRangeEnd w:id="0"/>
@@ -370,9 +255,6 @@
           </w:tcPr>
           <w:p>
             <w:r>
-              <w:rPr>
-                <w:rFonts w:hint="eastAsia"/>
-              </w:rPr>
               <w:t>LANDY Lucas</w:t>
             </w:r>
           </w:p>
@@ -403,9 +285,6 @@
           </w:tcPr>
           <w:p>
             <w:r>
-              <w:rPr>
-                <w:rFonts w:hint="eastAsia"/>
-              </w:rPr>
               <w:t>C4TL1205</w:t>
             </w:r>
           </w:p>
@@ -435,13 +314,7 @@
           </w:tcPr>
           <w:p>
             <w:r>
-              <w:t>Shinichiro O</w:t>
-            </w:r>
-            <w:r>
-              <w:rPr>
-                <w:rFonts w:hint="eastAsia"/>
-              </w:rPr>
-              <w:t>MACHI</w:t>
+              <w:t>Shinichiro OMACHI</w:t>
             </w:r>
           </w:p>
         </w:tc>
@@ -582,9 +455,6 @@
           </w:tcPr>
           <w:p>
             <w:r>
-              <w:rPr>
-                <w:rFonts w:hint="eastAsia"/>
-              </w:rPr>
               <w:t>MRI Tumor detection using CNN</w:t>
             </w:r>
           </w:p>
@@ -604,9 +474,6 @@
       </w:r>
       <w:proofErr w:type="gramEnd"/>
       <w:r>
-        <w:rPr>
-          <w:rFonts w:hint="eastAsia"/>
-        </w:rPr>
         <w:t>.</w:t>
       </w:r>
     </w:p>
@@ -628,92 +495,20 @@
       </w:r>
       <w:proofErr w:type="gramEnd"/>
       <w:r>
-        <w:rPr>
-          <w:rFonts w:hint="eastAsia"/>
-        </w:rPr>
         <w:t>.</w:t>
       </w:r>
     </w:p>
     <w:p>
-      <w:pPr>
-        <w:rPr>
-          <w:lang w:val="fr-FR"/>
-        </w:rPr>
-      </w:pPr>
-      <w:r>
-        <w:t xml:space="preserve">Head tumors, both malignant and benign, pose significant health challenges due to their critical location and potential to affect neurological functions. Early and accurate detection is essential for effective treatment planning and improving patient outcomes. </w:t>
-      </w:r>
-      <w:r>
-        <w:rPr>
-          <w:lang w:val="fr-FR"/>
-        </w:rPr>
-        <w:t xml:space="preserve">This </w:t>
-      </w:r>
-      <w:proofErr w:type="spellStart"/>
-      <w:r>
-        <w:rPr>
-          <w:lang w:val="fr-FR"/>
-        </w:rPr>
-        <w:t>research</w:t>
-      </w:r>
-      <w:proofErr w:type="spellEnd"/>
-      <w:r>
-        <w:rPr>
-          <w:lang w:val="fr-FR"/>
-        </w:rPr>
-        <w:t xml:space="preserve"> </w:t>
-      </w:r>
-      <w:proofErr w:type="spellStart"/>
-      <w:r>
-        <w:rPr>
-          <w:lang w:val="fr-FR"/>
-        </w:rPr>
-        <w:t>is</w:t>
-      </w:r>
-      <w:proofErr w:type="spellEnd"/>
-      <w:r>
-        <w:rPr>
-          <w:lang w:val="fr-FR"/>
-        </w:rPr>
-        <w:t xml:space="preserve"> important for </w:t>
-      </w:r>
-      <w:proofErr w:type="spellStart"/>
-      <w:r>
-        <w:rPr>
-          <w:lang w:val="fr-FR"/>
-        </w:rPr>
-        <w:t>several</w:t>
-      </w:r>
-      <w:proofErr w:type="spellEnd"/>
-      <w:r>
-        <w:rPr>
-          <w:lang w:val="fr-FR"/>
-        </w:rPr>
-        <w:t xml:space="preserve"> </w:t>
-      </w:r>
-      <w:proofErr w:type="spellStart"/>
-      <w:proofErr w:type="gramStart"/>
-      <w:r>
-        <w:rPr>
-          <w:lang w:val="fr-FR"/>
-        </w:rPr>
-        <w:t>reasons</w:t>
-      </w:r>
-      <w:proofErr w:type="spellEnd"/>
-      <w:r>
-        <w:rPr>
-          <w:lang w:val="fr-FR"/>
-        </w:rPr>
-        <w:t>:</w:t>
-      </w:r>
-      <w:proofErr w:type="gramEnd"/>
+      <w:r>
+        <w:t>Head tumors, both malignant and benign, pose significant health challenges due to their critical location and potential to affect neurological functions. Early and accurate detection is essential for effective treatment planning and improving patient outcomes. This research is important for several reasons:</w:t>
+      </w:r>
     </w:p>
     <w:p>
       <w:pPr>
         <w:pStyle w:val="Paragraphedeliste"/>
         <w:numPr>
           <w:ilvl w:val="0"/>
-          <w:numId w:val="7"/>
+          <w:numId w:val="11"/>
         </w:numPr>
       </w:pPr>
       <w:r>
@@ -732,7 +527,7 @@
         <w:pStyle w:val="Paragraphedeliste"/>
         <w:numPr>
           <w:ilvl w:val="0"/>
-          <w:numId w:val="7"/>
+          <w:numId w:val="11"/>
         </w:numPr>
       </w:pPr>
       <w:r>
@@ -751,7 +546,7 @@
         <w:pStyle w:val="Paragraphedeliste"/>
         <w:numPr>
           <w:ilvl w:val="0"/>
-          <w:numId w:val="7"/>
+          <w:numId w:val="11"/>
         </w:numPr>
       </w:pPr>
       <w:r>
@@ -770,7 +565,7 @@
         <w:pStyle w:val="Paragraphedeliste"/>
         <w:numPr>
           <w:ilvl w:val="0"/>
-          <w:numId w:val="7"/>
+          <w:numId w:val="11"/>
         </w:numPr>
       </w:pPr>
       <w:r>
@@ -792,9 +587,6 @@
         <w:t>Expected Social Influences and Possible Impacts on Society</w:t>
       </w:r>
       <w:r>
-        <w:rPr>
-          <w:rFonts w:hint="eastAsia"/>
-        </w:rPr>
         <w:t>.</w:t>
       </w:r>
     </w:p>
@@ -914,7 +706,7 @@
 </file>
 
 <file path=word/comments.xml><?xml version="1.0" encoding="utf-8"?>
-<w:comments xmlns:wpc="http://schemas.microsoft.com/office/word/2010/wordprocessingCanvas" xmlns:cx="http://schemas.microsoft.com/office/drawing/2014/chartex" xmlns:cx1="http://schemas.microsoft.com/office/drawing/2015/9/8/chartex" xmlns:cx2="http://schemas.microsoft.com/office/drawing/2015/10/21/chartex" xmlns:cx3="http://schemas.microsoft.com/office/drawing/2016/5/9/chartex" xmlns:cx4="http://schemas.microsoft.com/office/drawing/2016/5/10/chartex" xmlns:cx5="http://schemas.microsoft.com/office/drawing/2016/5/11/chartex" xmlns:cx6="http://schemas.microsoft.com/office/drawing/2016/5/12/chartex" xmlns:cx7="http://schemas.microsoft.com/office/drawing/2016/5/13/chartex" xmlns:cx8="http://schemas.microsoft.com/office/drawing/2016/5/14/chartex" xmlns:mc="http://schemas.openxmlformats.org/markup-compatibility/2006" xmlns:aink="http://schemas.microsoft.com/office/drawing/2016/ink" xmlns:am3d="http://schemas.microsoft.com/office/drawing/2017/model3d" xmlns:o="urn:schemas-microsoft-com:office:office" xmlns:oel="http://schemas.microsoft.com/office/2019/extlst" xmlns:r="http://schemas.openxmlformats.org/officeDocument/2006/relationships" xmlns:m="http://schemas.openxmlformats.org/officeDocument/2006/math" xmlns:v="urn:schemas-microsoft-com:vml" xmlns:wp14="http://schemas.microsoft.com/office/word/2010/wordprocessingDrawing" xmlns:wp="http://schemas.openxmlformats.org/drawingml/2006/wordprocessingDrawing" xmlns:w10="urn:schemas-microsoft-com:office:word" xmlns:w="http://schemas.openxmlformats.org/wordprocessingml/2006/main" xmlns:w14="http://schemas.microsoft.com/office/word/2010/wordml" xmlns:w15="http://schemas.microsoft.com/office/word/2012/wordml" xmlns:w16cex="http://schemas.microsoft.com/office/word/2018/wordml/cex" xmlns:w16cid="http://schemas.microsoft.com/office/word/2016/wordml/cid" xmlns:w16="http://schemas.microsoft.com/office/word/2018/wordml" xmlns:w16du="http://schemas.microsoft.com/office/word/2023/wordml/word16du" xmlns:w16sdtdh="http://schemas.microsoft.com/office/word/2020/wordml/sdtdatahash" xmlns:w16se="http://schemas.microsoft.com/office/word/2015/wordml/symex" xmlns:wpg="http://schemas.microsoft.com/office/word/2010/wordprocessingGroup" xmlns:wpi="http://schemas.microsoft.com/office/word/2010/wordprocessingInk" xmlns:wne="http://schemas.microsoft.com/office/word/2006/wordml" xmlns:wps="http://schemas.microsoft.com/office/word/2010/wordprocessingShape" mc:Ignorable="w14 w15 w16se w16cid w16 w16cex w16sdtdh w16du wp14">
+<w:comments xmlns:wpc="http://schemas.microsoft.com/office/word/2010/wordprocessingCanvas" xmlns:cx="http://schemas.microsoft.com/office/drawing/2014/chartex" xmlns:cx1="http://schemas.microsoft.com/office/drawing/2015/9/8/chartex" xmlns:cx2="http://schemas.microsoft.com/office/drawing/2015/10/21/chartex" xmlns:cx3="http://schemas.microsoft.com/office/drawing/2016/5/9/chartex" xmlns:cx4="http://schemas.microsoft.com/office/drawing/2016/5/10/chartex" xmlns:cx5="http://schemas.microsoft.com/office/drawing/2016/5/11/chartex" xmlns:cx6="http://schemas.microsoft.com/office/drawing/2016/5/12/chartex" xmlns:cx7="http://schemas.microsoft.com/office/drawing/2016/5/13/chartex" xmlns:cx8="http://schemas.microsoft.com/office/drawing/2016/5/14/chartex" xmlns:mc="http://schemas.openxmlformats.org/markup-compatibility/2006" xmlns:aink="http://schemas.microsoft.com/office/drawing/2016/ink" xmlns:am3d="http://schemas.microsoft.com/office/drawing/2017/model3d" xmlns:o="urn:schemas-microsoft-com:office:office" xmlns:oel="http://schemas.microsoft.com/office/2019/extlst" xmlns:r="http://schemas.openxmlformats.org/officeDocument/2006/relationships" xmlns:m="http://schemas.openxmlformats.org/officeDocument/2006/math" xmlns:v="urn:schemas-microsoft-com:vml" xmlns:wp14="http://schemas.microsoft.com/office/word/2010/wordprocessingDrawing" xmlns:wp="http://schemas.openxmlformats.org/drawingml/2006/wordprocessingDrawing" xmlns:w10="urn:schemas-microsoft-com:office:word" xmlns:w="http://schemas.openxmlformats.org/wordprocessingml/2006/main" xmlns:w14="http://schemas.microsoft.com/office/word/2010/wordml" xmlns:w15="http://schemas.microsoft.com/office/word/2012/wordml" xmlns:w16cex="http://schemas.microsoft.com/office/word/2018/wordml/cex" xmlns:w16cid="http://schemas.microsoft.com/office/word/2016/wordml/cid" xmlns:w16="http://schemas.microsoft.com/office/word/2018/wordml" xmlns:w16du="http://schemas.microsoft.com/office/word/2023/wordml/word16du" xmlns:w16sdtdh="http://schemas.microsoft.com/office/word/2020/wordml/sdtdatahash" xmlns:w16sdtfl="http://schemas.microsoft.com/office/word/2024/wordml/sdtformatlock" xmlns:w16se="http://schemas.microsoft.com/office/word/2015/wordml/symex" xmlns:wpg="http://schemas.microsoft.com/office/word/2010/wordprocessingGroup" xmlns:wpi="http://schemas.microsoft.com/office/word/2010/wordprocessingInk" xmlns:wne="http://schemas.microsoft.com/office/word/2006/wordml" xmlns:wps="http://schemas.microsoft.com/office/word/2010/wordprocessingShape" mc:Ignorable="w14 w15 w16se w16cid w16 w16cex w16sdtdh w16sdtfl w16du wp14">
   <w:comment w:id="0" w:author="LANDY　LUCAS" w:date="2024-12-13T12:14:00Z" w:initials="LL">
     <w:p>
       <w:pPr>
@@ -983,25 +775,25 @@
 </file>
 
 <file path=word/commentsExtended.xml><?xml version="1.0" encoding="utf-8"?>
-<w15:commentsEx xmlns:wpc="http://schemas.microsoft.com/office/word/2010/wordprocessingCanvas" xmlns:cx="http://schemas.microsoft.com/office/drawing/2014/chartex" xmlns:cx1="http://schemas.microsoft.com/office/drawing/2015/9/8/chartex" xmlns:cx2="http://schemas.microsoft.com/office/drawing/2015/10/21/chartex" xmlns:cx3="http://schemas.microsoft.com/office/drawing/2016/5/9/chartex" xmlns:cx4="http://schemas.microsoft.com/office/drawing/2016/5/10/chartex" xmlns:cx5="http://schemas.microsoft.com/office/drawing/2016/5/11/chartex" xmlns:cx6="http://schemas.microsoft.com/office/drawing/2016/5/12/chartex" xmlns:cx7="http://schemas.microsoft.com/office/drawing/2016/5/13/chartex" xmlns:cx8="http://schemas.microsoft.com/office/drawing/2016/5/14/chartex" xmlns:mc="http://schemas.openxmlformats.org/markup-compatibility/2006" xmlns:aink="http://schemas.microsoft.com/office/drawing/2016/ink" xmlns:am3d="http://schemas.microsoft.com/office/drawing/2017/model3d" xmlns:o="urn:schemas-microsoft-com:office:office" xmlns:oel="http://schemas.microsoft.com/office/2019/extlst" xmlns:r="http://schemas.openxmlformats.org/officeDocument/2006/relationships" xmlns:m="http://schemas.openxmlformats.org/officeDocument/2006/math" xmlns:v="urn:schemas-microsoft-com:vml" xmlns:wp14="http://schemas.microsoft.com/office/word/2010/wordprocessingDrawing" xmlns:wp="http://schemas.openxmlformats.org/drawingml/2006/wordprocessingDrawing" xmlns:w10="urn:schemas-microsoft-com:office:word" xmlns:w="http://schemas.openxmlformats.org/wordprocessingml/2006/main" xmlns:w14="http://schemas.microsoft.com/office/word/2010/wordml" xmlns:w15="http://schemas.microsoft.com/office/word/2012/wordml" xmlns:w16cex="http://schemas.microsoft.com/office/word/2018/wordml/cex" xmlns:w16cid="http://schemas.microsoft.com/office/word/2016/wordml/cid" xmlns:w16="http://schemas.microsoft.com/office/word/2018/wordml" xmlns:w16du="http://schemas.microsoft.com/office/word/2023/wordml/word16du" xmlns:w16sdtdh="http://schemas.microsoft.com/office/word/2020/wordml/sdtdatahash" xmlns:w16se="http://schemas.microsoft.com/office/word/2015/wordml/symex" xmlns:wpg="http://schemas.microsoft.com/office/word/2010/wordprocessingGroup" xmlns:wpi="http://schemas.microsoft.com/office/word/2010/wordprocessingInk" xmlns:wne="http://schemas.microsoft.com/office/word/2006/wordml" xmlns:wps="http://schemas.microsoft.com/office/word/2010/wordprocessingShape" mc:Ignorable="w14 w15 w16se w16cid w16 w16cex w16sdtdh w16du wp14">
+<w15:commentsEx xmlns:wpc="http://schemas.microsoft.com/office/word/2010/wordprocessingCanvas" xmlns:cx="http://schemas.microsoft.com/office/drawing/2014/chartex" xmlns:cx1="http://schemas.microsoft.com/office/drawing/2015/9/8/chartex" xmlns:cx2="http://schemas.microsoft.com/office/drawing/2015/10/21/chartex" xmlns:cx3="http://schemas.microsoft.com/office/drawing/2016/5/9/chartex" xmlns:cx4="http://schemas.microsoft.com/office/drawing/2016/5/10/chartex" xmlns:cx5="http://schemas.microsoft.com/office/drawing/2016/5/11/chartex" xmlns:cx6="http://schemas.microsoft.com/office/drawing/2016/5/12/chartex" xmlns:cx7="http://schemas.microsoft.com/office/drawing/2016/5/13/chartex" xmlns:cx8="http://schemas.microsoft.com/office/drawing/2016/5/14/chartex" xmlns:mc="http://schemas.openxmlformats.org/markup-compatibility/2006" xmlns:aink="http://schemas.microsoft.com/office/drawing/2016/ink" xmlns:am3d="http://schemas.microsoft.com/office/drawing/2017/model3d" xmlns:o="urn:schemas-microsoft-com:office:office" xmlns:oel="http://schemas.microsoft.com/office/2019/extlst" xmlns:r="http://schemas.openxmlformats.org/officeDocument/2006/relationships" xmlns:m="http://schemas.openxmlformats.org/officeDocument/2006/math" xmlns:v="urn:schemas-microsoft-com:vml" xmlns:wp14="http://schemas.microsoft.com/office/word/2010/wordprocessingDrawing" xmlns:wp="http://schemas.openxmlformats.org/drawingml/2006/wordprocessingDrawing" xmlns:w10="urn:schemas-microsoft-com:office:word" xmlns:w="http://schemas.openxmlformats.org/wordprocessingml/2006/main" xmlns:w14="http://schemas.microsoft.com/office/word/2010/wordml" xmlns:w15="http://schemas.microsoft.com/office/word/2012/wordml" xmlns:w16cex="http://schemas.microsoft.com/office/word/2018/wordml/cex" xmlns:w16cid="http://schemas.microsoft.com/office/word/2016/wordml/cid" xmlns:w16="http://schemas.microsoft.com/office/word/2018/wordml" xmlns:w16du="http://schemas.microsoft.com/office/word/2023/wordml/word16du" xmlns:w16sdtdh="http://schemas.microsoft.com/office/word/2020/wordml/sdtdatahash" xmlns:w16sdtfl="http://schemas.microsoft.com/office/word/2024/wordml/sdtformatlock" xmlns:w16se="http://schemas.microsoft.com/office/word/2015/wordml/symex" xmlns:wpg="http://schemas.microsoft.com/office/word/2010/wordprocessingGroup" xmlns:wpi="http://schemas.microsoft.com/office/word/2010/wordprocessingInk" xmlns:wne="http://schemas.microsoft.com/office/word/2006/wordml" xmlns:wps="http://schemas.microsoft.com/office/word/2010/wordprocessingShape" mc:Ignorable="w14 w15 w16se w16cid w16 w16cex w16sdtdh w16sdtfl w16du wp14">
   <w15:commentEx w15:paraId="34347784" w15:done="0"/>
 </w15:commentsEx>
 </file>
 
 <file path=word/commentsExtensible.xml><?xml version="1.0" encoding="utf-8"?>
-<w16cex:commentsExtensible xmlns:wpc="http://schemas.microsoft.com/office/word/2010/wordprocessingCanvas" xmlns:cx="http://schemas.microsoft.com/office/drawing/2014/chartex" xmlns:cx1="http://schemas.microsoft.com/office/drawing/2015/9/8/chartex" xmlns:cx2="http://schemas.microsoft.com/office/drawing/2015/10/21/chartex" xmlns:cx3="http://schemas.microsoft.com/office/drawing/2016/5/9/chartex" xmlns:cx4="http://schemas.microsoft.com/office/drawing/2016/5/10/chartex" xmlns:cx5="http://schemas.microsoft.com/office/drawing/2016/5/11/chartex" xmlns:cx6="http://schemas.microsoft.com/office/drawing/2016/5/12/chartex" xmlns:cx7="http://schemas.microsoft.com/office/drawing/2016/5/13/chartex" xmlns:cx8="http://schemas.microsoft.com/office/drawing/2016/5/14/chartex" xmlns:cr="http://schemas.microsoft.com/office/comments/2020/reactions" xmlns:mc="http://schemas.openxmlformats.org/markup-compatibility/2006" xmlns:aink="http://schemas.microsoft.com/office/drawing/2016/ink" xmlns:am3d="http://schemas.microsoft.com/office/drawing/2017/model3d" xmlns:o="urn:schemas-microsoft-com:office:office" xmlns:oel="http://schemas.microsoft.com/office/2019/extlst" xmlns:r="http://schemas.openxmlformats.org/officeDocument/2006/relationships" xmlns:m="http://schemas.openxmlformats.org/officeDocument/2006/math" xmlns:v="urn:schemas-microsoft-com:vml" xmlns:wp14="http://schemas.microsoft.com/office/word/2010/wordprocessingDrawing" xmlns:wp="http://schemas.openxmlformats.org/drawingml/2006/wordprocessingDrawing" xmlns:w10="urn:schemas-microsoft-com:office:word" xmlns:w="http://schemas.openxmlformats.org/wordprocessingml/2006/main" xmlns:w14="http://schemas.microsoft.com/office/word/2010/wordml" xmlns:w15="http://schemas.microsoft.com/office/word/2012/wordml" xmlns:w16cex="http://schemas.microsoft.com/office/word/2018/wordml/cex" xmlns:w16cid="http://schemas.microsoft.com/office/word/2016/wordml/cid" xmlns:w16="http://schemas.microsoft.com/office/word/2018/wordml" xmlns:w16du="http://schemas.microsoft.com/office/word/2023/wordml/word16du" xmlns:w16sdtdh="http://schemas.microsoft.com/office/word/2020/wordml/sdtdatahash" xmlns:w16se="http://schemas.microsoft.com/office/word/2015/wordml/symex" xmlns:wpg="http://schemas.microsoft.com/office/word/2010/wordprocessingGroup" xmlns:wpi="http://schemas.microsoft.com/office/word/2010/wordprocessingInk" xmlns:wne="http://schemas.microsoft.com/office/word/2006/wordml" xmlns:wps="http://schemas.microsoft.com/office/word/2010/wordprocessingShape" mc:Ignorable="w14 w15 w16se w16cid w16 w16cex w16sdtdh cr w16du wp14">
+<w16cex:commentsExtensible xmlns:wpc="http://schemas.microsoft.com/office/word/2010/wordprocessingCanvas" xmlns:cx="http://schemas.microsoft.com/office/drawing/2014/chartex" xmlns:cx1="http://schemas.microsoft.com/office/drawing/2015/9/8/chartex" xmlns:cx2="http://schemas.microsoft.com/office/drawing/2015/10/21/chartex" xmlns:cx3="http://schemas.microsoft.com/office/drawing/2016/5/9/chartex" xmlns:cx4="http://schemas.microsoft.com/office/drawing/2016/5/10/chartex" xmlns:cx5="http://schemas.microsoft.com/office/drawing/2016/5/11/chartex" xmlns:cx6="http://schemas.microsoft.com/office/drawing/2016/5/12/chartex" xmlns:cx7="http://schemas.microsoft.com/office/drawing/2016/5/13/chartex" xmlns:cx8="http://schemas.microsoft.com/office/drawing/2016/5/14/chartex" xmlns:cr="http://schemas.microsoft.com/office/comments/2020/reactions" xmlns:mc="http://schemas.openxmlformats.org/markup-compatibility/2006" xmlns:aink="http://schemas.microsoft.com/office/drawing/2016/ink" xmlns:am3d="http://schemas.microsoft.com/office/drawing/2017/model3d" xmlns:o="urn:schemas-microsoft-com:office:office" xmlns:oel="http://schemas.microsoft.com/office/2019/extlst" xmlns:r="http://schemas.openxmlformats.org/officeDocument/2006/relationships" xmlns:m="http://schemas.openxmlformats.org/officeDocument/2006/math" xmlns:v="urn:schemas-microsoft-com:vml" xmlns:wp14="http://schemas.microsoft.com/office/word/2010/wordprocessingDrawing" xmlns:wp="http://schemas.openxmlformats.org/drawingml/2006/wordprocessingDrawing" xmlns:w10="urn:schemas-microsoft-com:office:word" xmlns:w="http://schemas.openxmlformats.org/wordprocessingml/2006/main" xmlns:w14="http://schemas.microsoft.com/office/word/2010/wordml" xmlns:w15="http://schemas.microsoft.com/office/word/2012/wordml" xmlns:w16cex="http://schemas.microsoft.com/office/word/2018/wordml/cex" xmlns:w16cid="http://schemas.microsoft.com/office/word/2016/wordml/cid" xmlns:w16="http://schemas.microsoft.com/office/word/2018/wordml" xmlns:w16du="http://schemas.microsoft.com/office/word/2023/wordml/word16du" xmlns:w16sdtdh="http://schemas.microsoft.com/office/word/2020/wordml/sdtdatahash" xmlns:w16sdtfl="http://schemas.microsoft.com/office/word/2024/wordml/sdtformatlock" xmlns:w16se="http://schemas.microsoft.com/office/word/2015/wordml/symex" xmlns:wpg="http://schemas.microsoft.com/office/word/2010/wordprocessingGroup" xmlns:wpi="http://schemas.microsoft.com/office/word/2010/wordprocessingInk" xmlns:wne="http://schemas.microsoft.com/office/word/2006/wordml" xmlns:wps="http://schemas.microsoft.com/office/word/2010/wordprocessingShape" mc:Ignorable="w14 w15 w16se w16cid w16 w16cex w16sdtdh w16sdtfl cr w16du wp14">
   <w16cex:commentExtensible w16cex:durableId="2174565B" w16cex:dateUtc="2024-12-13T03:14:00Z"/>
 </w16cex:commentsExtensible>
 </file>
 
 <file path=word/commentsIds.xml><?xml version="1.0" encoding="utf-8"?>
-<w16cid:commentsIds xmlns:wpc="http://schemas.microsoft.com/office/word/2010/wordprocessingCanvas" xmlns:cx="http://schemas.microsoft.com/office/drawing/2014/chartex" xmlns:cx1="http://schemas.microsoft.com/office/drawing/2015/9/8/chartex" xmlns:cx2="http://schemas.microsoft.com/office/drawing/2015/10/21/chartex" xmlns:cx3="http://schemas.microsoft.com/office/drawing/2016/5/9/chartex" xmlns:cx4="http://schemas.microsoft.com/office/drawing/2016/5/10/chartex" xmlns:cx5="http://schemas.microsoft.com/office/drawing/2016/5/11/chartex" xmlns:cx6="http://schemas.microsoft.com/office/drawing/2016/5/12/chartex" xmlns:cx7="http://schemas.microsoft.com/office/drawing/2016/5/13/chartex" xmlns:cx8="http://schemas.microsoft.com/office/drawing/2016/5/14/chartex" xmlns:mc="http://schemas.openxmlformats.org/markup-compatibility/2006" xmlns:aink="http://schemas.microsoft.com/office/drawing/2016/ink" xmlns:am3d="http://schemas.microsoft.com/office/drawing/2017/model3d" xmlns:o="urn:schemas-microsoft-com:office:office" xmlns:oel="http://schemas.microsoft.com/office/2019/extlst" xmlns:r="http://schemas.openxmlformats.org/officeDocument/2006/relationships" xmlns:m="http://schemas.openxmlformats.org/officeDocument/2006/math" xmlns:v="urn:schemas-microsoft-com:vml" xmlns:wp14="http://schemas.microsoft.com/office/word/2010/wordprocessingDrawing" xmlns:wp="http://schemas.openxmlformats.org/drawingml/2006/wordprocessingDrawing" xmlns:w10="urn:schemas-microsoft-com:office:word" xmlns:w="http://schemas.openxmlformats.org/wordprocessingml/2006/main" xmlns:w14="http://schemas.microsoft.com/office/word/2010/wordml" xmlns:w15="http://schemas.microsoft.com/office/word/2012/wordml" xmlns:w16cex="http://schemas.microsoft.com/office/word/2018/wordml/cex" xmlns:w16cid="http://schemas.microsoft.com/office/word/2016/wordml/cid" xmlns:w16="http://schemas.microsoft.com/office/word/2018/wordml" xmlns:w16du="http://schemas.microsoft.com/office/word/2023/wordml/word16du" xmlns:w16sdtdh="http://schemas.microsoft.com/office/word/2020/wordml/sdtdatahash" xmlns:w16se="http://schemas.microsoft.com/office/word/2015/wordml/symex" xmlns:wpg="http://schemas.microsoft.com/office/word/2010/wordprocessingGroup" xmlns:wpi="http://schemas.microsoft.com/office/word/2010/wordprocessingInk" xmlns:wne="http://schemas.microsoft.com/office/word/2006/wordml" xmlns:wps="http://schemas.microsoft.com/office/word/2010/wordprocessingShape" mc:Ignorable="w14 w15 w16se w16cid w16 w16cex w16sdtdh w16du wp14">
+<w16cid:commentsIds xmlns:wpc="http://schemas.microsoft.com/office/word/2010/wordprocessingCanvas" xmlns:cx="http://schemas.microsoft.com/office/drawing/2014/chartex" xmlns:cx1="http://schemas.microsoft.com/office/drawing/2015/9/8/chartex" xmlns:cx2="http://schemas.microsoft.com/office/drawing/2015/10/21/chartex" xmlns:cx3="http://schemas.microsoft.com/office/drawing/2016/5/9/chartex" xmlns:cx4="http://schemas.microsoft.com/office/drawing/2016/5/10/chartex" xmlns:cx5="http://schemas.microsoft.com/office/drawing/2016/5/11/chartex" xmlns:cx6="http://schemas.microsoft.com/office/drawing/2016/5/12/chartex" xmlns:cx7="http://schemas.microsoft.com/office/drawing/2016/5/13/chartex" xmlns:cx8="http://schemas.microsoft.com/office/drawing/2016/5/14/chartex" xmlns:mc="http://schemas.openxmlformats.org/markup-compatibility/2006" xmlns:aink="http://schemas.microsoft.com/office/drawing/2016/ink" xmlns:am3d="http://schemas.microsoft.com/office/drawing/2017/model3d" xmlns:o="urn:schemas-microsoft-com:office:office" xmlns:oel="http://schemas.microsoft.com/office/2019/extlst" xmlns:r="http://schemas.openxmlformats.org/officeDocument/2006/relationships" xmlns:m="http://schemas.openxmlformats.org/officeDocument/2006/math" xmlns:v="urn:schemas-microsoft-com:vml" xmlns:wp14="http://schemas.microsoft.com/office/word/2010/wordprocessingDrawing" xmlns:wp="http://schemas.openxmlformats.org/drawingml/2006/wordprocessingDrawing" xmlns:w10="urn:schemas-microsoft-com:office:word" xmlns:w="http://schemas.openxmlformats.org/wordprocessingml/2006/main" xmlns:w14="http://schemas.microsoft.com/office/word/2010/wordml" xmlns:w15="http://schemas.microsoft.com/office/word/2012/wordml" xmlns:w16cex="http://schemas.microsoft.com/office/word/2018/wordml/cex" xmlns:w16cid="http://schemas.microsoft.com/office/word/2016/wordml/cid" xmlns:w16="http://schemas.microsoft.com/office/word/2018/wordml" xmlns:w16du="http://schemas.microsoft.com/office/word/2023/wordml/word16du" xmlns:w16sdtdh="http://schemas.microsoft.com/office/word/2020/wordml/sdtdatahash" xmlns:w16sdtfl="http://schemas.microsoft.com/office/word/2024/wordml/sdtformatlock" xmlns:w16se="http://schemas.microsoft.com/office/word/2015/wordml/symex" xmlns:wpg="http://schemas.microsoft.com/office/word/2010/wordprocessingGroup" xmlns:wpi="http://schemas.microsoft.com/office/word/2010/wordprocessingInk" xmlns:wne="http://schemas.microsoft.com/office/word/2006/wordml" xmlns:wps="http://schemas.microsoft.com/office/word/2010/wordprocessingShape" mc:Ignorable="w14 w15 w16se w16cid w16 w16cex w16sdtdh w16sdtfl w16du wp14">
   <w16cid:commentId w16cid:paraId="34347784" w16cid:durableId="2174565B"/>
 </w16cid:commentsIds>
 </file>
 
 <file path=word/endnotes.xml><?xml version="1.0" encoding="utf-8"?>
-<w:endnotes xmlns:wpc="http://schemas.microsoft.com/office/word/2010/wordprocessingCanvas" xmlns:cx="http://schemas.microsoft.com/office/drawing/2014/chartex" xmlns:cx1="http://schemas.microsoft.com/office/drawing/2015/9/8/chartex" xmlns:cx2="http://schemas.microsoft.com/office/drawing/2015/10/21/chartex" xmlns:cx3="http://schemas.microsoft.com/office/drawing/2016/5/9/chartex" xmlns:cx4="http://schemas.microsoft.com/office/drawing/2016/5/10/chartex" xmlns:cx5="http://schemas.microsoft.com/office/drawing/2016/5/11/chartex" xmlns:cx6="http://schemas.microsoft.com/office/drawing/2016/5/12/chartex" xmlns:cx7="http://schemas.microsoft.com/office/drawing/2016/5/13/chartex" xmlns:cx8="http://schemas.microsoft.com/office/drawing/2016/5/14/chartex" xmlns:mc="http://schemas.openxmlformats.org/markup-compatibility/2006" xmlns:aink="http://schemas.microsoft.com/office/drawing/2016/ink" xmlns:am3d="http://schemas.microsoft.com/office/drawing/2017/model3d" xmlns:o="urn:schemas-microsoft-com:office:office" xmlns:oel="http://schemas.microsoft.com/office/2019/extlst" xmlns:r="http://schemas.openxmlformats.org/officeDocument/2006/relationships" xmlns:m="http://schemas.openxmlformats.org/officeDocument/2006/math" xmlns:v="urn:schemas-microsoft-com:vml" xmlns:wp14="http://schemas.microsoft.com/office/word/2010/wordprocessingDrawing" xmlns:wp="http://schemas.openxmlformats.org/drawingml/2006/wordprocessingDrawing" xmlns:w10="urn:schemas-microsoft-com:office:word" xmlns:w="http://schemas.openxmlformats.org/wordprocessingml/2006/main" xmlns:w14="http://schemas.microsoft.com/office/word/2010/wordml" xmlns:w15="http://schemas.microsoft.com/office/word/2012/wordml" xmlns:w16cex="http://schemas.microsoft.com/office/word/2018/wordml/cex" xmlns:w16cid="http://schemas.microsoft.com/office/word/2016/wordml/cid" xmlns:w16="http://schemas.microsoft.com/office/word/2018/wordml" xmlns:w16du="http://schemas.microsoft.com/office/word/2023/wordml/word16du" xmlns:w16sdtdh="http://schemas.microsoft.com/office/word/2020/wordml/sdtdatahash" xmlns:w16se="http://schemas.microsoft.com/office/word/2015/wordml/symex" xmlns:wpg="http://schemas.microsoft.com/office/word/2010/wordprocessingGroup" xmlns:wpi="http://schemas.microsoft.com/office/word/2010/wordprocessingInk" xmlns:wne="http://schemas.microsoft.com/office/word/2006/wordml" xmlns:wps="http://schemas.microsoft.com/office/word/2010/wordprocessingShape" mc:Ignorable="w14 w15 w16se w16cid w16 w16cex w16sdtdh w16du wp14">
+<w:endnotes xmlns:wpc="http://schemas.microsoft.com/office/word/2010/wordprocessingCanvas" xmlns:cx="http://schemas.microsoft.com/office/drawing/2014/chartex" xmlns:cx1="http://schemas.microsoft.com/office/drawing/2015/9/8/chartex" xmlns:cx2="http://schemas.microsoft.com/office/drawing/2015/10/21/chartex" xmlns:cx3="http://schemas.microsoft.com/office/drawing/2016/5/9/chartex" xmlns:cx4="http://schemas.microsoft.com/office/drawing/2016/5/10/chartex" xmlns:cx5="http://schemas.microsoft.com/office/drawing/2016/5/11/chartex" xmlns:cx6="http://schemas.microsoft.com/office/drawing/2016/5/12/chartex" xmlns:cx7="http://schemas.microsoft.com/office/drawing/2016/5/13/chartex" xmlns:cx8="http://schemas.microsoft.com/office/drawing/2016/5/14/chartex" xmlns:mc="http://schemas.openxmlformats.org/markup-compatibility/2006" xmlns:aink="http://schemas.microsoft.com/office/drawing/2016/ink" xmlns:am3d="http://schemas.microsoft.com/office/drawing/2017/model3d" xmlns:o="urn:schemas-microsoft-com:office:office" xmlns:oel="http://schemas.microsoft.com/office/2019/extlst" xmlns:r="http://schemas.openxmlformats.org/officeDocument/2006/relationships" xmlns:m="http://schemas.openxmlformats.org/officeDocument/2006/math" xmlns:v="urn:schemas-microsoft-com:vml" xmlns:wp14="http://schemas.microsoft.com/office/word/2010/wordprocessingDrawing" xmlns:wp="http://schemas.openxmlformats.org/drawingml/2006/wordprocessingDrawing" xmlns:w10="urn:schemas-microsoft-com:office:word" xmlns:w="http://schemas.openxmlformats.org/wordprocessingml/2006/main" xmlns:w14="http://schemas.microsoft.com/office/word/2010/wordml" xmlns:w15="http://schemas.microsoft.com/office/word/2012/wordml" xmlns:w16cex="http://schemas.microsoft.com/office/word/2018/wordml/cex" xmlns:w16cid="http://schemas.microsoft.com/office/word/2016/wordml/cid" xmlns:w16="http://schemas.microsoft.com/office/word/2018/wordml" xmlns:w16du="http://schemas.microsoft.com/office/word/2023/wordml/word16du" xmlns:w16sdtdh="http://schemas.microsoft.com/office/word/2020/wordml/sdtdatahash" xmlns:w16sdtfl="http://schemas.microsoft.com/office/word/2024/wordml/sdtformatlock" xmlns:w16se="http://schemas.microsoft.com/office/word/2015/wordml/symex" xmlns:wpg="http://schemas.microsoft.com/office/word/2010/wordprocessingGroup" xmlns:wpi="http://schemas.microsoft.com/office/word/2010/wordprocessingInk" xmlns:wne="http://schemas.microsoft.com/office/word/2006/wordml" xmlns:wps="http://schemas.microsoft.com/office/word/2010/wordprocessingShape" mc:Ignorable="w14 w15 w16se w16cid w16 w16cex w16sdtdh w16sdtfl w16du wp14">
   <w:endnote w:type="separator" w:id="-1">
     <w:p>
       <w:pPr>
@@ -1026,7 +818,7 @@
 </file>
 
 <file path=word/footnotes.xml><?xml version="1.0" encoding="utf-8"?>
-<w:footnotes xmlns:wpc="http://schemas.microsoft.com/office/word/2010/wordprocessingCanvas" xmlns:cx="http://schemas.microsoft.com/office/drawing/2014/chartex" xmlns:cx1="http://schemas.microsoft.com/office/drawing/2015/9/8/chartex" xmlns:cx2="http://schemas.microsoft.com/office/drawing/2015/10/21/chartex" xmlns:cx3="http://schemas.microsoft.com/office/drawing/2016/5/9/chartex" xmlns:cx4="http://schemas.microsoft.com/office/drawing/2016/5/10/chartex" xmlns:cx5="http://schemas.microsoft.com/office/drawing/2016/5/11/chartex" xmlns:cx6="http://schemas.microsoft.com/office/drawing/2016/5/12/chartex" xmlns:cx7="http://schemas.microsoft.com/office/drawing/2016/5/13/chartex" xmlns:cx8="http://schemas.microsoft.com/office/drawing/2016/5/14/chartex" xmlns:mc="http://schemas.openxmlformats.org/markup-compatibility/2006" xmlns:aink="http://schemas.microsoft.com/office/drawing/2016/ink" xmlns:am3d="http://schemas.microsoft.com/office/drawing/2017/model3d" xmlns:o="urn:schemas-microsoft-com:office:office" xmlns:oel="http://schemas.microsoft.com/office/2019/extlst" xmlns:r="http://schemas.openxmlformats.org/officeDocument/2006/relationships" xmlns:m="http://schemas.openxmlformats.org/officeDocument/2006/math" xmlns:v="urn:schemas-microsoft-com:vml" xmlns:wp14="http://schemas.microsoft.com/office/word/2010/wordprocessingDrawing" xmlns:wp="http://schemas.openxmlformats.org/drawingml/2006/wordprocessingDrawing" xmlns:w10="urn:schemas-microsoft-com:office:word" xmlns:w="http://schemas.openxmlformats.org/wordprocessingml/2006/main" xmlns:w14="http://schemas.microsoft.com/office/word/2010/wordml" xmlns:w15="http://schemas.microsoft.com/office/word/2012/wordml" xmlns:w16cex="http://schemas.microsoft.com/office/word/2018/wordml/cex" xmlns:w16cid="http://schemas.microsoft.com/office/word/2016/wordml/cid" xmlns:w16="http://schemas.microsoft.com/office/word/2018/wordml" xmlns:w16du="http://schemas.microsoft.com/office/word/2023/wordml/word16du" xmlns:w16sdtdh="http://schemas.microsoft.com/office/word/2020/wordml/sdtdatahash" xmlns:w16se="http://schemas.microsoft.com/office/word/2015/wordml/symex" xmlns:wpg="http://schemas.microsoft.com/office/word/2010/wordprocessingGroup" xmlns:wpi="http://schemas.microsoft.com/office/word/2010/wordprocessingInk" xmlns:wne="http://schemas.microsoft.com/office/word/2006/wordml" xmlns:wps="http://schemas.microsoft.com/office/word/2010/wordprocessingShape" mc:Ignorable="w14 w15 w16se w16cid w16 w16cex w16sdtdh w16du wp14">
+<w:footnotes xmlns:wpc="http://schemas.microsoft.com/office/word/2010/wordprocessingCanvas" xmlns:cx="http://schemas.microsoft.com/office/drawing/2014/chartex" xmlns:cx1="http://schemas.microsoft.com/office/drawing/2015/9/8/chartex" xmlns:cx2="http://schemas.microsoft.com/office/drawing/2015/10/21/chartex" xmlns:cx3="http://schemas.microsoft.com/office/drawing/2016/5/9/chartex" xmlns:cx4="http://schemas.microsoft.com/office/drawing/2016/5/10/chartex" xmlns:cx5="http://schemas.microsoft.com/office/drawing/2016/5/11/chartex" xmlns:cx6="http://schemas.microsoft.com/office/drawing/2016/5/12/chartex" xmlns:cx7="http://schemas.microsoft.com/office/drawing/2016/5/13/chartex" xmlns:cx8="http://schemas.microsoft.com/office/drawing/2016/5/14/chartex" xmlns:mc="http://schemas.openxmlformats.org/markup-compatibility/2006" xmlns:aink="http://schemas.microsoft.com/office/drawing/2016/ink" xmlns:am3d="http://schemas.microsoft.com/office/drawing/2017/model3d" xmlns:o="urn:schemas-microsoft-com:office:office" xmlns:oel="http://schemas.microsoft.com/office/2019/extlst" xmlns:r="http://schemas.openxmlformats.org/officeDocument/2006/relationships" xmlns:m="http://schemas.openxmlformats.org/officeDocument/2006/math" xmlns:v="urn:schemas-microsoft-com:vml" xmlns:wp14="http://schemas.microsoft.com/office/word/2010/wordprocessingDrawing" xmlns:wp="http://schemas.openxmlformats.org/drawingml/2006/wordprocessingDrawing" xmlns:w10="urn:schemas-microsoft-com:office:word" xmlns:w="http://schemas.openxmlformats.org/wordprocessingml/2006/main" xmlns:w14="http://schemas.microsoft.com/office/word/2010/wordml" xmlns:w15="http://schemas.microsoft.com/office/word/2012/wordml" xmlns:w16cex="http://schemas.microsoft.com/office/word/2018/wordml/cex" xmlns:w16cid="http://schemas.microsoft.com/office/word/2016/wordml/cid" xmlns:w16="http://schemas.microsoft.com/office/word/2018/wordml" xmlns:w16du="http://schemas.microsoft.com/office/word/2023/wordml/word16du" xmlns:w16sdtdh="http://schemas.microsoft.com/office/word/2020/wordml/sdtdatahash" xmlns:w16sdtfl="http://schemas.microsoft.com/office/word/2024/wordml/sdtformatlock" xmlns:w16se="http://schemas.microsoft.com/office/word/2015/wordml/symex" xmlns:wpg="http://schemas.microsoft.com/office/word/2010/wordprocessingGroup" xmlns:wpi="http://schemas.microsoft.com/office/word/2010/wordprocessingInk" xmlns:wne="http://schemas.microsoft.com/office/word/2006/wordml" xmlns:wps="http://schemas.microsoft.com/office/word/2010/wordprocessingShape" mc:Ignorable="w14 w15 w16se w16cid w16 w16cex w16sdtdh w16sdtfl w16du wp14">
   <w:footnote w:type="separator" w:id="-1">
     <w:p>
       <w:pPr>
@@ -1051,7 +843,7 @@
 </file>
 
 <file path=word/numbering.xml><?xml version="1.0" encoding="utf-8"?>
-<w:numbering xmlns:wpc="http://schemas.microsoft.com/office/word/2010/wordprocessingCanvas" xmlns:cx="http://schemas.microsoft.com/office/drawing/2014/chartex" xmlns:cx1="http://schemas.microsoft.com/office/drawing/2015/9/8/chartex" xmlns:cx2="http://schemas.microsoft.com/office/drawing/2015/10/21/chartex" xmlns:cx3="http://schemas.microsoft.com/office/drawing/2016/5/9/chartex" xmlns:cx4="http://schemas.microsoft.com/office/drawing/2016/5/10/chartex" xmlns:cx5="http://schemas.microsoft.com/office/drawing/2016/5/11/chartex" xmlns:cx6="http://schemas.microsoft.com/office/drawing/2016/5/12/chartex" xmlns:cx7="http://schemas.microsoft.com/office/drawing/2016/5/13/chartex" xmlns:cx8="http://schemas.microsoft.com/office/drawing/2016/5/14/chartex" xmlns:mc="http://schemas.openxmlformats.org/markup-compatibility/2006" xmlns:aink="http://schemas.microsoft.com/office/drawing/2016/ink" xmlns:am3d="http://schemas.microsoft.com/office/drawing/2017/model3d" xmlns:o="urn:schemas-microsoft-com:office:office" xmlns:oel="http://schemas.microsoft.com/office/2019/extlst" xmlns:r="http://schemas.openxmlformats.org/officeDocument/2006/relationships" xmlns:m="http://schemas.openxmlformats.org/officeDocument/2006/math" xmlns:v="urn:schemas-microsoft-com:vml" xmlns:wp14="http://schemas.microsoft.com/office/word/2010/wordprocessingDrawing" xmlns:wp="http://schemas.openxmlformats.org/drawingml/2006/wordprocessingDrawing" xmlns:w10="urn:schemas-microsoft-com:office:word" xmlns:w="http://schemas.openxmlformats.org/wordprocessingml/2006/main" xmlns:w14="http://schemas.microsoft.com/office/word/2010/wordml" xmlns:w15="http://schemas.microsoft.com/office/word/2012/wordml" xmlns:w16cex="http://schemas.microsoft.com/office/word/2018/wordml/cex" xmlns:w16cid="http://schemas.microsoft.com/office/word/2016/wordml/cid" xmlns:w16="http://schemas.microsoft.com/office/word/2018/wordml" xmlns:w16du="http://schemas.microsoft.com/office/word/2023/wordml/word16du" xmlns:w16sdtdh="http://schemas.microsoft.com/office/word/2020/wordml/sdtdatahash" xmlns:w16se="http://schemas.microsoft.com/office/word/2015/wordml/symex" xmlns:wpg="http://schemas.microsoft.com/office/word/2010/wordprocessingGroup" xmlns:wpi="http://schemas.microsoft.com/office/word/2010/wordprocessingInk" xmlns:wne="http://schemas.microsoft.com/office/word/2006/wordml" xmlns:wps="http://schemas.microsoft.com/office/word/2010/wordprocessingShape" mc:Ignorable="w14 w15 w16se w16cid w16 w16cex w16sdtdh w16du wp14">
+<w:numbering xmlns:wpc="http://schemas.microsoft.com/office/word/2010/wordprocessingCanvas" xmlns:cx="http://schemas.microsoft.com/office/drawing/2014/chartex" xmlns:cx1="http://schemas.microsoft.com/office/drawing/2015/9/8/chartex" xmlns:cx2="http://schemas.microsoft.com/office/drawing/2015/10/21/chartex" xmlns:cx3="http://schemas.microsoft.com/office/drawing/2016/5/9/chartex" xmlns:cx4="http://schemas.microsoft.com/office/drawing/2016/5/10/chartex" xmlns:cx5="http://schemas.microsoft.com/office/drawing/2016/5/11/chartex" xmlns:cx6="http://schemas.microsoft.com/office/drawing/2016/5/12/chartex" xmlns:cx7="http://schemas.microsoft.com/office/drawing/2016/5/13/chartex" xmlns:cx8="http://schemas.microsoft.com/office/drawing/2016/5/14/chartex" xmlns:mc="http://schemas.openxmlformats.org/markup-compatibility/2006" xmlns:aink="http://schemas.microsoft.com/office/drawing/2016/ink" xmlns:am3d="http://schemas.microsoft.com/office/drawing/2017/model3d" xmlns:o="urn:schemas-microsoft-com:office:office" xmlns:oel="http://schemas.microsoft.com/office/2019/extlst" xmlns:r="http://schemas.openxmlformats.org/officeDocument/2006/relationships" xmlns:m="http://schemas.openxmlformats.org/officeDocument/2006/math" xmlns:v="urn:schemas-microsoft-com:vml" xmlns:wp14="http://schemas.microsoft.com/office/word/2010/wordprocessingDrawing" xmlns:wp="http://schemas.openxmlformats.org/drawingml/2006/wordprocessingDrawing" xmlns:w10="urn:schemas-microsoft-com:office:word" xmlns:w="http://schemas.openxmlformats.org/wordprocessingml/2006/main" xmlns:w14="http://schemas.microsoft.com/office/word/2010/wordml" xmlns:w15="http://schemas.microsoft.com/office/word/2012/wordml" xmlns:w16cex="http://schemas.microsoft.com/office/word/2018/wordml/cex" xmlns:w16cid="http://schemas.microsoft.com/office/word/2016/wordml/cid" xmlns:w16="http://schemas.microsoft.com/office/word/2018/wordml" xmlns:w16du="http://schemas.microsoft.com/office/word/2023/wordml/word16du" xmlns:w16sdtdh="http://schemas.microsoft.com/office/word/2020/wordml/sdtdatahash" xmlns:w16sdtfl="http://schemas.microsoft.com/office/word/2024/wordml/sdtformatlock" xmlns:w16se="http://schemas.microsoft.com/office/word/2015/wordml/symex" xmlns:wpg="http://schemas.microsoft.com/office/word/2010/wordprocessingGroup" xmlns:wpi="http://schemas.microsoft.com/office/word/2010/wordprocessingInk" xmlns:wne="http://schemas.microsoft.com/office/word/2006/wordml" xmlns:wps="http://schemas.microsoft.com/office/word/2010/wordprocessingShape" mc:Ignorable="w14 w15 w16se w16cid w16 w16cex w16sdtdh w16sdtfl w16du wp14">
   <w:abstractNum w:abstractNumId="0" w15:restartNumberingAfterBreak="0">
     <w:nsid w:val="0BFF6BBB"/>
     <w:multiLevelType w:val="hybridMultilevel"/>
@@ -1144,8 +936,8 @@
   <w:abstractNum w:abstractNumId="1" w15:restartNumberingAfterBreak="0">
     <w:nsid w:val="30BC6354"/>
     <w:multiLevelType w:val="hybridMultilevel"/>
-    <w:tmpl w:val="A52C0E5C"/>
-    <w:lvl w:ilvl="0" w:tplc="48E6081C">
+    <w:tmpl w:val="DFD691C8"/>
+    <w:lvl w:ilvl="0" w:tplc="11E8692A">
       <w:start w:val="1"/>
       <w:numFmt w:val="decimal"/>
       <w:pStyle w:val="Titre2"/>
@@ -1229,6 +1021,119 @@
     </w:lvl>
   </w:abstractNum>
   <w:abstractNum w:abstractNumId="2" w15:restartNumberingAfterBreak="0">
+    <w:nsid w:val="38607D9C"/>
+    <w:multiLevelType w:val="hybridMultilevel"/>
+    <w:tmpl w:val="177AE0CA"/>
+    <w:lvl w:ilvl="0" w:tplc="040C0001">
+      <w:start w:val="1"/>
+      <w:numFmt w:val="bullet"/>
+      <w:lvlText w:val=""/>
+      <w:lvlJc w:val="left"/>
+      <w:pPr>
+        <w:ind w:left="720" w:hanging="360"/>
+      </w:pPr>
+      <w:rPr>
+        <w:rFonts w:ascii="Symbol" w:hAnsi="Symbol" w:hint="default"/>
+      </w:rPr>
+    </w:lvl>
+    <w:lvl w:ilvl="1" w:tplc="040C0003" w:tentative="1">
+      <w:start w:val="1"/>
+      <w:numFmt w:val="bullet"/>
+      <w:lvlText w:val="o"/>
+      <w:lvlJc w:val="left"/>
+      <w:pPr>
+        <w:ind w:left="1440" w:hanging="360"/>
+      </w:pPr>
+      <w:rPr>
+        <w:rFonts w:ascii="Courier New" w:hAnsi="Courier New" w:cs="Courier New" w:hint="default"/>
+      </w:rPr>
+    </w:lvl>
+    <w:lvl w:ilvl="2" w:tplc="040C0005" w:tentative="1">
+      <w:start w:val="1"/>
+      <w:numFmt w:val="bullet"/>
+      <w:lvlText w:val=""/>
+      <w:lvlJc w:val="left"/>
+      <w:pPr>
+        <w:ind w:left="2160" w:hanging="360"/>
+      </w:pPr>
+      <w:rPr>
+        <w:rFonts w:ascii="Wingdings" w:hAnsi="Wingdings" w:hint="default"/>
+      </w:rPr>
+    </w:lvl>
+    <w:lvl w:ilvl="3" w:tplc="040C0001" w:tentative="1">
+      <w:start w:val="1"/>
+      <w:numFmt w:val="bullet"/>
+      <w:lvlText w:val=""/>
+      <w:lvlJc w:val="left"/>
+      <w:pPr>
+        <w:ind w:left="2880" w:hanging="360"/>
+      </w:pPr>
+      <w:rPr>
+        <w:rFonts w:ascii="Symbol" w:hAnsi="Symbol" w:hint="default"/>
+      </w:rPr>
+    </w:lvl>
+    <w:lvl w:ilvl="4" w:tplc="040C0003" w:tentative="1">
+      <w:start w:val="1"/>
+      <w:numFmt w:val="bullet"/>
+      <w:lvlText w:val="o"/>
+      <w:lvlJc w:val="left"/>
+      <w:pPr>
+        <w:ind w:left="3600" w:hanging="360"/>
+      </w:pPr>
+      <w:rPr>
+        <w:rFonts w:ascii="Courier New" w:hAnsi="Courier New" w:cs="Courier New" w:hint="default"/>
+      </w:rPr>
+    </w:lvl>
+    <w:lvl w:ilvl="5" w:tplc="040C0005" w:tentative="1">
+      <w:start w:val="1"/>
+      <w:numFmt w:val="bullet"/>
+      <w:lvlText w:val=""/>
+      <w:lvlJc w:val="left"/>
+      <w:pPr>
+        <w:ind w:left="4320" w:hanging="360"/>
+      </w:pPr>
+      <w:rPr>
+        <w:rFonts w:ascii="Wingdings" w:hAnsi="Wingdings" w:hint="default"/>
+      </w:rPr>
+    </w:lvl>
+    <w:lvl w:ilvl="6" w:tplc="040C0001" w:tentative="1">
+      <w:start w:val="1"/>
+      <w:numFmt w:val="bullet"/>
+      <w:lvlText w:val=""/>
+      <w:lvlJc w:val="left"/>
+      <w:pPr>
+        <w:ind w:left="5040" w:hanging="360"/>
+      </w:pPr>
+      <w:rPr>
+        <w:rFonts w:ascii="Symbol" w:hAnsi="Symbol" w:hint="default"/>
+      </w:rPr>
+    </w:lvl>
+    <w:lvl w:ilvl="7" w:tplc="040C0003" w:tentative="1">
+      <w:start w:val="1"/>
+      <w:numFmt w:val="bullet"/>
+      <w:lvlText w:val="o"/>
+      <w:lvlJc w:val="left"/>
+      <w:pPr>
+        <w:ind w:left="5760" w:hanging="360"/>
+      </w:pPr>
+      <w:rPr>
+        <w:rFonts w:ascii="Courier New" w:hAnsi="Courier New" w:cs="Courier New" w:hint="default"/>
+      </w:rPr>
+    </w:lvl>
+    <w:lvl w:ilvl="8" w:tplc="040C0005" w:tentative="1">
+      <w:start w:val="1"/>
+      <w:numFmt w:val="bullet"/>
+      <w:lvlText w:val=""/>
+      <w:lvlJc w:val="left"/>
+      <w:pPr>
+        <w:ind w:left="6480" w:hanging="360"/>
+      </w:pPr>
+      <w:rPr>
+        <w:rFonts w:ascii="Wingdings" w:hAnsi="Wingdings" w:hint="default"/>
+      </w:rPr>
+    </w:lvl>
+  </w:abstractNum>
+  <w:abstractNum w:abstractNumId="3" w15:restartNumberingAfterBreak="0">
     <w:nsid w:val="5297275C"/>
     <w:multiLevelType w:val="multilevel"/>
     <w:tmpl w:val="81203386"/>
@@ -1377,7 +1282,93 @@
       </w:rPr>
     </w:lvl>
   </w:abstractNum>
-  <w:abstractNum w:abstractNumId="3" w15:restartNumberingAfterBreak="0">
+  <w:abstractNum w:abstractNumId="4" w15:restartNumberingAfterBreak="0">
+    <w:nsid w:val="53CB6CAC"/>
+    <w:multiLevelType w:val="hybridMultilevel"/>
+    <w:tmpl w:val="4AA0656C"/>
+    <w:lvl w:ilvl="0" w:tplc="040C000F">
+      <w:start w:val="1"/>
+      <w:numFmt w:val="decimal"/>
+      <w:lvlText w:val="%1."/>
+      <w:lvlJc w:val="left"/>
+      <w:pPr>
+        <w:ind w:left="720" w:hanging="360"/>
+      </w:pPr>
+    </w:lvl>
+    <w:lvl w:ilvl="1" w:tplc="040C0019" w:tentative="1">
+      <w:start w:val="1"/>
+      <w:numFmt w:val="lowerLetter"/>
+      <w:lvlText w:val="%2."/>
+      <w:lvlJc w:val="left"/>
+      <w:pPr>
+        <w:ind w:left="1440" w:hanging="360"/>
+      </w:pPr>
+    </w:lvl>
+    <w:lvl w:ilvl="2" w:tplc="040C001B" w:tentative="1">
+      <w:start w:val="1"/>
+      <w:numFmt w:val="lowerRoman"/>
+      <w:lvlText w:val="%3."/>
+      <w:lvlJc w:val="right"/>
+      <w:pPr>
+        <w:ind w:left="2160" w:hanging="180"/>
+      </w:pPr>
+    </w:lvl>
+    <w:lvl w:ilvl="3" w:tplc="040C000F" w:tentative="1">
+      <w:start w:val="1"/>
+      <w:numFmt w:val="decimal"/>
+      <w:lvlText w:val="%4."/>
+      <w:lvlJc w:val="left"/>
+      <w:pPr>
+        <w:ind w:left="2880" w:hanging="360"/>
+      </w:pPr>
+    </w:lvl>
+    <w:lvl w:ilvl="4" w:tplc="040C0019" w:tentative="1">
+      <w:start w:val="1"/>
+      <w:numFmt w:val="lowerLetter"/>
+      <w:lvlText w:val="%5."/>
+      <w:lvlJc w:val="left"/>
+      <w:pPr>
+        <w:ind w:left="3600" w:hanging="360"/>
+      </w:pPr>
+    </w:lvl>
+    <w:lvl w:ilvl="5" w:tplc="040C001B" w:tentative="1">
+      <w:start w:val="1"/>
+      <w:numFmt w:val="lowerRoman"/>
+      <w:lvlText w:val="%6."/>
+      <w:lvlJc w:val="right"/>
+      <w:pPr>
+        <w:ind w:left="4320" w:hanging="180"/>
+      </w:pPr>
+    </w:lvl>
+    <w:lvl w:ilvl="6" w:tplc="040C000F" w:tentative="1">
+      <w:start w:val="1"/>
+      <w:numFmt w:val="decimal"/>
+      <w:lvlText w:val="%7."/>
+      <w:lvlJc w:val="left"/>
+      <w:pPr>
+        <w:ind w:left="5040" w:hanging="360"/>
+      </w:pPr>
+    </w:lvl>
+    <w:lvl w:ilvl="7" w:tplc="040C0019" w:tentative="1">
+      <w:start w:val="1"/>
+      <w:numFmt w:val="lowerLetter"/>
+      <w:lvlText w:val="%8."/>
+      <w:lvlJc w:val="left"/>
+      <w:pPr>
+        <w:ind w:left="5760" w:hanging="360"/>
+      </w:pPr>
+    </w:lvl>
+    <w:lvl w:ilvl="8" w:tplc="040C001B" w:tentative="1">
+      <w:start w:val="1"/>
+      <w:numFmt w:val="lowerRoman"/>
+      <w:lvlText w:val="%9."/>
+      <w:lvlJc w:val="right"/>
+      <w:pPr>
+        <w:ind w:left="6480" w:hanging="180"/>
+      </w:pPr>
+    </w:lvl>
+  </w:abstractNum>
+  <w:abstractNum w:abstractNumId="5" w15:restartNumberingAfterBreak="0">
     <w:nsid w:val="587431E1"/>
     <w:multiLevelType w:val="hybridMultilevel"/>
     <w:tmpl w:val="EB048052"/>
@@ -1490,7 +1481,93 @@
       </w:rPr>
     </w:lvl>
   </w:abstractNum>
-  <w:abstractNum w:abstractNumId="4" w15:restartNumberingAfterBreak="0">
+  <w:abstractNum w:abstractNumId="6" w15:restartNumberingAfterBreak="0">
+    <w:nsid w:val="5FAB6B7B"/>
+    <w:multiLevelType w:val="hybridMultilevel"/>
+    <w:tmpl w:val="1B747936"/>
+    <w:lvl w:ilvl="0" w:tplc="040C000F">
+      <w:start w:val="1"/>
+      <w:numFmt w:val="decimal"/>
+      <w:lvlText w:val="%1."/>
+      <w:lvlJc w:val="left"/>
+      <w:pPr>
+        <w:ind w:left="720" w:hanging="360"/>
+      </w:pPr>
+    </w:lvl>
+    <w:lvl w:ilvl="1" w:tplc="040C0019" w:tentative="1">
+      <w:start w:val="1"/>
+      <w:numFmt w:val="lowerLetter"/>
+      <w:lvlText w:val="%2."/>
+      <w:lvlJc w:val="left"/>
+      <w:pPr>
+        <w:ind w:left="1440" w:hanging="360"/>
+      </w:pPr>
+    </w:lvl>
+    <w:lvl w:ilvl="2" w:tplc="040C001B" w:tentative="1">
+      <w:start w:val="1"/>
+      <w:numFmt w:val="lowerRoman"/>
+      <w:lvlText w:val="%3."/>
+      <w:lvlJc w:val="right"/>
+      <w:pPr>
+        <w:ind w:left="2160" w:hanging="180"/>
+      </w:pPr>
+    </w:lvl>
+    <w:lvl w:ilvl="3" w:tplc="040C000F" w:tentative="1">
+      <w:start w:val="1"/>
+      <w:numFmt w:val="decimal"/>
+      <w:lvlText w:val="%4."/>
+      <w:lvlJc w:val="left"/>
+      <w:pPr>
+        <w:ind w:left="2880" w:hanging="360"/>
+      </w:pPr>
+    </w:lvl>
+    <w:lvl w:ilvl="4" w:tplc="040C0019" w:tentative="1">
+      <w:start w:val="1"/>
+      <w:numFmt w:val="lowerLetter"/>
+      <w:lvlText w:val="%5."/>
+      <w:lvlJc w:val="left"/>
+      <w:pPr>
+        <w:ind w:left="3600" w:hanging="360"/>
+      </w:pPr>
+    </w:lvl>
+    <w:lvl w:ilvl="5" w:tplc="040C001B" w:tentative="1">
+      <w:start w:val="1"/>
+      <w:numFmt w:val="lowerRoman"/>
+      <w:lvlText w:val="%6."/>
+      <w:lvlJc w:val="right"/>
+      <w:pPr>
+        <w:ind w:left="4320" w:hanging="180"/>
+      </w:pPr>
+    </w:lvl>
+    <w:lvl w:ilvl="6" w:tplc="040C000F" w:tentative="1">
+      <w:start w:val="1"/>
+      <w:numFmt w:val="decimal"/>
+      <w:lvlText w:val="%7."/>
+      <w:lvlJc w:val="left"/>
+      <w:pPr>
+        <w:ind w:left="5040" w:hanging="360"/>
+      </w:pPr>
+    </w:lvl>
+    <w:lvl w:ilvl="7" w:tplc="040C0019" w:tentative="1">
+      <w:start w:val="1"/>
+      <w:numFmt w:val="lowerLetter"/>
+      <w:lvlText w:val="%8."/>
+      <w:lvlJc w:val="left"/>
+      <w:pPr>
+        <w:ind w:left="5760" w:hanging="360"/>
+      </w:pPr>
+    </w:lvl>
+    <w:lvl w:ilvl="8" w:tplc="040C001B" w:tentative="1">
+      <w:start w:val="1"/>
+      <w:numFmt w:val="lowerRoman"/>
+      <w:lvlText w:val="%9."/>
+      <w:lvlJc w:val="right"/>
+      <w:pPr>
+        <w:ind w:left="6480" w:hanging="180"/>
+      </w:pPr>
+    </w:lvl>
+  </w:abstractNum>
+  <w:abstractNum w:abstractNumId="7" w15:restartNumberingAfterBreak="0">
     <w:nsid w:val="62203189"/>
     <w:multiLevelType w:val="hybridMultilevel"/>
     <w:tmpl w:val="E51A9530"/>
@@ -1602,7 +1679,7 @@
       </w:rPr>
     </w:lvl>
   </w:abstractNum>
-  <w:abstractNum w:abstractNumId="5" w15:restartNumberingAfterBreak="0">
+  <w:abstractNum w:abstractNumId="8" w15:restartNumberingAfterBreak="0">
     <w:nsid w:val="69F815D7"/>
     <w:multiLevelType w:val="hybridMultilevel"/>
     <w:tmpl w:val="34261D10"/>
@@ -1715,7 +1792,7 @@
       </w:rPr>
     </w:lvl>
   </w:abstractNum>
-  <w:abstractNum w:abstractNumId="6" w15:restartNumberingAfterBreak="0">
+  <w:abstractNum w:abstractNumId="9" w15:restartNumberingAfterBreak="0">
     <w:nsid w:val="6FA723B8"/>
     <w:multiLevelType w:val="hybridMultilevel"/>
     <w:tmpl w:val="4C9C595E"/>
@@ -1828,7 +1905,7 @@
       </w:rPr>
     </w:lvl>
   </w:abstractNum>
-  <w:abstractNum w:abstractNumId="7" w15:restartNumberingAfterBreak="0">
+  <w:abstractNum w:abstractNumId="10" w15:restartNumberingAfterBreak="0">
     <w:nsid w:val="7A2F2A62"/>
     <w:multiLevelType w:val="multilevel"/>
     <w:tmpl w:val="488A4744"/>
@@ -1978,16 +2055,16 @@
     </w:lvl>
   </w:abstractNum>
   <w:num w:numId="1" w16cid:durableId="12728338">
-    <w:abstractNumId w:val="4"/>
+    <w:abstractNumId w:val="7"/>
   </w:num>
   <w:num w:numId="2" w16cid:durableId="1806968895">
-    <w:abstractNumId w:val="5"/>
+    <w:abstractNumId w:val="8"/>
   </w:num>
   <w:num w:numId="3" w16cid:durableId="1008022619">
-    <w:abstractNumId w:val="7"/>
+    <w:abstractNumId w:val="10"/>
   </w:num>
   <w:num w:numId="4" w16cid:durableId="1999192970">
-    <w:abstractNumId w:val="2"/>
+    <w:abstractNumId w:val="3"/>
   </w:num>
   <w:num w:numId="5" w16cid:durableId="1222787932">
     <w:abstractNumId w:val="0"/>
@@ -1996,16 +2073,25 @@
     <w:abstractNumId w:val="1"/>
   </w:num>
   <w:num w:numId="7" w16cid:durableId="1546521866">
+    <w:abstractNumId w:val="9"/>
+  </w:num>
+  <w:num w:numId="8" w16cid:durableId="11298147">
+    <w:abstractNumId w:val="5"/>
+  </w:num>
+  <w:num w:numId="9" w16cid:durableId="56052468">
+    <w:abstractNumId w:val="2"/>
+  </w:num>
+  <w:num w:numId="10" w16cid:durableId="589973500">
     <w:abstractNumId w:val="6"/>
   </w:num>
-  <w:num w:numId="8" w16cid:durableId="11298147">
-    <w:abstractNumId w:val="3"/>
+  <w:num w:numId="11" w16cid:durableId="541015529">
+    <w:abstractNumId w:val="4"/>
   </w:num>
 </w:numbering>
 </file>
 
 <file path=word/people.xml><?xml version="1.0" encoding="utf-8"?>
-<w15:people xmlns:wpc="http://schemas.microsoft.com/office/word/2010/wordprocessingCanvas" xmlns:cx="http://schemas.microsoft.com/office/drawing/2014/chartex" xmlns:cx1="http://schemas.microsoft.com/office/drawing/2015/9/8/chartex" xmlns:cx2="http://schemas.microsoft.com/office/drawing/2015/10/21/chartex" xmlns:cx3="http://schemas.microsoft.com/office/drawing/2016/5/9/chartex" xmlns:cx4="http://schemas.microsoft.com/office/drawing/2016/5/10/chartex" xmlns:cx5="http://schemas.microsoft.com/office/drawing/2016/5/11/chartex" xmlns:cx6="http://schemas.microsoft.com/office/drawing/2016/5/12/chartex" xmlns:cx7="http://schemas.microsoft.com/office/drawing/2016/5/13/chartex" xmlns:cx8="http://schemas.microsoft.com/office/drawing/2016/5/14/chartex" xmlns:mc="http://schemas.openxmlformats.org/markup-compatibility/2006" xmlns:aink="http://schemas.microsoft.com/office/drawing/2016/ink" xmlns:am3d="http://schemas.microsoft.com/office/drawing/2017/model3d" xmlns:o="urn:schemas-microsoft-com:office:office" xmlns:oel="http://schemas.microsoft.com/office/2019/extlst" xmlns:r="http://schemas.openxmlformats.org/officeDocument/2006/relationships" xmlns:m="http://schemas.openxmlformats.org/officeDocument/2006/math" xmlns:v="urn:schemas-microsoft-com:vml" xmlns:wp14="http://schemas.microsoft.com/office/word/2010/wordprocessingDrawing" xmlns:wp="http://schemas.openxmlformats.org/drawingml/2006/wordprocessingDrawing" xmlns:w10="urn:schemas-microsoft-com:office:word" xmlns:w="http://schemas.openxmlformats.org/wordprocessingml/2006/main" xmlns:w14="http://schemas.microsoft.com/office/word/2010/wordml" xmlns:w15="http://schemas.microsoft.com/office/word/2012/wordml" xmlns:w16cex="http://schemas.microsoft.com/office/word/2018/wordml/cex" xmlns:w16cid="http://schemas.microsoft.com/office/word/2016/wordml/cid" xmlns:w16="http://schemas.microsoft.com/office/word/2018/wordml" xmlns:w16du="http://schemas.microsoft.com/office/word/2023/wordml/word16du" xmlns:w16sdtdh="http://schemas.microsoft.com/office/word/2020/wordml/sdtdatahash" xmlns:w16se="http://schemas.microsoft.com/office/word/2015/wordml/symex" xmlns:wpg="http://schemas.microsoft.com/office/word/2010/wordprocessingGroup" xmlns:wpi="http://schemas.microsoft.com/office/word/2010/wordprocessingInk" xmlns:wne="http://schemas.microsoft.com/office/word/2006/wordml" xmlns:wps="http://schemas.microsoft.com/office/word/2010/wordprocessingShape" mc:Ignorable="w14 w15 w16se w16cid w16 w16cex w16sdtdh w16du wp14">
+<w15:people xmlns:wpc="http://schemas.microsoft.com/office/word/2010/wordprocessingCanvas" xmlns:cx="http://schemas.microsoft.com/office/drawing/2014/chartex" xmlns:cx1="http://schemas.microsoft.com/office/drawing/2015/9/8/chartex" xmlns:cx2="http://schemas.microsoft.com/office/drawing/2015/10/21/chartex" xmlns:cx3="http://schemas.microsoft.com/office/drawing/2016/5/9/chartex" xmlns:cx4="http://schemas.microsoft.com/office/drawing/2016/5/10/chartex" xmlns:cx5="http://schemas.microsoft.com/office/drawing/2016/5/11/chartex" xmlns:cx6="http://schemas.microsoft.com/office/drawing/2016/5/12/chartex" xmlns:cx7="http://schemas.microsoft.com/office/drawing/2016/5/13/chartex" xmlns:cx8="http://schemas.microsoft.com/office/drawing/2016/5/14/chartex" xmlns:mc="http://schemas.openxmlformats.org/markup-compatibility/2006" xmlns:aink="http://schemas.microsoft.com/office/drawing/2016/ink" xmlns:am3d="http://schemas.microsoft.com/office/drawing/2017/model3d" xmlns:o="urn:schemas-microsoft-com:office:office" xmlns:oel="http://schemas.microsoft.com/office/2019/extlst" xmlns:r="http://schemas.openxmlformats.org/officeDocument/2006/relationships" xmlns:m="http://schemas.openxmlformats.org/officeDocument/2006/math" xmlns:v="urn:schemas-microsoft-com:vml" xmlns:wp14="http://schemas.microsoft.com/office/word/2010/wordprocessingDrawing" xmlns:wp="http://schemas.openxmlformats.org/drawingml/2006/wordprocessingDrawing" xmlns:w10="urn:schemas-microsoft-com:office:word" xmlns:w="http://schemas.openxmlformats.org/wordprocessingml/2006/main" xmlns:w14="http://schemas.microsoft.com/office/word/2010/wordml" xmlns:w15="http://schemas.microsoft.com/office/word/2012/wordml" xmlns:w16cex="http://schemas.microsoft.com/office/word/2018/wordml/cex" xmlns:w16cid="http://schemas.microsoft.com/office/word/2016/wordml/cid" xmlns:w16="http://schemas.microsoft.com/office/word/2018/wordml" xmlns:w16du="http://schemas.microsoft.com/office/word/2023/wordml/word16du" xmlns:w16sdtdh="http://schemas.microsoft.com/office/word/2020/wordml/sdtdatahash" xmlns:w16sdtfl="http://schemas.microsoft.com/office/word/2024/wordml/sdtformatlock" xmlns:w16se="http://schemas.microsoft.com/office/word/2015/wordml/symex" xmlns:wpg="http://schemas.microsoft.com/office/word/2010/wordprocessingGroup" xmlns:wpi="http://schemas.microsoft.com/office/word/2010/wordprocessingInk" xmlns:wne="http://schemas.microsoft.com/office/word/2006/wordml" xmlns:wps="http://schemas.microsoft.com/office/word/2010/wordprocessingShape" mc:Ignorable="w14 w15 w16se w16cid w16 w16cex w16sdtdh w16sdtfl w16du wp14">
   <w15:person w15:author="LANDY　LUCAS">
     <w15:presenceInfo w15:providerId="AD" w15:userId="S::landy.lucas.t3@mso.tohoku.ac.jp::b6279081-f5b7-471d-8b71-174f0bee54b9"/>
   </w15:person>
@@ -2013,7 +2099,7 @@
 </file>
 
 <file path=word/styles.xml><?xml version="1.0" encoding="utf-8"?>
-<w:styles xmlns:mc="http://schemas.openxmlformats.org/markup-compatibility/2006" xmlns:r="http://schemas.openxmlformats.org/officeDocument/2006/relationships" xmlns:w="http://schemas.openxmlformats.org/wordprocessingml/2006/main" xmlns:w14="http://schemas.microsoft.com/office/word/2010/wordml" xmlns:w15="http://schemas.microsoft.com/office/word/2012/wordml" xmlns:w16cex="http://schemas.microsoft.com/office/word/2018/wordml/cex" xmlns:w16cid="http://schemas.microsoft.com/office/word/2016/wordml/cid" xmlns:w16="http://schemas.microsoft.com/office/word/2018/wordml" xmlns:w16du="http://schemas.microsoft.com/office/word/2023/wordml/word16du" xmlns:w16sdtdh="http://schemas.microsoft.com/office/word/2020/wordml/sdtdatahash" xmlns:w16se="http://schemas.microsoft.com/office/word/2015/wordml/symex" mc:Ignorable="w14 w15 w16se w16cid w16 w16cex w16sdtdh w16du">
+<w:styles xmlns:mc="http://schemas.openxmlformats.org/markup-compatibility/2006" xmlns:r="http://schemas.openxmlformats.org/officeDocument/2006/relationships" xmlns:w="http://schemas.openxmlformats.org/wordprocessingml/2006/main" xmlns:w14="http://schemas.microsoft.com/office/word/2010/wordml" xmlns:w15="http://schemas.microsoft.com/office/word/2012/wordml" xmlns:w16cex="http://schemas.microsoft.com/office/word/2018/wordml/cex" xmlns:w16cid="http://schemas.microsoft.com/office/word/2016/wordml/cid" xmlns:w16="http://schemas.microsoft.com/office/word/2018/wordml" xmlns:w16du="http://schemas.microsoft.com/office/word/2023/wordml/word16du" xmlns:w16sdtdh="http://schemas.microsoft.com/office/word/2020/wordml/sdtdatahash" xmlns:w16sdtfl="http://schemas.microsoft.com/office/word/2024/wordml/sdtformatlock" xmlns:w16se="http://schemas.microsoft.com/office/word/2015/wordml/symex" mc:Ignorable="w14 w15 w16se w16cid w16 w16cex w16sdtdh w16sdtfl w16du">
   <w:docDefaults>
     <w:rPrDefault>
       <w:rPr>
@@ -2407,7 +2493,7 @@
   <w:style w:type="paragraph" w:default="1" w:styleId="Normal">
     <w:name w:val="Normal"/>
     <w:qFormat/>
-    <w:rsid w:val="00057A3A"/>
+    <w:rsid w:val="009E17AF"/>
     <w:pPr>
       <w:widowControl w:val="0"/>
       <w:spacing w:afterLines="50" w:after="152"/>
@@ -2422,24 +2508,15 @@
   </w:style>
   <w:style w:type="paragraph" w:styleId="Titre1">
     <w:name w:val="heading 1"/>
-    <w:basedOn w:val="Normal"/>
+    <w:basedOn w:val="Titre2"/>
     <w:next w:val="Normal"/>
     <w:link w:val="Titre1Car"/>
     <w:uiPriority w:val="9"/>
     <w:qFormat/>
-    <w:rsid w:val="00057A3A"/>
+    <w:rsid w:val="009E17AF"/>
     <w:pPr>
-      <w:keepNext/>
-      <w:keepLines/>
-      <w:spacing w:before="240"/>
       <w:outlineLvl w:val="0"/>
     </w:pPr>
-    <w:rPr>
-      <w:rFonts w:asciiTheme="majorHAnsi" w:eastAsiaTheme="majorEastAsia" w:hAnsiTheme="majorHAnsi" w:cstheme="majorBidi"/>
-      <w:color w:val="2E74B5" w:themeColor="accent1" w:themeShade="BF"/>
-      <w:sz w:val="32"/>
-      <w:szCs w:val="32"/>
-    </w:rPr>
   </w:style>
   <w:style w:type="paragraph" w:styleId="Titre2">
     <w:name w:val="heading 2"/>
@@ -2510,7 +2587,6 @@
   <w:style w:type="character" w:default="1" w:styleId="Policepardfaut">
     <w:name w:val="Default Paragraph Font"/>
     <w:uiPriority w:val="1"/>
-    <w:semiHidden/>
     <w:unhideWhenUsed/>
   </w:style>
   <w:style w:type="table" w:default="1" w:styleId="TableauNormal">
@@ -2741,12 +2817,14 @@
     <w:basedOn w:val="Policepardfaut"/>
     <w:link w:val="Titre1"/>
     <w:uiPriority w:val="9"/>
-    <w:rsid w:val="00057A3A"/>
+    <w:rsid w:val="009E17AF"/>
     <w:rPr>
-      <w:rFonts w:asciiTheme="majorHAnsi" w:eastAsiaTheme="majorEastAsia" w:hAnsiTheme="majorHAnsi" w:cstheme="majorBidi"/>
-      <w:color w:val="2E74B5" w:themeColor="accent1" w:themeShade="BF"/>
-      <w:sz w:val="32"/>
-      <w:szCs w:val="32"/>
+      <w:rFonts w:ascii="Times New Roman" w:hAnsi="Times New Roman" w:cs="Times New Roman"/>
+      <w:b/>
+      <w:bCs/>
+      <w:color w:val="000000" w:themeColor="text1"/>
+      <w:sz w:val="22"/>
+      <w:u w:val="single"/>
     </w:rPr>
   </w:style>
   <w:style w:type="paragraph" w:styleId="En-ttedetabledesmatires">
@@ -2796,7 +2874,7 @@
 </file>
 
 <file path=word/glossary/document.xml><?xml version="1.0" encoding="utf-8"?>
-<w:glossaryDocument xmlns:wpc="http://schemas.microsoft.com/office/word/2010/wordprocessingCanvas" xmlns:cx="http://schemas.microsoft.com/office/drawing/2014/chartex" xmlns:cx1="http://schemas.microsoft.com/office/drawing/2015/9/8/chartex" xmlns:cx2="http://schemas.microsoft.com/office/drawing/2015/10/21/chartex" xmlns:cx3="http://schemas.microsoft.com/office/drawing/2016/5/9/chartex" xmlns:cx4="http://schemas.microsoft.com/office/drawing/2016/5/10/chartex" xmlns:cx5="http://schemas.microsoft.com/office/drawing/2016/5/11/chartex" xmlns:cx6="http://schemas.microsoft.com/office/drawing/2016/5/12/chartex" xmlns:cx7="http://schemas.microsoft.com/office/drawing/2016/5/13/chartex" xmlns:cx8="http://schemas.microsoft.com/office/drawing/2016/5/14/chartex" xmlns:mc="http://schemas.openxmlformats.org/markup-compatibility/2006" xmlns:aink="http://schemas.microsoft.com/office/drawing/2016/ink" xmlns:am3d="http://schemas.microsoft.com/office/drawing/2017/model3d" xmlns:o="urn:schemas-microsoft-com:office:office" xmlns:oel="http://schemas.microsoft.com/office/2019/extlst" xmlns:r="http://schemas.openxmlformats.org/officeDocument/2006/relationships" xmlns:m="http://schemas.openxmlformats.org/officeDocument/2006/math" xmlns:v="urn:schemas-microsoft-com:vml" xmlns:wp14="http://schemas.microsoft.com/office/word/2010/wordprocessingDrawing" xmlns:wp="http://schemas.openxmlformats.org/drawingml/2006/wordprocessingDrawing" xmlns:w10="urn:schemas-microsoft-com:office:word" xmlns:w="http://schemas.openxmlformats.org/wordprocessingml/2006/main" xmlns:w14="http://schemas.microsoft.com/office/word/2010/wordml" xmlns:w15="http://schemas.microsoft.com/office/word/2012/wordml" xmlns:w16cex="http://schemas.microsoft.com/office/word/2018/wordml/cex" xmlns:w16cid="http://schemas.microsoft.com/office/word/2016/wordml/cid" xmlns:w16="http://schemas.microsoft.com/office/word/2018/wordml" xmlns:w16du="http://schemas.microsoft.com/office/word/2023/wordml/word16du" xmlns:w16sdtdh="http://schemas.microsoft.com/office/word/2020/wordml/sdtdatahash" xmlns:w16se="http://schemas.microsoft.com/office/word/2015/wordml/symex" xmlns:wpg="http://schemas.microsoft.com/office/word/2010/wordprocessingGroup" xmlns:wpi="http://schemas.microsoft.com/office/word/2010/wordprocessingInk" xmlns:wne="http://schemas.microsoft.com/office/word/2006/wordml" xmlns:wps="http://schemas.microsoft.com/office/word/2010/wordprocessingShape" mc:Ignorable="w14 w15 w16se w16cid w16 w16cex w16sdtdh w16du wp14">
+<w:glossaryDocument xmlns:wpc="http://schemas.microsoft.com/office/word/2010/wordprocessingCanvas" xmlns:cx="http://schemas.microsoft.com/office/drawing/2014/chartex" xmlns:cx1="http://schemas.microsoft.com/office/drawing/2015/9/8/chartex" xmlns:cx2="http://schemas.microsoft.com/office/drawing/2015/10/21/chartex" xmlns:cx3="http://schemas.microsoft.com/office/drawing/2016/5/9/chartex" xmlns:cx4="http://schemas.microsoft.com/office/drawing/2016/5/10/chartex" xmlns:cx5="http://schemas.microsoft.com/office/drawing/2016/5/11/chartex" xmlns:cx6="http://schemas.microsoft.com/office/drawing/2016/5/12/chartex" xmlns:cx7="http://schemas.microsoft.com/office/drawing/2016/5/13/chartex" xmlns:cx8="http://schemas.microsoft.com/office/drawing/2016/5/14/chartex" xmlns:mc="http://schemas.openxmlformats.org/markup-compatibility/2006" xmlns:aink="http://schemas.microsoft.com/office/drawing/2016/ink" xmlns:am3d="http://schemas.microsoft.com/office/drawing/2017/model3d" xmlns:o="urn:schemas-microsoft-com:office:office" xmlns:oel="http://schemas.microsoft.com/office/2019/extlst" xmlns:r="http://schemas.openxmlformats.org/officeDocument/2006/relationships" xmlns:m="http://schemas.openxmlformats.org/officeDocument/2006/math" xmlns:v="urn:schemas-microsoft-com:vml" xmlns:wp14="http://schemas.microsoft.com/office/word/2010/wordprocessingDrawing" xmlns:wp="http://schemas.openxmlformats.org/drawingml/2006/wordprocessingDrawing" xmlns:w10="urn:schemas-microsoft-com:office:word" xmlns:w="http://schemas.openxmlformats.org/wordprocessingml/2006/main" xmlns:w14="http://schemas.microsoft.com/office/word/2010/wordml" xmlns:w15="http://schemas.microsoft.com/office/word/2012/wordml" xmlns:w16cex="http://schemas.microsoft.com/office/word/2018/wordml/cex" xmlns:w16cid="http://schemas.microsoft.com/office/word/2016/wordml/cid" xmlns:w16="http://schemas.microsoft.com/office/word/2018/wordml" xmlns:w16du="http://schemas.microsoft.com/office/word/2023/wordml/word16du" xmlns:w16sdtdh="http://schemas.microsoft.com/office/word/2020/wordml/sdtdatahash" xmlns:w16sdtfl="http://schemas.microsoft.com/office/word/2024/wordml/sdtformatlock" xmlns:w16se="http://schemas.microsoft.com/office/word/2015/wordml/symex" xmlns:wpg="http://schemas.microsoft.com/office/word/2010/wordprocessingGroup" xmlns:wpi="http://schemas.microsoft.com/office/word/2010/wordprocessingInk" xmlns:wne="http://schemas.microsoft.com/office/word/2006/wordml" xmlns:wps="http://schemas.microsoft.com/office/word/2010/wordprocessingShape" mc:Ignorable="w14 w15 w16se w16cid w16 w16cex w16sdtdh w16sdtfl w16du wp14">
   <w:docParts>
     <w:docPart>
       <w:docPartPr>
@@ -2864,7 +2942,7 @@
 </file>
 
 <file path=word/glossary/fontTable.xml><?xml version="1.0" encoding="utf-8"?>
-<w:fonts xmlns:mc="http://schemas.openxmlformats.org/markup-compatibility/2006" xmlns:r="http://schemas.openxmlformats.org/officeDocument/2006/relationships" xmlns:w="http://schemas.openxmlformats.org/wordprocessingml/2006/main" xmlns:w14="http://schemas.microsoft.com/office/word/2010/wordml" xmlns:w15="http://schemas.microsoft.com/office/word/2012/wordml" xmlns:w16cex="http://schemas.microsoft.com/office/word/2018/wordml/cex" xmlns:w16cid="http://schemas.microsoft.com/office/word/2016/wordml/cid" xmlns:w16="http://schemas.microsoft.com/office/word/2018/wordml" xmlns:w16du="http://schemas.microsoft.com/office/word/2023/wordml/word16du" xmlns:w16sdtdh="http://schemas.microsoft.com/office/word/2020/wordml/sdtdatahash" xmlns:w16se="http://schemas.microsoft.com/office/word/2015/wordml/symex" mc:Ignorable="w14 w15 w16se w16cid w16 w16cex w16sdtdh w16du">
+<w:fonts xmlns:mc="http://schemas.openxmlformats.org/markup-compatibility/2006" xmlns:r="http://schemas.openxmlformats.org/officeDocument/2006/relationships" xmlns:w="http://schemas.openxmlformats.org/wordprocessingml/2006/main" xmlns:w14="http://schemas.microsoft.com/office/word/2010/wordml" xmlns:w15="http://schemas.microsoft.com/office/word/2012/wordml" xmlns:w16cex="http://schemas.microsoft.com/office/word/2018/wordml/cex" xmlns:w16cid="http://schemas.microsoft.com/office/word/2016/wordml/cid" xmlns:w16="http://schemas.microsoft.com/office/word/2018/wordml" xmlns:w16du="http://schemas.microsoft.com/office/word/2023/wordml/word16du" xmlns:w16sdtdh="http://schemas.microsoft.com/office/word/2020/wordml/sdtdatahash" xmlns:w16sdtfl="http://schemas.microsoft.com/office/word/2024/wordml/sdtformatlock" xmlns:w16se="http://schemas.microsoft.com/office/word/2015/wordml/symex" mc:Ignorable="w14 w15 w16se w16cid w16 w16cex w16sdtdh w16sdtfl w16du">
   <w:font w:name="Times New Roman">
     <w:panose1 w:val="02020603050405020304"/>
     <w:charset w:val="00"/>
@@ -2932,7 +3010,7 @@
 </file>
 
 <file path=word/glossary/settings.xml><?xml version="1.0" encoding="utf-8"?>
-<w:settings xmlns:mc="http://schemas.openxmlformats.org/markup-compatibility/2006" xmlns:o="urn:schemas-microsoft-com:office:office" xmlns:r="http://schemas.openxmlformats.org/officeDocument/2006/relationships" xmlns:m="http://schemas.openxmlformats.org/officeDocument/2006/math" xmlns:v="urn:schemas-microsoft-com:vml" xmlns:w10="urn:schemas-microsoft-com:office:word" xmlns:w="http://schemas.openxmlformats.org/wordprocessingml/2006/main" xmlns:w14="http://schemas.microsoft.com/office/word/2010/wordml" xmlns:w15="http://schemas.microsoft.com/office/word/2012/wordml" xmlns:w16cex="http://schemas.microsoft.com/office/word/2018/wordml/cex" xmlns:w16cid="http://schemas.microsoft.com/office/word/2016/wordml/cid" xmlns:w16="http://schemas.microsoft.com/office/word/2018/wordml" xmlns:w16du="http://schemas.microsoft.com/office/word/2023/wordml/word16du" xmlns:w16sdtdh="http://schemas.microsoft.com/office/word/2020/wordml/sdtdatahash" xmlns:w16se="http://schemas.microsoft.com/office/word/2015/wordml/symex" xmlns:sl="http://schemas.openxmlformats.org/schemaLibrary/2006/main" mc:Ignorable="w14 w15 w16se w16cid w16 w16cex w16sdtdh w16du">
+<w:settings xmlns:mc="http://schemas.openxmlformats.org/markup-compatibility/2006" xmlns:o="urn:schemas-microsoft-com:office:office" xmlns:r="http://schemas.openxmlformats.org/officeDocument/2006/relationships" xmlns:m="http://schemas.openxmlformats.org/officeDocument/2006/math" xmlns:v="urn:schemas-microsoft-com:vml" xmlns:w10="urn:schemas-microsoft-com:office:word" xmlns:w="http://schemas.openxmlformats.org/wordprocessingml/2006/main" xmlns:w14="http://schemas.microsoft.com/office/word/2010/wordml" xmlns:w15="http://schemas.microsoft.com/office/word/2012/wordml" xmlns:w16cex="http://schemas.microsoft.com/office/word/2018/wordml/cex" xmlns:w16cid="http://schemas.microsoft.com/office/word/2016/wordml/cid" xmlns:w16="http://schemas.microsoft.com/office/word/2018/wordml" xmlns:w16du="http://schemas.microsoft.com/office/word/2023/wordml/word16du" xmlns:w16sdtdh="http://schemas.microsoft.com/office/word/2020/wordml/sdtdatahash" xmlns:w16sdtfl="http://schemas.microsoft.com/office/word/2024/wordml/sdtformatlock" xmlns:w16se="http://schemas.microsoft.com/office/word/2015/wordml/symex" xmlns:sl="http://schemas.openxmlformats.org/schemaLibrary/2006/main" mc:Ignorable="w14 w15 w16se w16cid w16 w16cex w16sdtdh w16sdtfl w16du">
   <w:view w:val="normal"/>
   <w:bordersDoNotSurroundHeader/>
   <w:bordersDoNotSurroundFooter/>
@@ -2962,9 +3040,11 @@
     <w:rsid w:val="00892DDD"/>
     <w:rsid w:val="008B7BDF"/>
     <w:rsid w:val="008E42E3"/>
+    <w:rsid w:val="00936932"/>
     <w:rsid w:val="00966506"/>
     <w:rsid w:val="00B162CF"/>
     <w:rsid w:val="00B219D5"/>
+    <w:rsid w:val="00B64798"/>
     <w:rsid w:val="00CA0D42"/>
     <w:rsid w:val="00D11ECB"/>
     <w:rsid w:val="00EA4C41"/>
@@ -2993,7 +3073,7 @@
 </file>
 
 <file path=word/glossary/styles.xml><?xml version="1.0" encoding="utf-8"?>
-<w:styles xmlns:mc="http://schemas.openxmlformats.org/markup-compatibility/2006" xmlns:r="http://schemas.openxmlformats.org/officeDocument/2006/relationships" xmlns:w="http://schemas.openxmlformats.org/wordprocessingml/2006/main" xmlns:w14="http://schemas.microsoft.com/office/word/2010/wordml" xmlns:w15="http://schemas.microsoft.com/office/word/2012/wordml" xmlns:w16cex="http://schemas.microsoft.com/office/word/2018/wordml/cex" xmlns:w16cid="http://schemas.microsoft.com/office/word/2016/wordml/cid" xmlns:w16="http://schemas.microsoft.com/office/word/2018/wordml" xmlns:w16du="http://schemas.microsoft.com/office/word/2023/wordml/word16du" xmlns:w16sdtdh="http://schemas.microsoft.com/office/word/2020/wordml/sdtdatahash" xmlns:w16se="http://schemas.microsoft.com/office/word/2015/wordml/symex" mc:Ignorable="w14 w15 w16se w16cid w16 w16cex w16sdtdh w16du">
+<w:styles xmlns:mc="http://schemas.openxmlformats.org/markup-compatibility/2006" xmlns:r="http://schemas.openxmlformats.org/officeDocument/2006/relationships" xmlns:w="http://schemas.openxmlformats.org/wordprocessingml/2006/main" xmlns:w14="http://schemas.microsoft.com/office/word/2010/wordml" xmlns:w15="http://schemas.microsoft.com/office/word/2012/wordml" xmlns:w16cex="http://schemas.microsoft.com/office/word/2018/wordml/cex" xmlns:w16cid="http://schemas.microsoft.com/office/word/2016/wordml/cid" xmlns:w16="http://schemas.microsoft.com/office/word/2018/wordml" xmlns:w16du="http://schemas.microsoft.com/office/word/2023/wordml/word16du" xmlns:w16sdtdh="http://schemas.microsoft.com/office/word/2020/wordml/sdtdatahash" xmlns:w16sdtfl="http://schemas.microsoft.com/office/word/2024/wordml/sdtformatlock" xmlns:w16se="http://schemas.microsoft.com/office/word/2015/wordml/symex" mc:Ignorable="w14 w15 w16se w16cid w16 w16cex w16sdtdh w16sdtfl w16du">
   <w:docDefaults>
     <w:rPrDefault>
       <w:rPr>
@@ -3462,7 +3542,7 @@
 </file>
 
 <file path=word/glossary/webSettings.xml><?xml version="1.0" encoding="utf-8"?>
-<w:webSettings xmlns:mc="http://schemas.openxmlformats.org/markup-compatibility/2006" xmlns:r="http://schemas.openxmlformats.org/officeDocument/2006/relationships" xmlns:w="http://schemas.openxmlformats.org/wordprocessingml/2006/main" xmlns:w14="http://schemas.microsoft.com/office/word/2010/wordml" xmlns:w15="http://schemas.microsoft.com/office/word/2012/wordml" xmlns:w16cex="http://schemas.microsoft.com/office/word/2018/wordml/cex" xmlns:w16cid="http://schemas.microsoft.com/office/word/2016/wordml/cid" xmlns:w16="http://schemas.microsoft.com/office/word/2018/wordml" xmlns:w16du="http://schemas.microsoft.com/office/word/2023/wordml/word16du" xmlns:w16sdtdh="http://schemas.microsoft.com/office/word/2020/wordml/sdtdatahash" xmlns:w16se="http://schemas.microsoft.com/office/word/2015/wordml/symex" mc:Ignorable="w14 w15 w16se w16cid w16 w16cex w16sdtdh w16du">
+<w:webSettings xmlns:mc="http://schemas.openxmlformats.org/markup-compatibility/2006" xmlns:r="http://schemas.openxmlformats.org/officeDocument/2006/relationships" xmlns:w="http://schemas.openxmlformats.org/wordprocessingml/2006/main" xmlns:w14="http://schemas.microsoft.com/office/word/2010/wordml" xmlns:w15="http://schemas.microsoft.com/office/word/2012/wordml" xmlns:w16cex="http://schemas.microsoft.com/office/word/2018/wordml/cex" xmlns:w16cid="http://schemas.microsoft.com/office/word/2016/wordml/cid" xmlns:w16="http://schemas.microsoft.com/office/word/2018/wordml" xmlns:w16du="http://schemas.microsoft.com/office/word/2023/wordml/word16du" xmlns:w16sdtdh="http://schemas.microsoft.com/office/word/2020/wordml/sdtdatahash" xmlns:w16sdtfl="http://schemas.microsoft.com/office/word/2024/wordml/sdtformatlock" xmlns:w16se="http://schemas.microsoft.com/office/word/2015/wordml/symex" mc:Ignorable="w14 w15 w16se w16cid w16 w16cex w16sdtdh w16sdtfl w16du">
   <w:optimizeForBrowser/>
   <w:allowPNG/>
 </w:webSettings>

</xml_diff>